<commit_message>
Minor adjustments to wording
</commit_message>
<xml_diff>
--- a/docs/DRAFT IRIS Protocol.docx
+++ b/docs/DRAFT IRIS Protocol.docx
@@ -6,6 +6,9 @@
       <w:pPr>
         <w:pStyle w:val="Title"/>
       </w:pPr>
+      <w:r>
+        <w:t xml:space="preserve"> </w:t>
+      </w:r>
       <w:r>
         <w:t>IRIS Protocol</w:t>
       </w:r>
@@ -62,10 +65,7 @@
     </w:p>
     <w:p>
       <w:r>
-        <w:t xml:space="preserve">This protocol </w:t>
-      </w:r>
-      <w:r>
-        <w:t xml:space="preserve">consists of two layers. The Data Format Layer and the Communication Layer which encompasses the </w:t>
+        <w:t xml:space="preserve">This protocol consists of two layers. The Data Format Layer and the Communication Layer which encompasses the </w:t>
       </w:r>
       <w:r>
         <w:t>Physical Layer and is not entirely defined by this protocol.</w:t>
@@ -134,10 +134,7 @@
         <w:pStyle w:val="Heading2"/>
       </w:pPr>
       <w:r>
-        <w:t>Packet structure for IRIS compliant Communication Layer</w:t>
-      </w:r>
-      <w:r>
-        <w:t>:</w:t>
+        <w:t>Packet structure for IRIS compliant Communication Layer:</w:t>
       </w:r>
     </w:p>
     <w:tbl>
@@ -268,7 +265,7 @@
                 <w:b/>
                 <w:bCs/>
               </w:rPr>
-              <w:t>CRC32</w:t>
+              <w:t>CRC</w:t>
             </w:r>
           </w:p>
         </w:tc>
@@ -397,7 +394,7 @@
               <w:rPr>
                 <w:rFonts w:eastAsia="Calibri"/>
               </w:rPr>
-              <w:t>uint32_t</w:t>
+              <w:t xml:space="preserve">Up to uint32_t </w:t>
             </w:r>
           </w:p>
         </w:tc>
@@ -546,7 +543,7 @@
               <w:rPr>
                 <w:rFonts w:eastAsia="Calibri"/>
               </w:rPr>
-              <w:t>4</w:t>
+              <w:t xml:space="preserve">Up to 4 </w:t>
             </w:r>
           </w:p>
         </w:tc>
@@ -651,19 +648,7 @@
               <w:rPr>
                 <w:rFonts w:eastAsia="Calibri"/>
               </w:rPr>
-              <w:t>messages</w:t>
-            </w:r>
-            <w:r>
-              <w:rPr>
-                <w:rFonts w:eastAsia="Calibri"/>
-              </w:rPr>
-              <w:t xml:space="preserve"> the span more than 8 bytes</w:t>
-            </w:r>
-            <w:r>
-              <w:rPr>
-                <w:rFonts w:eastAsia="Calibri"/>
-              </w:rPr>
-              <w:t>.</w:t>
+              <w:t>multi-frame payloads</w:t>
             </w:r>
           </w:p>
         </w:tc>
@@ -682,7 +667,13 @@
               <w:rPr>
                 <w:rFonts w:eastAsia="Calibri"/>
               </w:rPr>
-              <w:t>Fields containing fixed length payloads</w:t>
+              <w:t>Fields containing payload</w:t>
+            </w:r>
+            <w:r>
+              <w:rPr>
+                <w:rFonts w:eastAsia="Calibri"/>
+              </w:rPr>
+              <w:t xml:space="preserve"> data</w:t>
             </w:r>
           </w:p>
         </w:tc>
@@ -701,7 +692,19 @@
               <w:rPr>
                 <w:rFonts w:eastAsia="Calibri"/>
               </w:rPr>
-              <w:t>32-bit cyclic redundancy check</w:t>
+              <w:t>C</w:t>
+            </w:r>
+            <w:r>
+              <w:rPr>
+                <w:rFonts w:eastAsia="Calibri"/>
+              </w:rPr>
+              <w:t>yclic redundancy check</w:t>
+            </w:r>
+            <w:r>
+              <w:rPr>
+                <w:rFonts w:eastAsia="Calibri"/>
+              </w:rPr>
+              <w:t>. 32-bit if using custom Communication Layer</w:t>
             </w:r>
           </w:p>
         </w:tc>
@@ -1429,13 +1432,7 @@
               <w:rPr>
                 <w:rFonts w:ascii="Calibri" w:eastAsia="Calibri" w:hAnsi="Calibri"/>
               </w:rPr>
-              <w:t xml:space="preserve">Byte </w:t>
-            </w:r>
-            <w:r>
-              <w:rPr>
-                <w:rFonts w:ascii="Calibri" w:eastAsia="Calibri" w:hAnsi="Calibri"/>
-              </w:rPr>
-              <w:t>1</w:t>
+              <w:t>Byte 1</w:t>
             </w:r>
           </w:p>
         </w:tc>
@@ -1454,13 +1451,7 @@
               <w:rPr>
                 <w:rFonts w:ascii="Calibri" w:eastAsia="Calibri" w:hAnsi="Calibri"/>
               </w:rPr>
-              <w:t xml:space="preserve">Byte </w:t>
-            </w:r>
-            <w:r>
-              <w:rPr>
-                <w:rFonts w:ascii="Calibri" w:eastAsia="Calibri" w:hAnsi="Calibri"/>
-              </w:rPr>
-              <w:t>2</w:t>
+              <w:t>Byte 2</w:t>
             </w:r>
           </w:p>
         </w:tc>
@@ -1479,13 +1470,7 @@
               <w:rPr>
                 <w:rFonts w:ascii="Calibri" w:eastAsia="Calibri" w:hAnsi="Calibri"/>
               </w:rPr>
-              <w:t xml:space="preserve">Byte </w:t>
-            </w:r>
-            <w:r>
-              <w:rPr>
-                <w:rFonts w:ascii="Calibri" w:eastAsia="Calibri" w:hAnsi="Calibri"/>
-              </w:rPr>
-              <w:t>3</w:t>
+              <w:t>Byte 3</w:t>
             </w:r>
           </w:p>
         </w:tc>
@@ -1504,13 +1489,7 @@
               <w:rPr>
                 <w:rFonts w:ascii="Calibri" w:eastAsia="Calibri" w:hAnsi="Calibri"/>
               </w:rPr>
-              <w:t xml:space="preserve">Byte </w:t>
-            </w:r>
-            <w:r>
-              <w:rPr>
-                <w:rFonts w:ascii="Calibri" w:eastAsia="Calibri" w:hAnsi="Calibri"/>
-              </w:rPr>
-              <w:t>4</w:t>
+              <w:t>Byte 4</w:t>
             </w:r>
           </w:p>
         </w:tc>
@@ -1529,13 +1508,7 @@
               <w:rPr>
                 <w:rFonts w:ascii="Calibri" w:eastAsia="Calibri" w:hAnsi="Calibri"/>
               </w:rPr>
-              <w:t xml:space="preserve">Byte </w:t>
-            </w:r>
-            <w:r>
-              <w:rPr>
-                <w:rFonts w:ascii="Calibri" w:eastAsia="Calibri" w:hAnsi="Calibri"/>
-              </w:rPr>
-              <w:t>5</w:t>
+              <w:t>Byte 5</w:t>
             </w:r>
           </w:p>
         </w:tc>
@@ -1554,13 +1527,7 @@
               <w:rPr>
                 <w:rFonts w:ascii="Calibri" w:eastAsia="Calibri" w:hAnsi="Calibri"/>
               </w:rPr>
-              <w:t xml:space="preserve">Byte </w:t>
-            </w:r>
-            <w:r>
-              <w:rPr>
-                <w:rFonts w:ascii="Calibri" w:eastAsia="Calibri" w:hAnsi="Calibri"/>
-              </w:rPr>
-              <w:t>6</w:t>
+              <w:t>Byte 6</w:t>
             </w:r>
           </w:p>
         </w:tc>
@@ -2209,13 +2176,7 @@
               <w:rPr>
                 <w:rFonts w:ascii="Calibri" w:eastAsia="Calibri" w:hAnsi="Calibri"/>
               </w:rPr>
-              <w:t xml:space="preserve">Byte </w:t>
-            </w:r>
-            <w:r>
-              <w:rPr>
-                <w:rFonts w:ascii="Calibri" w:eastAsia="Calibri" w:hAnsi="Calibri"/>
-              </w:rPr>
-              <w:t>7</w:t>
+              <w:t>Byte 7</w:t>
             </w:r>
           </w:p>
         </w:tc>
@@ -2234,13 +2195,7 @@
               <w:rPr>
                 <w:rFonts w:ascii="Calibri" w:eastAsia="Calibri" w:hAnsi="Calibri"/>
               </w:rPr>
-              <w:t xml:space="preserve">Byte </w:t>
-            </w:r>
-            <w:r>
-              <w:rPr>
-                <w:rFonts w:ascii="Calibri" w:eastAsia="Calibri" w:hAnsi="Calibri"/>
-              </w:rPr>
-              <w:t>8</w:t>
+              <w:t>Byte 8</w:t>
             </w:r>
           </w:p>
         </w:tc>
@@ -2259,13 +2214,7 @@
               <w:rPr>
                 <w:rFonts w:ascii="Calibri" w:eastAsia="Calibri" w:hAnsi="Calibri"/>
               </w:rPr>
-              <w:t xml:space="preserve">Byte </w:t>
-            </w:r>
-            <w:r>
-              <w:rPr>
-                <w:rFonts w:ascii="Calibri" w:eastAsia="Calibri" w:hAnsi="Calibri"/>
-              </w:rPr>
-              <w:t>9</w:t>
+              <w:t>Byte 9</w:t>
             </w:r>
           </w:p>
         </w:tc>
@@ -2284,13 +2233,7 @@
               <w:rPr>
                 <w:rFonts w:ascii="Calibri" w:eastAsia="Calibri" w:hAnsi="Calibri"/>
               </w:rPr>
-              <w:t xml:space="preserve">Byte </w:t>
-            </w:r>
-            <w:r>
-              <w:rPr>
-                <w:rFonts w:ascii="Calibri" w:eastAsia="Calibri" w:hAnsi="Calibri"/>
-              </w:rPr>
-              <w:t>10</w:t>
+              <w:t>Byte 10</w:t>
             </w:r>
           </w:p>
         </w:tc>
@@ -2309,13 +2252,7 @@
               <w:rPr>
                 <w:rFonts w:ascii="Calibri" w:eastAsia="Calibri" w:hAnsi="Calibri"/>
               </w:rPr>
-              <w:t>Byte</w:t>
-            </w:r>
-            <w:r>
-              <w:rPr>
-                <w:rFonts w:ascii="Calibri" w:eastAsia="Calibri" w:hAnsi="Calibri"/>
-              </w:rPr>
-              <w:t xml:space="preserve"> 11</w:t>
+              <w:t>Byte 11</w:t>
             </w:r>
           </w:p>
         </w:tc>
@@ -2334,13 +2271,7 @@
               <w:rPr>
                 <w:rFonts w:ascii="Calibri" w:eastAsia="Calibri" w:hAnsi="Calibri"/>
               </w:rPr>
-              <w:t xml:space="preserve">Byte </w:t>
-            </w:r>
-            <w:r>
-              <w:rPr>
-                <w:rFonts w:ascii="Calibri" w:eastAsia="Calibri" w:hAnsi="Calibri"/>
-              </w:rPr>
-              <w:t>12</w:t>
+              <w:t>Byte 12</w:t>
             </w:r>
           </w:p>
         </w:tc>
@@ -2359,13 +2290,7 @@
               <w:rPr>
                 <w:rFonts w:ascii="Calibri" w:eastAsia="Calibri" w:hAnsi="Calibri"/>
               </w:rPr>
-              <w:t xml:space="preserve">Byte </w:t>
-            </w:r>
-            <w:r>
-              <w:rPr>
-                <w:rFonts w:ascii="Calibri" w:eastAsia="Calibri" w:hAnsi="Calibri"/>
-              </w:rPr>
-              <w:t>13</w:t>
+              <w:t>Byte 13</w:t>
             </w:r>
           </w:p>
         </w:tc>

</xml_diff>

<commit_message>
Adjusted structure to add device IDs
</commit_message>
<xml_diff>
--- a/docs/DRAFT IRIS Protocol.docx
+++ b/docs/DRAFT IRIS Protocol.docx
@@ -1,6 +1,6 @@
 
 <file path=word/document.xml><?xml version="1.0" encoding="utf-8"?>
-<w:document xmlns:wpc="http://schemas.microsoft.com/office/word/2010/wordprocessingCanvas" xmlns:cx="http://schemas.microsoft.com/office/drawing/2014/chartex" xmlns:cx1="http://schemas.microsoft.com/office/drawing/2015/9/8/chartex" xmlns:cx2="http://schemas.microsoft.com/office/drawing/2015/10/21/chartex" xmlns:cx3="http://schemas.microsoft.com/office/drawing/2016/5/9/chartex" xmlns:cx4="http://schemas.microsoft.com/office/drawing/2016/5/10/chartex" xmlns:cx5="http://schemas.microsoft.com/office/drawing/2016/5/11/chartex" xmlns:cx6="http://schemas.microsoft.com/office/drawing/2016/5/12/chartex" xmlns:cx7="http://schemas.microsoft.com/office/drawing/2016/5/13/chartex" xmlns:cx8="http://schemas.microsoft.com/office/drawing/2016/5/14/chartex" xmlns:mc="http://schemas.openxmlformats.org/markup-compatibility/2006" xmlns:aink="http://schemas.microsoft.com/office/drawing/2016/ink" xmlns:am3d="http://schemas.microsoft.com/office/drawing/2017/model3d" xmlns:o="urn:schemas-microsoft-com:office:office" xmlns:oel="http://schemas.microsoft.com/office/2019/extlst" xmlns:r="http://schemas.openxmlformats.org/officeDocument/2006/relationships" xmlns:m="http://schemas.openxmlformats.org/officeDocument/2006/math" xmlns:v="urn:schemas-microsoft-com:vml" xmlns:wp14="http://schemas.microsoft.com/office/word/2010/wordprocessingDrawing" xmlns:wp="http://schemas.openxmlformats.org/drawingml/2006/wordprocessingDrawing" xmlns:w10="urn:schemas-microsoft-com:office:word" xmlns:w="http://schemas.openxmlformats.org/wordprocessingml/2006/main" xmlns:w14="http://schemas.microsoft.com/office/word/2010/wordml" xmlns:w15="http://schemas.microsoft.com/office/word/2012/wordml" xmlns:w16cex="http://schemas.microsoft.com/office/word/2018/wordml/cex" xmlns:w16cid="http://schemas.microsoft.com/office/word/2016/wordml/cid" xmlns:w16="http://schemas.microsoft.com/office/word/2018/wordml" xmlns:w16sdtdh="http://schemas.microsoft.com/office/word/2020/wordml/sdtdatahash" xmlns:w16se="http://schemas.microsoft.com/office/word/2015/wordml/symex" xmlns:wpg="http://schemas.microsoft.com/office/word/2010/wordprocessingGroup" xmlns:wpi="http://schemas.microsoft.com/office/word/2010/wordprocessingInk" xmlns:wne="http://schemas.microsoft.com/office/word/2006/wordml" xmlns:wps="http://schemas.microsoft.com/office/word/2010/wordprocessingShape" mc:Ignorable="w14 w15 w16se w16cid w16 w16cex w16sdtdh wp14">
+<w:document xmlns:wpc="http://schemas.microsoft.com/office/word/2010/wordprocessingCanvas" xmlns:cx="http://schemas.microsoft.com/office/drawing/2014/chartex" xmlns:cx1="http://schemas.microsoft.com/office/drawing/2015/9/8/chartex" xmlns:cx2="http://schemas.microsoft.com/office/drawing/2015/10/21/chartex" xmlns:cx3="http://schemas.microsoft.com/office/drawing/2016/5/9/chartex" xmlns:cx4="http://schemas.microsoft.com/office/drawing/2016/5/10/chartex" xmlns:cx5="http://schemas.microsoft.com/office/drawing/2016/5/11/chartex" xmlns:cx6="http://schemas.microsoft.com/office/drawing/2016/5/12/chartex" xmlns:cx7="http://schemas.microsoft.com/office/drawing/2016/5/13/chartex" xmlns:cx8="http://schemas.microsoft.com/office/drawing/2016/5/14/chartex" xmlns:mc="http://schemas.openxmlformats.org/markup-compatibility/2006" xmlns:aink="http://schemas.microsoft.com/office/drawing/2016/ink" xmlns:am3d="http://schemas.microsoft.com/office/drawing/2017/model3d" xmlns:o="urn:schemas-microsoft-com:office:office" xmlns:oel="http://schemas.microsoft.com/office/2019/extlst" xmlns:r="http://schemas.openxmlformats.org/officeDocument/2006/relationships" xmlns:m="http://schemas.openxmlformats.org/officeDocument/2006/math" xmlns:v="urn:schemas-microsoft-com:vml" xmlns:wp14="http://schemas.microsoft.com/office/word/2010/wordprocessingDrawing" xmlns:wp="http://schemas.openxmlformats.org/drawingml/2006/wordprocessingDrawing" xmlns:w10="urn:schemas-microsoft-com:office:word" xmlns:w="http://schemas.openxmlformats.org/wordprocessingml/2006/main" xmlns:w14="http://schemas.microsoft.com/office/word/2010/wordml" xmlns:w15="http://schemas.microsoft.com/office/word/2012/wordml" xmlns:w16cex="http://schemas.microsoft.com/office/word/2018/wordml/cex" xmlns:w16cid="http://schemas.microsoft.com/office/word/2016/wordml/cid" xmlns:w16="http://schemas.microsoft.com/office/word/2018/wordml" xmlns:w16du="http://schemas.microsoft.com/office/word/2023/wordml/word16du" xmlns:w16sdtdh="http://schemas.microsoft.com/office/word/2020/wordml/sdtdatahash" xmlns:w16se="http://schemas.microsoft.com/office/word/2015/wordml/symex" xmlns:wpg="http://schemas.microsoft.com/office/word/2010/wordprocessingGroup" xmlns:wpi="http://schemas.microsoft.com/office/word/2010/wordprocessingInk" xmlns:wne="http://schemas.microsoft.com/office/word/2006/wordml" xmlns:wps="http://schemas.microsoft.com/office/word/2010/wordprocessingShape" mc:Ignorable="w14 w15 w16se w16cid w16 w16cex w16sdtdh w16du wp14">
   <w:body>
     <w:p>
       <w:pPr>
@@ -106,7 +106,13 @@
     </w:p>
     <w:p>
       <w:r>
-        <w:t xml:space="preserve">This layer includes the Physical Layer and is implementation dependent. For example, an IRIS implementation running on a CAN2.0 bus will embed its 16-bit identifier into the 29 available bits with the CAN packet ID. This allows for efficient filtering of packets. Likewise, CAN contains inbuilt error checking with a 15-bit CRC therefore, explicit error checking in the format is not required. </w:t>
+        <w:t>This layer includes the Physical Layer and is implementation dependent. For example, an IRIS implementation running on a CAN2.0 bus will embed it</w:t>
+      </w:r>
+      <w:r>
+        <w:t xml:space="preserve">s 28-bit device identifier into the 29 available bits in the CAN Extended ID. </w:t>
+      </w:r>
+      <w:r>
+        <w:t xml:space="preserve">This allows for efficient filtering of packets. Likewise, CAN contains inbuilt error checking with a 15-bit CRC therefore, explicit error checking in the format is not required. </w:t>
       </w:r>
     </w:p>
     <w:p>
@@ -130,6 +136,9 @@
       </w:r>
       <w:r>
         <w:t>.</w:t>
+      </w:r>
+      <w:r>
+        <w:t xml:space="preserve"> Likewise, the device identifier field must also be placed at the start of each packet.</w:t>
       </w:r>
     </w:p>
     <w:p>
@@ -145,25 +154,26 @@
     <w:tbl>
       <w:tblPr>
         <w:tblStyle w:val="TableGrid"/>
-        <w:tblW w:w="9102" w:type="dxa"/>
+        <w:tblW w:w="9665" w:type="dxa"/>
         <w:tblLayout w:type="fixed"/>
         <w:tblLook w:val="04A0" w:firstRow="1" w:lastRow="0" w:firstColumn="1" w:lastColumn="0" w:noHBand="0" w:noVBand="1"/>
       </w:tblPr>
       <w:tblGrid>
-        <w:gridCol w:w="1519"/>
-        <w:gridCol w:w="1519"/>
-        <w:gridCol w:w="1519"/>
-        <w:gridCol w:w="1515"/>
-        <w:gridCol w:w="1515"/>
-        <w:gridCol w:w="1515"/>
+        <w:gridCol w:w="1383"/>
+        <w:gridCol w:w="1383"/>
+        <w:gridCol w:w="1383"/>
+        <w:gridCol w:w="1379"/>
+        <w:gridCol w:w="1379"/>
+        <w:gridCol w:w="1379"/>
+        <w:gridCol w:w="1379"/>
       </w:tblGrid>
       <w:tr>
         <w:trPr>
-          <w:trHeight w:val="623"/>
+          <w:trHeight w:val="630"/>
         </w:trPr>
         <w:tc>
           <w:tcPr>
-            <w:tcW w:w="1519" w:type="dxa"/>
+            <w:tcW w:w="1383" w:type="dxa"/>
           </w:tcPr>
           <w:p>
             <w:pPr>
@@ -177,10 +187,8 @@
         </w:tc>
         <w:tc>
           <w:tcPr>
-            <w:tcW w:w="1519" w:type="dxa"/>
-            <w:tcBorders>
-              <w:right w:val="nil"/>
-            </w:tcBorders>
+            <w:tcW w:w="1383" w:type="dxa"/>
+            <w:shd w:val="clear" w:color="auto" w:fill="D5DCE4" w:themeFill="text2" w:themeFillTint="33"/>
           </w:tcPr>
           <w:p>
             <w:pPr>
@@ -192,91 +200,125 @@
             </w:pPr>
             <w:r>
               <w:rPr>
-                <w:rFonts w:eastAsia="Calibri"/>
                 <w:b/>
                 <w:bCs/>
               </w:rPr>
-              <w:t>Identifier</w:t>
-            </w:r>
-          </w:p>
-        </w:tc>
-        <w:tc>
-          <w:tcPr>
-            <w:tcW w:w="1519" w:type="dxa"/>
-          </w:tcPr>
-          <w:p>
-            <w:pPr>
-              <w:widowControl w:val="0"/>
+              <w:t xml:space="preserve">Device </w:t>
+            </w:r>
+            <w:r>
               <w:rPr>
                 <w:b/>
                 <w:bCs/>
               </w:rPr>
-            </w:pPr>
-            <w:r>
+              <w:t>identifier</w:t>
+            </w:r>
+          </w:p>
+        </w:tc>
+        <w:tc>
+          <w:tcPr>
+            <w:tcW w:w="1383" w:type="dxa"/>
+            <w:shd w:val="clear" w:color="auto" w:fill="E7E6E6" w:themeFill="background2"/>
+          </w:tcPr>
+          <w:p>
+            <w:pPr>
+              <w:widowControl w:val="0"/>
               <w:rPr>
                 <w:b/>
                 <w:bCs/>
               </w:rPr>
-              <w:t>Packet index</w:t>
-            </w:r>
-          </w:p>
-        </w:tc>
-        <w:tc>
-          <w:tcPr>
-            <w:tcW w:w="1515" w:type="dxa"/>
-          </w:tcPr>
-          <w:p>
-            <w:pPr>
-              <w:widowControl w:val="0"/>
+            </w:pPr>
+            <w:r>
               <w:rPr>
                 <w:b/>
                 <w:bCs/>
               </w:rPr>
-            </w:pPr>
-            <w:r>
+              <w:t>Packet index</w:t>
+            </w:r>
+          </w:p>
+        </w:tc>
+        <w:tc>
+          <w:tcPr>
+            <w:tcW w:w="1379" w:type="dxa"/>
+            <w:shd w:val="clear" w:color="auto" w:fill="E7E6E6" w:themeFill="background2"/>
+          </w:tcPr>
+          <w:p>
+            <w:pPr>
+              <w:widowControl w:val="0"/>
               <w:rPr>
                 <w:rFonts w:eastAsia="Calibri"/>
                 <w:b/>
                 <w:bCs/>
               </w:rPr>
-              <w:t>Payload</w:t>
-            </w:r>
+            </w:pPr>
             <w:r>
               <w:rPr>
                 <w:rFonts w:eastAsia="Calibri"/>
                 <w:b/>
                 <w:bCs/>
               </w:rPr>
-              <w:t xml:space="preserve"> data</w:t>
-            </w:r>
-          </w:p>
-        </w:tc>
-        <w:tc>
-          <w:tcPr>
-            <w:tcW w:w="1515" w:type="dxa"/>
-          </w:tcPr>
-          <w:p>
-            <w:pPr>
-              <w:widowControl w:val="0"/>
+              <w:t>Packet i</w:t>
+            </w:r>
+            <w:r>
               <w:rPr>
                 <w:rFonts w:eastAsia="Calibri"/>
                 <w:b/>
                 <w:bCs/>
               </w:rPr>
-            </w:pPr>
-            <w:r>
-              <w:rPr>
-                <w:rFonts w:eastAsia="Calibri"/>
+              <w:t>dentifier</w:t>
+            </w:r>
+          </w:p>
+        </w:tc>
+        <w:tc>
+          <w:tcPr>
+            <w:tcW w:w="1379" w:type="dxa"/>
+            <w:shd w:val="clear" w:color="auto" w:fill="E7E6E6" w:themeFill="background2"/>
+          </w:tcPr>
+          <w:p>
+            <w:pPr>
+              <w:widowControl w:val="0"/>
+              <w:rPr>
                 <w:b/>
                 <w:bCs/>
               </w:rPr>
+            </w:pPr>
+            <w:r>
+              <w:rPr>
+                <w:rFonts w:eastAsia="Calibri"/>
+                <w:b/>
+                <w:bCs/>
+              </w:rPr>
+              <w:t>Payload data</w:t>
+            </w:r>
+          </w:p>
+        </w:tc>
+        <w:tc>
+          <w:tcPr>
+            <w:tcW w:w="1379" w:type="dxa"/>
+            <w:shd w:val="clear" w:color="auto" w:fill="D5DCE4" w:themeFill="text2" w:themeFillTint="33"/>
+          </w:tcPr>
+          <w:p>
+            <w:pPr>
+              <w:widowControl w:val="0"/>
+              <w:rPr>
+                <w:rFonts w:eastAsia="Calibri"/>
+                <w:b/>
+                <w:bCs/>
+              </w:rPr>
+            </w:pPr>
+            <w:r>
+              <w:rPr>
+                <w:rFonts w:eastAsia="Calibri"/>
+                <w:b/>
+                <w:bCs/>
+              </w:rPr>
               <w:t>CRC</w:t>
             </w:r>
           </w:p>
         </w:tc>
         <w:tc>
           <w:tcPr>
-            <w:tcW w:w="1515" w:type="dxa"/>
+            <w:tcW w:w="1379" w:type="dxa"/>
+            <w:shd w:val="clear" w:color="auto" w:fill="D5DCE4" w:themeFill="text2" w:themeFillTint="33"/>
           </w:tcPr>
           <w:p>
             <w:pPr>
@@ -300,11 +342,11 @@
       </w:tr>
       <w:tr>
         <w:trPr>
-          <w:trHeight w:val="380"/>
+          <w:trHeight w:val="384"/>
         </w:trPr>
         <w:tc>
           <w:tcPr>
-            <w:tcW w:w="1519" w:type="dxa"/>
+            <w:tcW w:w="1383" w:type="dxa"/>
           </w:tcPr>
           <w:p>
             <w:pPr>
@@ -326,16 +368,54 @@
         </w:tc>
         <w:tc>
           <w:tcPr>
-            <w:tcW w:w="1519" w:type="dxa"/>
-            <w:tcBorders>
-              <w:right w:val="nil"/>
-            </w:tcBorders>
-          </w:tcPr>
-          <w:p>
-            <w:pPr>
-              <w:widowControl w:val="0"/>
-              <w:rPr>
-                <w:rFonts w:ascii="Calibri" w:eastAsia="Calibri" w:hAnsi="Calibri"/>
+            <w:tcW w:w="1383" w:type="dxa"/>
+            <w:shd w:val="clear" w:color="auto" w:fill="D5DCE4" w:themeFill="text2" w:themeFillTint="33"/>
+          </w:tcPr>
+          <w:p>
+            <w:pPr>
+              <w:widowControl w:val="0"/>
+              <w:rPr>
+                <w:rFonts w:eastAsia="Calibri"/>
+              </w:rPr>
+            </w:pPr>
+            <w:r>
+              <w:rPr>
+                <w:rFonts w:eastAsia="Calibri"/>
+              </w:rPr>
+              <w:t>28-bit</w:t>
+            </w:r>
+          </w:p>
+        </w:tc>
+        <w:tc>
+          <w:tcPr>
+            <w:tcW w:w="1383" w:type="dxa"/>
+            <w:shd w:val="clear" w:color="auto" w:fill="E7E6E6" w:themeFill="background2"/>
+          </w:tcPr>
+          <w:p>
+            <w:pPr>
+              <w:widowControl w:val="0"/>
+              <w:rPr>
+                <w:rFonts w:ascii="Calibri" w:eastAsia="Calibri" w:hAnsi="Calibri"/>
+              </w:rPr>
+            </w:pPr>
+            <w:r>
+              <w:rPr>
+                <w:rFonts w:eastAsia="Calibri"/>
+              </w:rPr>
+              <w:t>uint8_t</w:t>
+            </w:r>
+          </w:p>
+        </w:tc>
+        <w:tc>
+          <w:tcPr>
+            <w:tcW w:w="1379" w:type="dxa"/>
+            <w:shd w:val="clear" w:color="auto" w:fill="E7E6E6" w:themeFill="background2"/>
+          </w:tcPr>
+          <w:p>
+            <w:pPr>
+              <w:widowControl w:val="0"/>
+              <w:rPr>
+                <w:rFonts w:eastAsia="Calibri"/>
               </w:rPr>
             </w:pPr>
             <w:r>
@@ -348,7 +428,8 @@
         </w:tc>
         <w:tc>
           <w:tcPr>
-            <w:tcW w:w="1519" w:type="dxa"/>
+            <w:tcW w:w="1379" w:type="dxa"/>
+            <w:shd w:val="clear" w:color="auto" w:fill="E7E6E6" w:themeFill="background2"/>
           </w:tcPr>
           <w:p>
             <w:pPr>
@@ -367,26 +448,8 @@
         </w:tc>
         <w:tc>
           <w:tcPr>
-            <w:tcW w:w="1515" w:type="dxa"/>
-          </w:tcPr>
-          <w:p>
-            <w:pPr>
-              <w:widowControl w:val="0"/>
-              <w:rPr>
-                <w:rFonts w:ascii="Calibri" w:eastAsia="Calibri" w:hAnsi="Calibri"/>
-              </w:rPr>
-            </w:pPr>
-            <w:r>
-              <w:rPr>
-                <w:rFonts w:eastAsia="Calibri"/>
-              </w:rPr>
-              <w:t>uint8_t</w:t>
-            </w:r>
-          </w:p>
-        </w:tc>
-        <w:tc>
-          <w:tcPr>
-            <w:tcW w:w="1515" w:type="dxa"/>
+            <w:tcW w:w="1379" w:type="dxa"/>
+            <w:shd w:val="clear" w:color="auto" w:fill="D5DCE4" w:themeFill="text2" w:themeFillTint="33"/>
           </w:tcPr>
           <w:p>
             <w:pPr>
@@ -405,7 +468,8 @@
         </w:tc>
         <w:tc>
           <w:tcPr>
-            <w:tcW w:w="1515" w:type="dxa"/>
+            <w:tcW w:w="1379" w:type="dxa"/>
+            <w:shd w:val="clear" w:color="auto" w:fill="D5DCE4" w:themeFill="text2" w:themeFillTint="33"/>
           </w:tcPr>
           <w:p>
             <w:pPr>
@@ -425,11 +489,11 @@
       </w:tr>
       <w:tr>
         <w:trPr>
-          <w:trHeight w:val="612"/>
+          <w:trHeight w:val="619"/>
         </w:trPr>
         <w:tc>
           <w:tcPr>
-            <w:tcW w:w="1519" w:type="dxa"/>
+            <w:tcW w:w="1383" w:type="dxa"/>
           </w:tcPr>
           <w:p>
             <w:pPr>
@@ -451,16 +515,54 @@
         </w:tc>
         <w:tc>
           <w:tcPr>
-            <w:tcW w:w="1519" w:type="dxa"/>
-            <w:tcBorders>
-              <w:right w:val="nil"/>
-            </w:tcBorders>
-          </w:tcPr>
-          <w:p>
-            <w:pPr>
-              <w:widowControl w:val="0"/>
-              <w:rPr>
-                <w:rFonts w:ascii="Calibri" w:eastAsia="Calibri" w:hAnsi="Calibri"/>
+            <w:tcW w:w="1383" w:type="dxa"/>
+            <w:shd w:val="clear" w:color="auto" w:fill="D5DCE4" w:themeFill="text2" w:themeFillTint="33"/>
+          </w:tcPr>
+          <w:p>
+            <w:pPr>
+              <w:widowControl w:val="0"/>
+              <w:rPr>
+                <w:rFonts w:eastAsia="Calibri"/>
+              </w:rPr>
+            </w:pPr>
+            <w:r>
+              <w:rPr>
+                <w:rFonts w:eastAsia="Calibri"/>
+              </w:rPr>
+              <w:t>28-bit</w:t>
+            </w:r>
+          </w:p>
+        </w:tc>
+        <w:tc>
+          <w:tcPr>
+            <w:tcW w:w="1383" w:type="dxa"/>
+            <w:shd w:val="clear" w:color="auto" w:fill="E7E6E6" w:themeFill="background2"/>
+          </w:tcPr>
+          <w:p>
+            <w:pPr>
+              <w:widowControl w:val="0"/>
+              <w:rPr>
+                <w:rFonts w:ascii="Calibri" w:eastAsia="Calibri" w:hAnsi="Calibri"/>
+              </w:rPr>
+            </w:pPr>
+            <w:r>
+              <w:rPr>
+                <w:rFonts w:eastAsia="Calibri"/>
+              </w:rPr>
+              <w:t>1</w:t>
+            </w:r>
+          </w:p>
+        </w:tc>
+        <w:tc>
+          <w:tcPr>
+            <w:tcW w:w="1379" w:type="dxa"/>
+            <w:shd w:val="clear" w:color="auto" w:fill="E7E6E6" w:themeFill="background2"/>
+          </w:tcPr>
+          <w:p>
+            <w:pPr>
+              <w:widowControl w:val="0"/>
+              <w:rPr>
+                <w:rFonts w:eastAsia="Calibri"/>
               </w:rPr>
             </w:pPr>
             <w:r>
@@ -473,69 +575,28 @@
         </w:tc>
         <w:tc>
           <w:tcPr>
-            <w:tcW w:w="1519" w:type="dxa"/>
-          </w:tcPr>
-          <w:p>
-            <w:pPr>
-              <w:widowControl w:val="0"/>
-              <w:rPr>
-                <w:rFonts w:ascii="Calibri" w:eastAsia="Calibri" w:hAnsi="Calibri"/>
-              </w:rPr>
-            </w:pPr>
-            <w:r>
-              <w:rPr>
-                <w:rFonts w:eastAsia="Calibri"/>
-              </w:rPr>
-              <w:t>1</w:t>
-            </w:r>
-          </w:p>
-        </w:tc>
-        <w:tc>
-          <w:tcPr>
-            <w:tcW w:w="1515" w:type="dxa"/>
-          </w:tcPr>
-          <w:p>
-            <w:pPr>
-              <w:widowControl w:val="0"/>
-              <w:rPr>
-                <w:rFonts w:ascii="Calibri" w:eastAsia="Calibri" w:hAnsi="Calibri"/>
-              </w:rPr>
-            </w:pPr>
-            <w:r>
-              <w:rPr>
-                <w:rFonts w:eastAsia="Calibri"/>
-              </w:rPr>
-              <w:t>V</w:t>
-            </w:r>
-            <w:r>
-              <w:rPr>
-                <w:rFonts w:eastAsia="Calibri"/>
-              </w:rPr>
-              <w:t>ariable</w:t>
-            </w:r>
-            <w:r>
-              <w:rPr>
-                <w:rFonts w:eastAsia="Calibri"/>
-              </w:rPr>
-              <w:t xml:space="preserve"> – up to </w:t>
-            </w:r>
-            <w:r>
-              <w:rPr>
-                <w:rFonts w:eastAsia="Calibri"/>
-              </w:rPr>
-              <w:t>7</w:t>
-            </w:r>
-            <w:r>
-              <w:rPr>
-                <w:rFonts w:eastAsia="Calibri"/>
-              </w:rPr>
-              <w:t xml:space="preserve"> bytes</w:t>
-            </w:r>
-          </w:p>
-        </w:tc>
-        <w:tc>
-          <w:tcPr>
-            <w:tcW w:w="1515" w:type="dxa"/>
+            <w:tcW w:w="1379" w:type="dxa"/>
+            <w:shd w:val="clear" w:color="auto" w:fill="E7E6E6" w:themeFill="background2"/>
+          </w:tcPr>
+          <w:p>
+            <w:pPr>
+              <w:widowControl w:val="0"/>
+              <w:rPr>
+                <w:rFonts w:ascii="Calibri" w:eastAsia="Calibri" w:hAnsi="Calibri"/>
+              </w:rPr>
+            </w:pPr>
+            <w:r>
+              <w:rPr>
+                <w:rFonts w:eastAsia="Calibri"/>
+              </w:rPr>
+              <w:t>Variable – up to 7 bytes</w:t>
+            </w:r>
+          </w:p>
+        </w:tc>
+        <w:tc>
+          <w:tcPr>
+            <w:tcW w:w="1379" w:type="dxa"/>
+            <w:shd w:val="clear" w:color="auto" w:fill="D5DCE4" w:themeFill="text2" w:themeFillTint="33"/>
           </w:tcPr>
           <w:p>
             <w:pPr>
@@ -554,7 +615,8 @@
         </w:tc>
         <w:tc>
           <w:tcPr>
-            <w:tcW w:w="1515" w:type="dxa"/>
+            <w:tcW w:w="1379" w:type="dxa"/>
+            <w:shd w:val="clear" w:color="auto" w:fill="D5DCE4" w:themeFill="text2" w:themeFillTint="33"/>
           </w:tcPr>
           <w:p>
             <w:pPr>
@@ -574,11 +636,11 @@
       </w:tr>
       <w:tr>
         <w:trPr>
-          <w:trHeight w:val="2091"/>
+          <w:trHeight w:val="2117"/>
         </w:trPr>
         <w:tc>
           <w:tcPr>
-            <w:tcW w:w="1519" w:type="dxa"/>
+            <w:tcW w:w="1383" w:type="dxa"/>
           </w:tcPr>
           <w:p>
             <w:pPr>
@@ -600,16 +662,54 @@
         </w:tc>
         <w:tc>
           <w:tcPr>
-            <w:tcW w:w="1519" w:type="dxa"/>
-            <w:tcBorders>
-              <w:right w:val="nil"/>
-            </w:tcBorders>
-          </w:tcPr>
-          <w:p>
-            <w:pPr>
-              <w:widowControl w:val="0"/>
-              <w:rPr>
-                <w:rFonts w:ascii="Calibri" w:eastAsia="Calibri" w:hAnsi="Calibri"/>
+            <w:tcW w:w="1383" w:type="dxa"/>
+            <w:shd w:val="clear" w:color="auto" w:fill="D5DCE4" w:themeFill="text2" w:themeFillTint="33"/>
+          </w:tcPr>
+          <w:p>
+            <w:pPr>
+              <w:widowControl w:val="0"/>
+              <w:rPr>
+                <w:rFonts w:eastAsia="Calibri"/>
+              </w:rPr>
+            </w:pPr>
+            <w:r>
+              <w:rPr>
+                <w:rFonts w:eastAsia="Calibri"/>
+              </w:rPr>
+              <w:t>Field that signifies the sender and receiver ID</w:t>
+            </w:r>
+          </w:p>
+        </w:tc>
+        <w:tc>
+          <w:tcPr>
+            <w:tcW w:w="1383" w:type="dxa"/>
+            <w:shd w:val="clear" w:color="auto" w:fill="E7E6E6" w:themeFill="background2"/>
+          </w:tcPr>
+          <w:p>
+            <w:pPr>
+              <w:widowControl w:val="0"/>
+              <w:rPr>
+                <w:rFonts w:ascii="Calibri" w:eastAsia="Calibri" w:hAnsi="Calibri"/>
+              </w:rPr>
+            </w:pPr>
+            <w:r>
+              <w:rPr>
+                <w:rFonts w:eastAsia="Calibri"/>
+              </w:rPr>
+              <w:t>Signifies index of the incoming packet in multi-frame payloads</w:t>
+            </w:r>
+          </w:p>
+        </w:tc>
+        <w:tc>
+          <w:tcPr>
+            <w:tcW w:w="1379" w:type="dxa"/>
+            <w:shd w:val="clear" w:color="auto" w:fill="E7E6E6" w:themeFill="background2"/>
+          </w:tcPr>
+          <w:p>
+            <w:pPr>
+              <w:widowControl w:val="0"/>
+              <w:rPr>
+                <w:rFonts w:eastAsia="Calibri"/>
               </w:rPr>
             </w:pPr>
             <w:r>
@@ -622,132 +722,796 @@
         </w:tc>
         <w:tc>
           <w:tcPr>
-            <w:tcW w:w="1519" w:type="dxa"/>
-          </w:tcPr>
-          <w:p>
-            <w:pPr>
-              <w:widowControl w:val="0"/>
-              <w:rPr>
-                <w:rFonts w:ascii="Calibri" w:eastAsia="Calibri" w:hAnsi="Calibri"/>
-              </w:rPr>
-            </w:pPr>
-            <w:r>
-              <w:rPr>
-                <w:rFonts w:eastAsia="Calibri"/>
-              </w:rPr>
-              <w:t>Signifies</w:t>
-            </w:r>
-            <w:r>
-              <w:rPr>
-                <w:rFonts w:eastAsia="Calibri"/>
-              </w:rPr>
-              <w:t xml:space="preserve"> index of the incoming packet</w:t>
-            </w:r>
-            <w:r>
-              <w:rPr>
-                <w:rFonts w:eastAsia="Calibri"/>
-              </w:rPr>
-              <w:t xml:space="preserve"> in </w:t>
-            </w:r>
-            <w:r>
-              <w:rPr>
-                <w:rFonts w:eastAsia="Calibri"/>
-              </w:rPr>
-              <w:t>multi-frame payloads</w:t>
-            </w:r>
-          </w:p>
-        </w:tc>
-        <w:tc>
-          <w:tcPr>
-            <w:tcW w:w="1515" w:type="dxa"/>
-          </w:tcPr>
-          <w:p>
-            <w:pPr>
-              <w:widowControl w:val="0"/>
-              <w:rPr>
-                <w:rFonts w:ascii="Calibri" w:eastAsia="Calibri" w:hAnsi="Calibri"/>
-              </w:rPr>
-            </w:pPr>
-            <w:r>
-              <w:rPr>
-                <w:rFonts w:eastAsia="Calibri"/>
-              </w:rPr>
-              <w:t>Fields containing payload</w:t>
-            </w:r>
-            <w:r>
-              <w:rPr>
-                <w:rFonts w:eastAsia="Calibri"/>
-              </w:rPr>
-              <w:t xml:space="preserve"> data</w:t>
-            </w:r>
-          </w:p>
-        </w:tc>
-        <w:tc>
-          <w:tcPr>
-            <w:tcW w:w="1515" w:type="dxa"/>
-          </w:tcPr>
-          <w:p>
-            <w:pPr>
-              <w:widowControl w:val="0"/>
-              <w:rPr>
-                <w:rFonts w:eastAsia="Calibri"/>
-              </w:rPr>
-            </w:pPr>
-            <w:r>
-              <w:rPr>
-                <w:rFonts w:eastAsia="Calibri"/>
-              </w:rPr>
-              <w:t>C</w:t>
-            </w:r>
-            <w:r>
-              <w:rPr>
-                <w:rFonts w:eastAsia="Calibri"/>
-              </w:rPr>
-              <w:t>yclic redundancy check</w:t>
-            </w:r>
-            <w:r>
-              <w:rPr>
-                <w:rFonts w:eastAsia="Calibri"/>
-              </w:rPr>
-              <w:t>. 32-bit if using custom Communication Layer</w:t>
-            </w:r>
-          </w:p>
-        </w:tc>
-        <w:tc>
-          <w:tcPr>
-            <w:tcW w:w="1515" w:type="dxa"/>
-          </w:tcPr>
-          <w:p>
-            <w:pPr>
-              <w:widowControl w:val="0"/>
-              <w:rPr>
-                <w:rFonts w:eastAsia="Calibri"/>
-              </w:rPr>
-            </w:pPr>
-            <w:r>
-              <w:rPr>
-                <w:rFonts w:eastAsia="Calibri"/>
-              </w:rPr>
-              <w:t>0xC0</w:t>
-            </w:r>
-            <w:r>
-              <w:rPr>
-                <w:rFonts w:eastAsia="Calibri"/>
-              </w:rPr>
-              <w:t xml:space="preserve"> END byte</w:t>
+            <w:tcW w:w="1379" w:type="dxa"/>
+            <w:shd w:val="clear" w:color="auto" w:fill="E7E6E6" w:themeFill="background2"/>
+          </w:tcPr>
+          <w:p>
+            <w:pPr>
+              <w:widowControl w:val="0"/>
+              <w:rPr>
+                <w:rFonts w:ascii="Calibri" w:eastAsia="Calibri" w:hAnsi="Calibri"/>
+              </w:rPr>
+            </w:pPr>
+            <w:r>
+              <w:rPr>
+                <w:rFonts w:eastAsia="Calibri"/>
+              </w:rPr>
+              <w:t>Fields containing payload data</w:t>
+            </w:r>
+          </w:p>
+        </w:tc>
+        <w:tc>
+          <w:tcPr>
+            <w:tcW w:w="1379" w:type="dxa"/>
+            <w:shd w:val="clear" w:color="auto" w:fill="D5DCE4" w:themeFill="text2" w:themeFillTint="33"/>
+          </w:tcPr>
+          <w:p>
+            <w:pPr>
+              <w:widowControl w:val="0"/>
+              <w:rPr>
+                <w:rFonts w:eastAsia="Calibri"/>
+              </w:rPr>
+            </w:pPr>
+            <w:r>
+              <w:rPr>
+                <w:rFonts w:eastAsia="Calibri"/>
+              </w:rPr>
+              <w:t>Cyclic redundancy check. 32-bit if using custom Communication Layer</w:t>
+            </w:r>
+          </w:p>
+        </w:tc>
+        <w:tc>
+          <w:tcPr>
+            <w:tcW w:w="1379" w:type="dxa"/>
+            <w:shd w:val="clear" w:color="auto" w:fill="D5DCE4" w:themeFill="text2" w:themeFillTint="33"/>
+          </w:tcPr>
+          <w:p>
+            <w:pPr>
+              <w:widowControl w:val="0"/>
+              <w:rPr>
+                <w:rFonts w:eastAsia="Calibri"/>
+              </w:rPr>
+            </w:pPr>
+            <w:r>
+              <w:rPr>
+                <w:rFonts w:eastAsia="Calibri"/>
+              </w:rPr>
+              <w:t>0xC0 END byte</w:t>
             </w:r>
           </w:p>
         </w:tc>
       </w:tr>
     </w:tbl>
     <w:p/>
+    <w:p>
+      <w:pPr>
+        <w:shd w:val="clear" w:color="auto" w:fill="D5DCE4" w:themeFill="text2" w:themeFillTint="33"/>
+        <w:rPr>
+          <w:b/>
+          <w:bCs/>
+        </w:rPr>
+      </w:pPr>
+      <w:r>
+        <w:rPr>
+          <w:b/>
+          <w:bCs/>
+        </w:rPr>
+        <w:lastRenderedPageBreak/>
+        <w:t>Fields implemented in CAN protocol.</w:t>
+      </w:r>
+    </w:p>
+    <w:p>
+      <w:pPr>
+        <w:shd w:val="clear" w:color="auto" w:fill="D0CECE" w:themeFill="background2" w:themeFillShade="E6"/>
+        <w:rPr>
+          <w:b/>
+          <w:bCs/>
+        </w:rPr>
+      </w:pPr>
+      <w:r>
+        <w:rPr>
+          <w:b/>
+          <w:bCs/>
+        </w:rPr>
+        <w:t>Payload fields.</w:t>
+      </w:r>
+    </w:p>
     <w:p>
       <w:pPr>
         <w:pStyle w:val="Heading2"/>
       </w:pPr>
       <w:bookmarkStart w:id="5" w:name="_Toc162024787"/>
       <w:r>
-        <w:lastRenderedPageBreak/>
+        <w:t xml:space="preserve">Device </w:t>
+      </w:r>
+      <w:r>
+        <w:t>identifier</w:t>
+      </w:r>
+      <w:r>
+        <w:t xml:space="preserve"> encoding:</w:t>
+      </w:r>
+    </w:p>
+    <w:p>
+      <w:r>
+        <w:t xml:space="preserve">The device ID field specifies the unique identifier of the sending and </w:t>
+      </w:r>
+      <w:r>
+        <w:t>receiving</w:t>
+      </w:r>
+      <w:r>
+        <w:t xml:space="preserve"> devices. This field contains two 14-bit identifiers packet into a 28-bit field. The first 14 fields within the ID specify the device ID of the sending device starting with the least significant bit (LSB) first. The second 14-bits of the field specify the device ID of the receiving device (LSB first). This is the ID that a receiving device can read the know that the packet is intended for them. Likewise, the device can see the sender device ID to know which device it must send its response to. </w:t>
+      </w:r>
+    </w:p>
+    <w:p>
+      <w:pPr>
+        <w:rPr>
+          <w:b/>
+          <w:bCs/>
+        </w:rPr>
+      </w:pPr>
+      <w:r>
+        <w:rPr>
+          <w:b/>
+          <w:bCs/>
+        </w:rPr>
+        <w:t>28-bit Identifier Structure</w:t>
+      </w:r>
+    </w:p>
+    <w:tbl>
+      <w:tblPr>
+        <w:tblStyle w:val="TableGrid"/>
+        <w:tblW w:w="0" w:type="auto"/>
+        <w:tblLook w:val="04A0" w:firstRow="1" w:lastRow="0" w:firstColumn="1" w:lastColumn="0" w:noHBand="0" w:noVBand="1"/>
+      </w:tblPr>
+      <w:tblGrid>
+        <w:gridCol w:w="346"/>
+        <w:gridCol w:w="346"/>
+        <w:gridCol w:w="345"/>
+        <w:gridCol w:w="345"/>
+        <w:gridCol w:w="345"/>
+        <w:gridCol w:w="345"/>
+        <w:gridCol w:w="345"/>
+        <w:gridCol w:w="345"/>
+        <w:gridCol w:w="345"/>
+        <w:gridCol w:w="345"/>
+        <w:gridCol w:w="345"/>
+        <w:gridCol w:w="345"/>
+        <w:gridCol w:w="345"/>
+        <w:gridCol w:w="345"/>
+        <w:gridCol w:w="345"/>
+        <w:gridCol w:w="345"/>
+        <w:gridCol w:w="345"/>
+        <w:gridCol w:w="345"/>
+        <w:gridCol w:w="303"/>
+        <w:gridCol w:w="303"/>
+        <w:gridCol w:w="303"/>
+        <w:gridCol w:w="303"/>
+        <w:gridCol w:w="303"/>
+        <w:gridCol w:w="303"/>
+        <w:gridCol w:w="303"/>
+        <w:gridCol w:w="303"/>
+        <w:gridCol w:w="303"/>
+        <w:gridCol w:w="303"/>
+      </w:tblGrid>
+      <w:tr>
+        <w:tc>
+          <w:tcPr>
+            <w:tcW w:w="346" w:type="dxa"/>
+          </w:tcPr>
+          <w:p>
+            <w:pPr>
+              <w:rPr>
+                <w:sz w:val="12"/>
+                <w:szCs w:val="12"/>
+              </w:rPr>
+            </w:pPr>
+            <w:r>
+              <w:rPr>
+                <w:sz w:val="12"/>
+                <w:szCs w:val="12"/>
+              </w:rPr>
+              <w:t>27</w:t>
+            </w:r>
+          </w:p>
+        </w:tc>
+        <w:tc>
+          <w:tcPr>
+            <w:tcW w:w="346" w:type="dxa"/>
+          </w:tcPr>
+          <w:p>
+            <w:pPr>
+              <w:rPr>
+                <w:sz w:val="12"/>
+                <w:szCs w:val="12"/>
+              </w:rPr>
+            </w:pPr>
+            <w:r>
+              <w:rPr>
+                <w:sz w:val="12"/>
+                <w:szCs w:val="12"/>
+              </w:rPr>
+              <w:t>26</w:t>
+            </w:r>
+          </w:p>
+        </w:tc>
+        <w:tc>
+          <w:tcPr>
+            <w:tcW w:w="345" w:type="dxa"/>
+          </w:tcPr>
+          <w:p>
+            <w:pPr>
+              <w:rPr>
+                <w:sz w:val="12"/>
+                <w:szCs w:val="12"/>
+              </w:rPr>
+            </w:pPr>
+            <w:r>
+              <w:rPr>
+                <w:sz w:val="12"/>
+                <w:szCs w:val="12"/>
+              </w:rPr>
+              <w:t>25</w:t>
+            </w:r>
+          </w:p>
+        </w:tc>
+        <w:tc>
+          <w:tcPr>
+            <w:tcW w:w="345" w:type="dxa"/>
+          </w:tcPr>
+          <w:p>
+            <w:pPr>
+              <w:rPr>
+                <w:sz w:val="12"/>
+                <w:szCs w:val="12"/>
+              </w:rPr>
+            </w:pPr>
+            <w:r>
+              <w:rPr>
+                <w:sz w:val="12"/>
+                <w:szCs w:val="12"/>
+              </w:rPr>
+              <w:t>24</w:t>
+            </w:r>
+          </w:p>
+        </w:tc>
+        <w:tc>
+          <w:tcPr>
+            <w:tcW w:w="345" w:type="dxa"/>
+          </w:tcPr>
+          <w:p>
+            <w:pPr>
+              <w:rPr>
+                <w:sz w:val="12"/>
+                <w:szCs w:val="12"/>
+              </w:rPr>
+            </w:pPr>
+            <w:r>
+              <w:rPr>
+                <w:sz w:val="12"/>
+                <w:szCs w:val="12"/>
+              </w:rPr>
+              <w:t>23</w:t>
+            </w:r>
+          </w:p>
+        </w:tc>
+        <w:tc>
+          <w:tcPr>
+            <w:tcW w:w="345" w:type="dxa"/>
+          </w:tcPr>
+          <w:p>
+            <w:pPr>
+              <w:rPr>
+                <w:sz w:val="12"/>
+                <w:szCs w:val="12"/>
+              </w:rPr>
+            </w:pPr>
+            <w:r>
+              <w:rPr>
+                <w:sz w:val="12"/>
+                <w:szCs w:val="12"/>
+              </w:rPr>
+              <w:t>22</w:t>
+            </w:r>
+          </w:p>
+        </w:tc>
+        <w:tc>
+          <w:tcPr>
+            <w:tcW w:w="345" w:type="dxa"/>
+          </w:tcPr>
+          <w:p>
+            <w:pPr>
+              <w:rPr>
+                <w:sz w:val="12"/>
+                <w:szCs w:val="12"/>
+              </w:rPr>
+            </w:pPr>
+            <w:r>
+              <w:rPr>
+                <w:sz w:val="12"/>
+                <w:szCs w:val="12"/>
+              </w:rPr>
+              <w:t>21</w:t>
+            </w:r>
+          </w:p>
+        </w:tc>
+        <w:tc>
+          <w:tcPr>
+            <w:tcW w:w="345" w:type="dxa"/>
+          </w:tcPr>
+          <w:p>
+            <w:pPr>
+              <w:rPr>
+                <w:sz w:val="12"/>
+                <w:szCs w:val="12"/>
+              </w:rPr>
+            </w:pPr>
+            <w:r>
+              <w:rPr>
+                <w:sz w:val="12"/>
+                <w:szCs w:val="12"/>
+              </w:rPr>
+              <w:t>20</w:t>
+            </w:r>
+          </w:p>
+        </w:tc>
+        <w:tc>
+          <w:tcPr>
+            <w:tcW w:w="345" w:type="dxa"/>
+          </w:tcPr>
+          <w:p>
+            <w:pPr>
+              <w:rPr>
+                <w:sz w:val="12"/>
+                <w:szCs w:val="12"/>
+              </w:rPr>
+            </w:pPr>
+            <w:r>
+              <w:rPr>
+                <w:sz w:val="12"/>
+                <w:szCs w:val="12"/>
+              </w:rPr>
+              <w:t>19</w:t>
+            </w:r>
+          </w:p>
+        </w:tc>
+        <w:tc>
+          <w:tcPr>
+            <w:tcW w:w="345" w:type="dxa"/>
+          </w:tcPr>
+          <w:p>
+            <w:pPr>
+              <w:rPr>
+                <w:sz w:val="12"/>
+                <w:szCs w:val="12"/>
+              </w:rPr>
+            </w:pPr>
+            <w:r>
+              <w:rPr>
+                <w:sz w:val="12"/>
+                <w:szCs w:val="12"/>
+              </w:rPr>
+              <w:t>18</w:t>
+            </w:r>
+          </w:p>
+        </w:tc>
+        <w:tc>
+          <w:tcPr>
+            <w:tcW w:w="345" w:type="dxa"/>
+          </w:tcPr>
+          <w:p>
+            <w:pPr>
+              <w:rPr>
+                <w:sz w:val="12"/>
+                <w:szCs w:val="12"/>
+              </w:rPr>
+            </w:pPr>
+            <w:r>
+              <w:rPr>
+                <w:sz w:val="12"/>
+                <w:szCs w:val="12"/>
+              </w:rPr>
+              <w:t>17</w:t>
+            </w:r>
+          </w:p>
+        </w:tc>
+        <w:tc>
+          <w:tcPr>
+            <w:tcW w:w="345" w:type="dxa"/>
+          </w:tcPr>
+          <w:p>
+            <w:pPr>
+              <w:rPr>
+                <w:sz w:val="12"/>
+                <w:szCs w:val="12"/>
+              </w:rPr>
+            </w:pPr>
+            <w:r>
+              <w:rPr>
+                <w:sz w:val="12"/>
+                <w:szCs w:val="12"/>
+              </w:rPr>
+              <w:t>16</w:t>
+            </w:r>
+          </w:p>
+        </w:tc>
+        <w:tc>
+          <w:tcPr>
+            <w:tcW w:w="345" w:type="dxa"/>
+          </w:tcPr>
+          <w:p>
+            <w:pPr>
+              <w:rPr>
+                <w:sz w:val="12"/>
+                <w:szCs w:val="12"/>
+              </w:rPr>
+            </w:pPr>
+            <w:r>
+              <w:rPr>
+                <w:sz w:val="12"/>
+                <w:szCs w:val="12"/>
+              </w:rPr>
+              <w:t>15</w:t>
+            </w:r>
+          </w:p>
+        </w:tc>
+        <w:tc>
+          <w:tcPr>
+            <w:tcW w:w="345" w:type="dxa"/>
+          </w:tcPr>
+          <w:p>
+            <w:pPr>
+              <w:rPr>
+                <w:sz w:val="12"/>
+                <w:szCs w:val="12"/>
+              </w:rPr>
+            </w:pPr>
+            <w:r>
+              <w:rPr>
+                <w:sz w:val="12"/>
+                <w:szCs w:val="12"/>
+              </w:rPr>
+              <w:t>14</w:t>
+            </w:r>
+          </w:p>
+        </w:tc>
+        <w:tc>
+          <w:tcPr>
+            <w:tcW w:w="345" w:type="dxa"/>
+          </w:tcPr>
+          <w:p>
+            <w:pPr>
+              <w:rPr>
+                <w:sz w:val="12"/>
+                <w:szCs w:val="12"/>
+              </w:rPr>
+            </w:pPr>
+            <w:r>
+              <w:rPr>
+                <w:sz w:val="12"/>
+                <w:szCs w:val="12"/>
+              </w:rPr>
+              <w:t>13</w:t>
+            </w:r>
+          </w:p>
+        </w:tc>
+        <w:tc>
+          <w:tcPr>
+            <w:tcW w:w="345" w:type="dxa"/>
+          </w:tcPr>
+          <w:p>
+            <w:pPr>
+              <w:rPr>
+                <w:sz w:val="12"/>
+                <w:szCs w:val="12"/>
+              </w:rPr>
+            </w:pPr>
+            <w:r>
+              <w:rPr>
+                <w:sz w:val="12"/>
+                <w:szCs w:val="12"/>
+              </w:rPr>
+              <w:t>12</w:t>
+            </w:r>
+          </w:p>
+        </w:tc>
+        <w:tc>
+          <w:tcPr>
+            <w:tcW w:w="345" w:type="dxa"/>
+          </w:tcPr>
+          <w:p>
+            <w:pPr>
+              <w:rPr>
+                <w:sz w:val="12"/>
+                <w:szCs w:val="12"/>
+              </w:rPr>
+            </w:pPr>
+            <w:r>
+              <w:rPr>
+                <w:sz w:val="12"/>
+                <w:szCs w:val="12"/>
+              </w:rPr>
+              <w:t>11</w:t>
+            </w:r>
+          </w:p>
+        </w:tc>
+        <w:tc>
+          <w:tcPr>
+            <w:tcW w:w="345" w:type="dxa"/>
+          </w:tcPr>
+          <w:p>
+            <w:pPr>
+              <w:rPr>
+                <w:sz w:val="12"/>
+                <w:szCs w:val="12"/>
+              </w:rPr>
+            </w:pPr>
+            <w:r>
+              <w:rPr>
+                <w:sz w:val="12"/>
+                <w:szCs w:val="12"/>
+              </w:rPr>
+              <w:t>10</w:t>
+            </w:r>
+          </w:p>
+        </w:tc>
+        <w:tc>
+          <w:tcPr>
+            <w:tcW w:w="303" w:type="dxa"/>
+          </w:tcPr>
+          <w:p>
+            <w:pPr>
+              <w:rPr>
+                <w:sz w:val="12"/>
+                <w:szCs w:val="12"/>
+              </w:rPr>
+            </w:pPr>
+            <w:r>
+              <w:rPr>
+                <w:sz w:val="12"/>
+                <w:szCs w:val="12"/>
+              </w:rPr>
+              <w:t>9</w:t>
+            </w:r>
+          </w:p>
+        </w:tc>
+        <w:tc>
+          <w:tcPr>
+            <w:tcW w:w="303" w:type="dxa"/>
+          </w:tcPr>
+          <w:p>
+            <w:pPr>
+              <w:rPr>
+                <w:sz w:val="12"/>
+                <w:szCs w:val="12"/>
+              </w:rPr>
+            </w:pPr>
+            <w:r>
+              <w:rPr>
+                <w:sz w:val="12"/>
+                <w:szCs w:val="12"/>
+              </w:rPr>
+              <w:t>8</w:t>
+            </w:r>
+          </w:p>
+        </w:tc>
+        <w:tc>
+          <w:tcPr>
+            <w:tcW w:w="303" w:type="dxa"/>
+          </w:tcPr>
+          <w:p>
+            <w:pPr>
+              <w:rPr>
+                <w:sz w:val="12"/>
+                <w:szCs w:val="12"/>
+              </w:rPr>
+            </w:pPr>
+            <w:r>
+              <w:rPr>
+                <w:sz w:val="12"/>
+                <w:szCs w:val="12"/>
+              </w:rPr>
+              <w:t>7</w:t>
+            </w:r>
+          </w:p>
+        </w:tc>
+        <w:tc>
+          <w:tcPr>
+            <w:tcW w:w="303" w:type="dxa"/>
+          </w:tcPr>
+          <w:p>
+            <w:pPr>
+              <w:rPr>
+                <w:sz w:val="12"/>
+                <w:szCs w:val="12"/>
+              </w:rPr>
+            </w:pPr>
+            <w:r>
+              <w:rPr>
+                <w:sz w:val="12"/>
+                <w:szCs w:val="12"/>
+              </w:rPr>
+              <w:t>6</w:t>
+            </w:r>
+          </w:p>
+        </w:tc>
+        <w:tc>
+          <w:tcPr>
+            <w:tcW w:w="303" w:type="dxa"/>
+          </w:tcPr>
+          <w:p>
+            <w:pPr>
+              <w:rPr>
+                <w:sz w:val="12"/>
+                <w:szCs w:val="12"/>
+              </w:rPr>
+            </w:pPr>
+            <w:r>
+              <w:rPr>
+                <w:sz w:val="12"/>
+                <w:szCs w:val="12"/>
+              </w:rPr>
+              <w:t>5</w:t>
+            </w:r>
+          </w:p>
+        </w:tc>
+        <w:tc>
+          <w:tcPr>
+            <w:tcW w:w="303" w:type="dxa"/>
+          </w:tcPr>
+          <w:p>
+            <w:pPr>
+              <w:rPr>
+                <w:sz w:val="12"/>
+                <w:szCs w:val="12"/>
+              </w:rPr>
+            </w:pPr>
+            <w:r>
+              <w:rPr>
+                <w:sz w:val="12"/>
+                <w:szCs w:val="12"/>
+              </w:rPr>
+              <w:t>4</w:t>
+            </w:r>
+          </w:p>
+        </w:tc>
+        <w:tc>
+          <w:tcPr>
+            <w:tcW w:w="303" w:type="dxa"/>
+          </w:tcPr>
+          <w:p>
+            <w:pPr>
+              <w:rPr>
+                <w:sz w:val="12"/>
+                <w:szCs w:val="12"/>
+              </w:rPr>
+            </w:pPr>
+            <w:r>
+              <w:rPr>
+                <w:sz w:val="12"/>
+                <w:szCs w:val="12"/>
+              </w:rPr>
+              <w:t>3</w:t>
+            </w:r>
+          </w:p>
+        </w:tc>
+        <w:tc>
+          <w:tcPr>
+            <w:tcW w:w="303" w:type="dxa"/>
+          </w:tcPr>
+          <w:p>
+            <w:pPr>
+              <w:rPr>
+                <w:sz w:val="12"/>
+                <w:szCs w:val="12"/>
+              </w:rPr>
+            </w:pPr>
+            <w:r>
+              <w:rPr>
+                <w:sz w:val="12"/>
+                <w:szCs w:val="12"/>
+              </w:rPr>
+              <w:t>2</w:t>
+            </w:r>
+          </w:p>
+        </w:tc>
+        <w:tc>
+          <w:tcPr>
+            <w:tcW w:w="303" w:type="dxa"/>
+          </w:tcPr>
+          <w:p>
+            <w:pPr>
+              <w:rPr>
+                <w:sz w:val="12"/>
+                <w:szCs w:val="12"/>
+              </w:rPr>
+            </w:pPr>
+            <w:r>
+              <w:rPr>
+                <w:sz w:val="12"/>
+                <w:szCs w:val="12"/>
+              </w:rPr>
+              <w:t>1</w:t>
+            </w:r>
+          </w:p>
+        </w:tc>
+        <w:tc>
+          <w:tcPr>
+            <w:tcW w:w="303" w:type="dxa"/>
+          </w:tcPr>
+          <w:p>
+            <w:pPr>
+              <w:rPr>
+                <w:sz w:val="12"/>
+                <w:szCs w:val="12"/>
+              </w:rPr>
+            </w:pPr>
+            <w:r>
+              <w:rPr>
+                <w:sz w:val="12"/>
+                <w:szCs w:val="12"/>
+              </w:rPr>
+              <w:t>0</w:t>
+            </w:r>
+          </w:p>
+        </w:tc>
+      </w:tr>
+      <w:tr>
+        <w:tc>
+          <w:tcPr>
+            <w:tcW w:w="4487" w:type="dxa"/>
+            <w:gridSpan w:val="13"/>
+          </w:tcPr>
+          <w:p>
+            <w:pPr>
+              <w:jc w:val="center"/>
+              <w:rPr>
+                <w:sz w:val="12"/>
+                <w:szCs w:val="12"/>
+              </w:rPr>
+            </w:pPr>
+            <w:r>
+              <w:rPr>
+                <w:sz w:val="20"/>
+                <w:szCs w:val="20"/>
+              </w:rPr>
+              <w:t>Receiver device ID</w:t>
+            </w:r>
+          </w:p>
+        </w:tc>
+        <w:tc>
+          <w:tcPr>
+            <w:tcW w:w="4755" w:type="dxa"/>
+            <w:gridSpan w:val="15"/>
+          </w:tcPr>
+          <w:p>
+            <w:pPr>
+              <w:jc w:val="center"/>
+              <w:rPr>
+                <w:sz w:val="20"/>
+                <w:szCs w:val="20"/>
+              </w:rPr>
+            </w:pPr>
+            <w:r>
+              <w:rPr>
+                <w:sz w:val="20"/>
+                <w:szCs w:val="20"/>
+              </w:rPr>
+              <w:t>Sender device ID</w:t>
+            </w:r>
+          </w:p>
+        </w:tc>
+      </w:tr>
+    </w:tbl>
+    <w:p>
+      <w:pPr>
+        <w:pStyle w:val="Heading2"/>
+      </w:pPr>
+    </w:p>
+    <w:p>
+      <w:pPr>
+        <w:pStyle w:val="Heading2"/>
+      </w:pPr>
+      <w:r>
         <w:t>Multi-frame transmission</w:t>
       </w:r>
       <w:r>
@@ -763,21 +1527,12 @@
           <w:iCs w:val="0"/>
         </w:rPr>
       </w:pPr>
-      <w:proofErr w:type="gramStart"/>
       <w:r>
         <w:rPr>
           <w:i w:val="0"/>
           <w:iCs w:val="0"/>
         </w:rPr>
-        <w:t>In order to</w:t>
-      </w:r>
-      <w:proofErr w:type="gramEnd"/>
-      <w:r>
-        <w:rPr>
-          <w:i w:val="0"/>
-          <w:iCs w:val="0"/>
-        </w:rPr>
-        <w:t xml:space="preserve"> be compatible with CAN2.0, single frames are limited to a size of 8 bytes. This means that for p</w:t>
+        <w:t>In order to be compatible with CAN2.0, single frames are limited to a size of 8 bytes. This means that for p</w:t>
       </w:r>
       <w:r>
         <w:rPr>
@@ -791,14 +1546,49 @@
           <w:i w:val="0"/>
           <w:iCs w:val="0"/>
         </w:rPr>
-        <w:t xml:space="preserve"> that span more than 7 bytes, they will need to be sent over multiple frames. To prevent the receiver from losing count or missing frames without knowing, a packet index is included as the first </w:t>
+        <w:t>s</w:t>
       </w:r>
       <w:r>
         <w:rPr>
           <w:i w:val="0"/>
           <w:iCs w:val="0"/>
         </w:rPr>
-        <w:t>byte in the payload byte sequence. As an example, see the following payload fields:</w:t>
+        <w:t xml:space="preserve"> that span more than </w:t>
+      </w:r>
+      <w:r>
+        <w:rPr>
+          <w:i w:val="0"/>
+          <w:iCs w:val="0"/>
+        </w:rPr>
+        <w:t>5</w:t>
+      </w:r>
+      <w:r>
+        <w:rPr>
+          <w:i w:val="0"/>
+          <w:iCs w:val="0"/>
+        </w:rPr>
+        <w:t xml:space="preserve"> bytes, they will need to be sent over multiple frames. To prevent the receiver from losing count or missing frames without knowing, a packet index is included as the first </w:t>
+      </w:r>
+      <w:r>
+        <w:rPr>
+          <w:i w:val="0"/>
+          <w:iCs w:val="0"/>
+        </w:rPr>
+        <w:t>byte in the payload byte sequence. As an example, see the following payload fields</w:t>
+      </w:r>
+      <w:r>
+        <w:rPr>
+          <w:i w:val="0"/>
+          <w:iCs w:val="0"/>
+        </w:rPr>
+        <w:t xml:space="preserve"> for a GPS1_State_Res packet</w:t>
+      </w:r>
+      <w:r>
+        <w:rPr>
+          <w:i w:val="0"/>
+          <w:iCs w:val="0"/>
+        </w:rPr>
+        <w:t>:</w:t>
       </w:r>
     </w:p>
     <w:tbl>
@@ -1313,7 +2103,35 @@
           <w:i w:val="0"/>
           <w:iCs w:val="0"/>
         </w:rPr>
-        <w:t>This payload contains 14 bytes which is greater than the 7-byte limit per packet. This payload will thus need to be split into two packets:</w:t>
+        <w:t xml:space="preserve">This payload contains 14 bytes which is greater than the </w:t>
+      </w:r>
+      <w:r>
+        <w:rPr>
+          <w:i w:val="0"/>
+          <w:iCs w:val="0"/>
+        </w:rPr>
+        <w:t>5</w:t>
+      </w:r>
+      <w:r>
+        <w:rPr>
+          <w:i w:val="0"/>
+          <w:iCs w:val="0"/>
+        </w:rPr>
+        <w:t xml:space="preserve">-byte limit per packet. This payload will thus need to be split into </w:t>
+      </w:r>
+      <w:r>
+        <w:rPr>
+          <w:i w:val="0"/>
+          <w:iCs w:val="0"/>
+        </w:rPr>
+        <w:t>three</w:t>
+      </w:r>
+      <w:r>
+        <w:rPr>
+          <w:i w:val="0"/>
+          <w:iCs w:val="0"/>
+        </w:rPr>
+        <w:t xml:space="preserve"> packets:</w:t>
       </w:r>
     </w:p>
     <w:p>
@@ -1357,7 +2175,7 @@
     <w:tbl>
       <w:tblPr>
         <w:tblStyle w:val="TableGrid"/>
-        <w:tblW w:w="9141" w:type="dxa"/>
+        <w:tblW w:w="8039" w:type="dxa"/>
         <w:tblLayout w:type="fixed"/>
         <w:tblLook w:val="04A0" w:firstRow="1" w:lastRow="0" w:firstColumn="1" w:lastColumn="0" w:noHBand="0" w:noVBand="1"/>
       </w:tblPr>
@@ -1365,10 +2183,9 @@
         <w:gridCol w:w="867"/>
         <w:gridCol w:w="1047"/>
         <w:gridCol w:w="1028"/>
+        <w:gridCol w:w="1028"/>
         <w:gridCol w:w="968"/>
         <w:gridCol w:w="971"/>
-        <w:gridCol w:w="1065"/>
-        <w:gridCol w:w="1065"/>
         <w:gridCol w:w="1065"/>
         <w:gridCol w:w="1065"/>
       </w:tblGrid>
@@ -1403,6 +2220,25 @@
             <w:pPr>
               <w:widowControl w:val="0"/>
               <w:rPr>
+                <w:rFonts w:eastAsia="Calibri"/>
+              </w:rPr>
+            </w:pPr>
+            <w:r>
+              <w:rPr>
+                <w:rFonts w:eastAsia="Calibri"/>
+              </w:rPr>
+              <w:t>Packet identifier</w:t>
+            </w:r>
+          </w:p>
+        </w:tc>
+        <w:tc>
+          <w:tcPr>
+            <w:tcW w:w="1028" w:type="dxa"/>
+          </w:tcPr>
+          <w:p>
+            <w:pPr>
+              <w:widowControl w:val="0"/>
+              <w:rPr>
                 <w:rFonts w:ascii="Calibri" w:eastAsia="Calibri" w:hAnsi="Calibri"/>
               </w:rPr>
             </w:pPr>
@@ -1506,44 +2342,6 @@
                 <w:rFonts w:ascii="Calibri" w:eastAsia="Calibri" w:hAnsi="Calibri"/>
               </w:rPr>
               <w:t>Byte 4</w:t>
-            </w:r>
-          </w:p>
-        </w:tc>
-        <w:tc>
-          <w:tcPr>
-            <w:tcW w:w="1065" w:type="dxa"/>
-          </w:tcPr>
-          <w:p>
-            <w:pPr>
-              <w:widowControl w:val="0"/>
-              <w:rPr>
-                <w:rFonts w:eastAsia="Calibri"/>
-              </w:rPr>
-            </w:pPr>
-            <w:r>
-              <w:rPr>
-                <w:rFonts w:ascii="Calibri" w:eastAsia="Calibri" w:hAnsi="Calibri"/>
-              </w:rPr>
-              <w:t>Byte 5</w:t>
-            </w:r>
-          </w:p>
-        </w:tc>
-        <w:tc>
-          <w:tcPr>
-            <w:tcW w:w="1065" w:type="dxa"/>
-          </w:tcPr>
-          <w:p>
-            <w:pPr>
-              <w:widowControl w:val="0"/>
-              <w:rPr>
-                <w:rFonts w:eastAsia="Calibri"/>
-              </w:rPr>
-            </w:pPr>
-            <w:r>
-              <w:rPr>
-                <w:rFonts w:ascii="Calibri" w:eastAsia="Calibri" w:hAnsi="Calibri"/>
-              </w:rPr>
-              <w:t>Byte 6</w:t>
             </w:r>
           </w:p>
         </w:tc>
@@ -1579,14 +2377,11 @@
             <w:pPr>
               <w:widowControl w:val="0"/>
               <w:rPr>
-                <w:rFonts w:ascii="Calibri" w:eastAsia="Calibri" w:hAnsi="Calibri"/>
-              </w:rPr>
-            </w:pPr>
-            <w:r>
-              <w:rPr>
-                <w:rFonts w:eastAsia="Calibri"/>
-              </w:rPr>
-              <w:t xml:space="preserve">0 </w:t>
+                <w:rFonts w:eastAsia="Calibri"/>
+              </w:rPr>
+            </w:pPr>
+            <w:r>
+              <w:t>0x0009</w:t>
             </w:r>
           </w:p>
         </w:tc>
@@ -1604,9 +2399,29 @@
             </w:pPr>
             <w:r>
               <w:rPr>
+                <w:rFonts w:eastAsia="Calibri"/>
+              </w:rPr>
+              <w:t xml:space="preserve">0 </w:t>
+            </w:r>
+          </w:p>
+        </w:tc>
+        <w:tc>
+          <w:tcPr>
+            <w:tcW w:w="1028" w:type="dxa"/>
+          </w:tcPr>
+          <w:p>
+            <w:pPr>
+              <w:widowControl w:val="0"/>
+              <w:rPr>
                 <w:i/>
                 <w:iCs/>
               </w:rPr>
+            </w:pPr>
+            <w:r>
+              <w:rPr>
+                <w:i/>
+                <w:iCs/>
+              </w:rPr>
               <w:t>-</w:t>
             </w:r>
           </w:p>
@@ -1663,44 +2478,6 @@
             <w:r>
               <w:rPr>
                 <w:rFonts w:ascii="Calibri" w:eastAsia="Calibri" w:hAnsi="Calibri"/>
-              </w:rPr>
-              <w:t>-</w:t>
-            </w:r>
-          </w:p>
-        </w:tc>
-        <w:tc>
-          <w:tcPr>
-            <w:tcW w:w="1065" w:type="dxa"/>
-          </w:tcPr>
-          <w:p>
-            <w:pPr>
-              <w:widowControl w:val="0"/>
-              <w:rPr>
-                <w:rFonts w:eastAsia="Calibri"/>
-              </w:rPr>
-            </w:pPr>
-            <w:r>
-              <w:rPr>
-                <w:rFonts w:eastAsia="Calibri"/>
-              </w:rPr>
-              <w:t>-</w:t>
-            </w:r>
-          </w:p>
-        </w:tc>
-        <w:tc>
-          <w:tcPr>
-            <w:tcW w:w="1065" w:type="dxa"/>
-          </w:tcPr>
-          <w:p>
-            <w:pPr>
-              <w:widowControl w:val="0"/>
-              <w:rPr>
-                <w:rFonts w:eastAsia="Calibri"/>
-              </w:rPr>
-            </w:pPr>
-            <w:r>
-              <w:rPr>
-                <w:rFonts w:eastAsia="Calibri"/>
               </w:rPr>
               <w:t>-</w:t>
             </w:r>
@@ -1757,7 +2534,26 @@
             <w:pPr>
               <w:widowControl w:val="0"/>
               <w:rPr>
-                <w:rFonts w:ascii="Calibri" w:eastAsia="Calibri" w:hAnsi="Calibri"/>
+                <w:rFonts w:eastAsia="Calibri"/>
+              </w:rPr>
+            </w:pPr>
+            <w:r>
+              <w:rPr>
+                <w:rFonts w:eastAsia="Calibri"/>
+              </w:rPr>
+              <w:t>uint16_t</w:t>
+            </w:r>
+          </w:p>
+        </w:tc>
+        <w:tc>
+          <w:tcPr>
+            <w:tcW w:w="1028" w:type="dxa"/>
+          </w:tcPr>
+          <w:p>
+            <w:pPr>
+              <w:widowControl w:val="0"/>
+              <w:rPr>
+                <w:rFonts w:eastAsia="Calibri"/>
               </w:rPr>
             </w:pPr>
             <w:r>
@@ -1834,44 +2630,6 @@
               <w:widowControl w:val="0"/>
               <w:rPr>
                 <w:rFonts w:ascii="Calibri" w:eastAsia="Calibri" w:hAnsi="Calibri"/>
-              </w:rPr>
-            </w:pPr>
-            <w:r>
-              <w:rPr>
-                <w:rFonts w:eastAsia="Calibri"/>
-              </w:rPr>
-              <w:t>uint8_t</w:t>
-            </w:r>
-          </w:p>
-        </w:tc>
-        <w:tc>
-          <w:tcPr>
-            <w:tcW w:w="1065" w:type="dxa"/>
-          </w:tcPr>
-          <w:p>
-            <w:pPr>
-              <w:widowControl w:val="0"/>
-              <w:rPr>
-                <w:rFonts w:eastAsia="Calibri"/>
-              </w:rPr>
-            </w:pPr>
-            <w:r>
-              <w:rPr>
-                <w:rFonts w:eastAsia="Calibri"/>
-              </w:rPr>
-              <w:t>uint8_t</w:t>
-            </w:r>
-          </w:p>
-        </w:tc>
-        <w:tc>
-          <w:tcPr>
-            <w:tcW w:w="1065" w:type="dxa"/>
-          </w:tcPr>
-          <w:p>
-            <w:pPr>
-              <w:widowControl w:val="0"/>
-              <w:rPr>
-                <w:rFonts w:eastAsia="Calibri"/>
               </w:rPr>
             </w:pPr>
             <w:r>
@@ -1933,6 +2691,25 @@
             <w:pPr>
               <w:widowControl w:val="0"/>
               <w:rPr>
+                <w:rFonts w:eastAsia="Calibri"/>
+              </w:rPr>
+            </w:pPr>
+            <w:r>
+              <w:rPr>
+                <w:rFonts w:eastAsia="Calibri"/>
+              </w:rPr>
+              <w:t>2</w:t>
+            </w:r>
+          </w:p>
+        </w:tc>
+        <w:tc>
+          <w:tcPr>
+            <w:tcW w:w="1028" w:type="dxa"/>
+          </w:tcPr>
+          <w:p>
+            <w:pPr>
+              <w:widowControl w:val="0"/>
+              <w:rPr>
                 <w:rFonts w:ascii="Calibri" w:eastAsia="Calibri" w:hAnsi="Calibri"/>
               </w:rPr>
             </w:pPr>
@@ -2015,44 +2792,6 @@
             <w:r>
               <w:rPr>
                 <w:rFonts w:ascii="Calibri" w:eastAsia="Calibri" w:hAnsi="Calibri"/>
-              </w:rPr>
-              <w:t>1</w:t>
-            </w:r>
-          </w:p>
-        </w:tc>
-        <w:tc>
-          <w:tcPr>
-            <w:tcW w:w="1065" w:type="dxa"/>
-          </w:tcPr>
-          <w:p>
-            <w:pPr>
-              <w:widowControl w:val="0"/>
-              <w:rPr>
-                <w:rFonts w:eastAsia="Calibri"/>
-              </w:rPr>
-            </w:pPr>
-            <w:r>
-              <w:rPr>
-                <w:rFonts w:eastAsia="Calibri"/>
-              </w:rPr>
-              <w:t>1</w:t>
-            </w:r>
-          </w:p>
-        </w:tc>
-        <w:tc>
-          <w:tcPr>
-            <w:tcW w:w="1065" w:type="dxa"/>
-          </w:tcPr>
-          <w:p>
-            <w:pPr>
-              <w:widowControl w:val="0"/>
-              <w:rPr>
-                <w:rFonts w:eastAsia="Calibri"/>
-              </w:rPr>
-            </w:pPr>
-            <w:r>
-              <w:rPr>
-                <w:rFonts w:eastAsia="Calibri"/>
               </w:rPr>
               <w:t>1</w:t>
             </w:r>
@@ -2096,6 +2835,7 @@
           <w:i w:val="0"/>
           <w:iCs w:val="0"/>
         </w:rPr>
+        <w:lastRenderedPageBreak/>
         <w:t>Packet 2</w:t>
       </w:r>
       <w:r>
@@ -2120,7 +2860,7 @@
     <w:tbl>
       <w:tblPr>
         <w:tblStyle w:val="TableGrid"/>
-        <w:tblW w:w="9141" w:type="dxa"/>
+        <w:tblW w:w="8039" w:type="dxa"/>
         <w:tblLayout w:type="fixed"/>
         <w:tblLook w:val="04A0" w:firstRow="1" w:lastRow="0" w:firstColumn="1" w:lastColumn="0" w:noHBand="0" w:noVBand="1"/>
       </w:tblPr>
@@ -2128,10 +2868,9 @@
         <w:gridCol w:w="867"/>
         <w:gridCol w:w="1047"/>
         <w:gridCol w:w="1028"/>
+        <w:gridCol w:w="1028"/>
         <w:gridCol w:w="968"/>
         <w:gridCol w:w="971"/>
-        <w:gridCol w:w="1065"/>
-        <w:gridCol w:w="1065"/>
         <w:gridCol w:w="1065"/>
         <w:gridCol w:w="1065"/>
       </w:tblGrid>
@@ -2166,6 +2905,25 @@
             <w:pPr>
               <w:widowControl w:val="0"/>
               <w:rPr>
+                <w:rFonts w:eastAsia="Calibri"/>
+              </w:rPr>
+            </w:pPr>
+            <w:r>
+              <w:rPr>
+                <w:rFonts w:eastAsia="Calibri"/>
+              </w:rPr>
+              <w:t>Packet identifier</w:t>
+            </w:r>
+          </w:p>
+        </w:tc>
+        <w:tc>
+          <w:tcPr>
+            <w:tcW w:w="1028" w:type="dxa"/>
+          </w:tcPr>
+          <w:p>
+            <w:pPr>
+              <w:widowControl w:val="0"/>
+              <w:rPr>
                 <w:rFonts w:ascii="Calibri" w:eastAsia="Calibri" w:hAnsi="Calibri"/>
               </w:rPr>
             </w:pPr>
@@ -2192,7 +2950,13 @@
               <w:rPr>
                 <w:rFonts w:ascii="Calibri" w:eastAsia="Calibri" w:hAnsi="Calibri"/>
               </w:rPr>
-              <w:t>Byte 7</w:t>
+              <w:t xml:space="preserve">Byte </w:t>
+            </w:r>
+            <w:r>
+              <w:rPr>
+                <w:rFonts w:ascii="Calibri" w:eastAsia="Calibri" w:hAnsi="Calibri"/>
+              </w:rPr>
+              <w:t>5</w:t>
             </w:r>
           </w:p>
         </w:tc>
@@ -2211,7 +2975,13 @@
               <w:rPr>
                 <w:rFonts w:ascii="Calibri" w:eastAsia="Calibri" w:hAnsi="Calibri"/>
               </w:rPr>
-              <w:t>Byte 8</w:t>
+              <w:t xml:space="preserve">Byte </w:t>
+            </w:r>
+            <w:r>
+              <w:rPr>
+                <w:rFonts w:ascii="Calibri" w:eastAsia="Calibri" w:hAnsi="Calibri"/>
+              </w:rPr>
+              <w:t>6</w:t>
             </w:r>
           </w:p>
         </w:tc>
@@ -2230,7 +3000,13 @@
               <w:rPr>
                 <w:rFonts w:ascii="Calibri" w:eastAsia="Calibri" w:hAnsi="Calibri"/>
               </w:rPr>
-              <w:t>Byte 9</w:t>
+              <w:t xml:space="preserve">Byte </w:t>
+            </w:r>
+            <w:r>
+              <w:rPr>
+                <w:rFonts w:ascii="Calibri" w:eastAsia="Calibri" w:hAnsi="Calibri"/>
+              </w:rPr>
+              <w:t>7</w:t>
             </w:r>
           </w:p>
         </w:tc>
@@ -2249,7 +3025,13 @@
               <w:rPr>
                 <w:rFonts w:ascii="Calibri" w:eastAsia="Calibri" w:hAnsi="Calibri"/>
               </w:rPr>
-              <w:t>Byte 10</w:t>
+              <w:t xml:space="preserve">Byte </w:t>
+            </w:r>
+            <w:r>
+              <w:rPr>
+                <w:rFonts w:ascii="Calibri" w:eastAsia="Calibri" w:hAnsi="Calibri"/>
+              </w:rPr>
+              <w:t>8</w:t>
             </w:r>
           </w:p>
         </w:tc>
@@ -2268,45 +3050,13 @@
               <w:rPr>
                 <w:rFonts w:ascii="Calibri" w:eastAsia="Calibri" w:hAnsi="Calibri"/>
               </w:rPr>
-              <w:t>Byte 11</w:t>
-            </w:r>
-          </w:p>
-        </w:tc>
-        <w:tc>
-          <w:tcPr>
-            <w:tcW w:w="1065" w:type="dxa"/>
-          </w:tcPr>
-          <w:p>
-            <w:pPr>
-              <w:widowControl w:val="0"/>
-              <w:rPr>
-                <w:rFonts w:eastAsia="Calibri"/>
-              </w:rPr>
-            </w:pPr>
-            <w:r>
-              <w:rPr>
-                <w:rFonts w:ascii="Calibri" w:eastAsia="Calibri" w:hAnsi="Calibri"/>
-              </w:rPr>
-              <w:t>Byte 12</w:t>
-            </w:r>
-          </w:p>
-        </w:tc>
-        <w:tc>
-          <w:tcPr>
-            <w:tcW w:w="1065" w:type="dxa"/>
-          </w:tcPr>
-          <w:p>
-            <w:pPr>
-              <w:widowControl w:val="0"/>
-              <w:rPr>
-                <w:rFonts w:eastAsia="Calibri"/>
-              </w:rPr>
-            </w:pPr>
-            <w:r>
-              <w:rPr>
-                <w:rFonts w:ascii="Calibri" w:eastAsia="Calibri" w:hAnsi="Calibri"/>
-              </w:rPr>
-              <w:t>Byte 13</w:t>
+              <w:t xml:space="preserve">Byte </w:t>
+            </w:r>
+            <w:r>
+              <w:rPr>
+                <w:rFonts w:ascii="Calibri" w:eastAsia="Calibri" w:hAnsi="Calibri"/>
+              </w:rPr>
+              <w:t>9</w:t>
             </w:r>
           </w:p>
         </w:tc>
@@ -2342,14 +3092,11 @@
             <w:pPr>
               <w:widowControl w:val="0"/>
               <w:rPr>
-                <w:rFonts w:ascii="Calibri" w:eastAsia="Calibri" w:hAnsi="Calibri"/>
-              </w:rPr>
-            </w:pPr>
-            <w:r>
-              <w:rPr>
-                <w:rFonts w:eastAsia="Calibri"/>
-              </w:rPr>
-              <w:t>1</w:t>
+                <w:rFonts w:eastAsia="Calibri"/>
+              </w:rPr>
+            </w:pPr>
+            <w:r>
+              <w:t>0x0009</w:t>
             </w:r>
           </w:p>
         </w:tc>
@@ -2367,9 +3114,29 @@
             </w:pPr>
             <w:r>
               <w:rPr>
+                <w:rFonts w:eastAsia="Calibri"/>
+              </w:rPr>
+              <w:t>1</w:t>
+            </w:r>
+          </w:p>
+        </w:tc>
+        <w:tc>
+          <w:tcPr>
+            <w:tcW w:w="1028" w:type="dxa"/>
+          </w:tcPr>
+          <w:p>
+            <w:pPr>
+              <w:widowControl w:val="0"/>
+              <w:rPr>
                 <w:i/>
                 <w:iCs/>
               </w:rPr>
+            </w:pPr>
+            <w:r>
+              <w:rPr>
+                <w:i/>
+                <w:iCs/>
+              </w:rPr>
               <w:t>-</w:t>
             </w:r>
           </w:p>
@@ -2426,44 +3193,6 @@
             <w:r>
               <w:rPr>
                 <w:rFonts w:ascii="Calibri" w:eastAsia="Calibri" w:hAnsi="Calibri"/>
-              </w:rPr>
-              <w:t>-</w:t>
-            </w:r>
-          </w:p>
-        </w:tc>
-        <w:tc>
-          <w:tcPr>
-            <w:tcW w:w="1065" w:type="dxa"/>
-          </w:tcPr>
-          <w:p>
-            <w:pPr>
-              <w:widowControl w:val="0"/>
-              <w:rPr>
-                <w:rFonts w:eastAsia="Calibri"/>
-              </w:rPr>
-            </w:pPr>
-            <w:r>
-              <w:rPr>
-                <w:rFonts w:eastAsia="Calibri"/>
-              </w:rPr>
-              <w:t>-</w:t>
-            </w:r>
-          </w:p>
-        </w:tc>
-        <w:tc>
-          <w:tcPr>
-            <w:tcW w:w="1065" w:type="dxa"/>
-          </w:tcPr>
-          <w:p>
-            <w:pPr>
-              <w:widowControl w:val="0"/>
-              <w:rPr>
-                <w:rFonts w:eastAsia="Calibri"/>
-              </w:rPr>
-            </w:pPr>
-            <w:r>
-              <w:rPr>
-                <w:rFonts w:eastAsia="Calibri"/>
               </w:rPr>
               <w:t>-</w:t>
             </w:r>
@@ -2520,7 +3249,26 @@
             <w:pPr>
               <w:widowControl w:val="0"/>
               <w:rPr>
-                <w:rFonts w:ascii="Calibri" w:eastAsia="Calibri" w:hAnsi="Calibri"/>
+                <w:rFonts w:eastAsia="Calibri"/>
+              </w:rPr>
+            </w:pPr>
+            <w:r>
+              <w:rPr>
+                <w:rFonts w:eastAsia="Calibri"/>
+              </w:rPr>
+              <w:t>uint16_t</w:t>
+            </w:r>
+          </w:p>
+        </w:tc>
+        <w:tc>
+          <w:tcPr>
+            <w:tcW w:w="1028" w:type="dxa"/>
+          </w:tcPr>
+          <w:p>
+            <w:pPr>
+              <w:widowControl w:val="0"/>
+              <w:rPr>
+                <w:rFonts w:eastAsia="Calibri"/>
               </w:rPr>
             </w:pPr>
             <w:r>
@@ -2597,44 +3345,6 @@
               <w:widowControl w:val="0"/>
               <w:rPr>
                 <w:rFonts w:ascii="Calibri" w:eastAsia="Calibri" w:hAnsi="Calibri"/>
-              </w:rPr>
-            </w:pPr>
-            <w:r>
-              <w:rPr>
-                <w:rFonts w:eastAsia="Calibri"/>
-              </w:rPr>
-              <w:t>uint8_t</w:t>
-            </w:r>
-          </w:p>
-        </w:tc>
-        <w:tc>
-          <w:tcPr>
-            <w:tcW w:w="1065" w:type="dxa"/>
-          </w:tcPr>
-          <w:p>
-            <w:pPr>
-              <w:widowControl w:val="0"/>
-              <w:rPr>
-                <w:rFonts w:eastAsia="Calibri"/>
-              </w:rPr>
-            </w:pPr>
-            <w:r>
-              <w:rPr>
-                <w:rFonts w:eastAsia="Calibri"/>
-              </w:rPr>
-              <w:t>uint8_t</w:t>
-            </w:r>
-          </w:p>
-        </w:tc>
-        <w:tc>
-          <w:tcPr>
-            <w:tcW w:w="1065" w:type="dxa"/>
-          </w:tcPr>
-          <w:p>
-            <w:pPr>
-              <w:widowControl w:val="0"/>
-              <w:rPr>
-                <w:rFonts w:eastAsia="Calibri"/>
               </w:rPr>
             </w:pPr>
             <w:r>
@@ -2696,6 +3406,25 @@
             <w:pPr>
               <w:widowControl w:val="0"/>
               <w:rPr>
+                <w:rFonts w:eastAsia="Calibri"/>
+              </w:rPr>
+            </w:pPr>
+            <w:r>
+              <w:rPr>
+                <w:rFonts w:eastAsia="Calibri"/>
+              </w:rPr>
+              <w:t>2</w:t>
+            </w:r>
+          </w:p>
+        </w:tc>
+        <w:tc>
+          <w:tcPr>
+            <w:tcW w:w="1028" w:type="dxa"/>
+          </w:tcPr>
+          <w:p>
+            <w:pPr>
+              <w:widowControl w:val="0"/>
+              <w:rPr>
                 <w:rFonts w:ascii="Calibri" w:eastAsia="Calibri" w:hAnsi="Calibri"/>
               </w:rPr>
             </w:pPr>
@@ -2802,6 +3531,198 @@
             </w:r>
           </w:p>
         </w:tc>
+      </w:tr>
+    </w:tbl>
+    <w:p>
+      <w:pPr>
+        <w:pStyle w:val="Caption"/>
+        <w:rPr>
+          <w:b/>
+          <w:bCs/>
+          <w:i w:val="0"/>
+          <w:iCs w:val="0"/>
+        </w:rPr>
+      </w:pPr>
+      <w:r>
+        <w:rPr>
+          <w:b/>
+          <w:bCs/>
+          <w:i w:val="0"/>
+          <w:iCs w:val="0"/>
+        </w:rPr>
+        <w:t xml:space="preserve">Packet </w:t>
+      </w:r>
+      <w:r>
+        <w:rPr>
+          <w:b/>
+          <w:bCs/>
+          <w:i w:val="0"/>
+          <w:iCs w:val="0"/>
+        </w:rPr>
+        <w:t>3</w:t>
+      </w:r>
+      <w:r>
+        <w:rPr>
+          <w:b/>
+          <w:bCs/>
+          <w:i w:val="0"/>
+          <w:iCs w:val="0"/>
+        </w:rPr>
+        <w:t xml:space="preserve"> payload:</w:t>
+      </w:r>
+    </w:p>
+    <w:tbl>
+      <w:tblPr>
+        <w:tblStyle w:val="TableGrid"/>
+        <w:tblW w:w="6974" w:type="dxa"/>
+        <w:tblLayout w:type="fixed"/>
+        <w:tblLook w:val="04A0" w:firstRow="1" w:lastRow="0" w:firstColumn="1" w:lastColumn="0" w:noHBand="0" w:noVBand="1"/>
+      </w:tblPr>
+      <w:tblGrid>
+        <w:gridCol w:w="867"/>
+        <w:gridCol w:w="1047"/>
+        <w:gridCol w:w="1028"/>
+        <w:gridCol w:w="1028"/>
+        <w:gridCol w:w="968"/>
+        <w:gridCol w:w="971"/>
+        <w:gridCol w:w="1065"/>
+      </w:tblGrid>
+      <w:tr>
+        <w:trPr>
+          <w:trHeight w:val="519"/>
+        </w:trPr>
+        <w:tc>
+          <w:tcPr>
+            <w:tcW w:w="867" w:type="dxa"/>
+          </w:tcPr>
+          <w:p>
+            <w:pPr>
+              <w:widowControl w:val="0"/>
+              <w:rPr>
+                <w:rFonts w:ascii="Calibri" w:eastAsia="Calibri" w:hAnsi="Calibri"/>
+              </w:rPr>
+            </w:pPr>
+            <w:r>
+              <w:rPr>
+                <w:rFonts w:eastAsia="Calibri"/>
+              </w:rPr>
+              <w:t>Name</w:t>
+            </w:r>
+          </w:p>
+        </w:tc>
+        <w:tc>
+          <w:tcPr>
+            <w:tcW w:w="1047" w:type="dxa"/>
+          </w:tcPr>
+          <w:p>
+            <w:pPr>
+              <w:widowControl w:val="0"/>
+              <w:rPr>
+                <w:rFonts w:eastAsia="Calibri"/>
+              </w:rPr>
+            </w:pPr>
+            <w:r>
+              <w:rPr>
+                <w:rFonts w:eastAsia="Calibri"/>
+              </w:rPr>
+              <w:t>Packet identifier</w:t>
+            </w:r>
+          </w:p>
+        </w:tc>
+        <w:tc>
+          <w:tcPr>
+            <w:tcW w:w="1028" w:type="dxa"/>
+          </w:tcPr>
+          <w:p>
+            <w:pPr>
+              <w:widowControl w:val="0"/>
+              <w:rPr>
+                <w:rFonts w:ascii="Calibri" w:eastAsia="Calibri" w:hAnsi="Calibri"/>
+              </w:rPr>
+            </w:pPr>
+            <w:r>
+              <w:rPr>
+                <w:rFonts w:eastAsia="Calibri"/>
+              </w:rPr>
+              <w:t>Packet index</w:t>
+            </w:r>
+          </w:p>
+        </w:tc>
+        <w:tc>
+          <w:tcPr>
+            <w:tcW w:w="1028" w:type="dxa"/>
+          </w:tcPr>
+          <w:p>
+            <w:pPr>
+              <w:widowControl w:val="0"/>
+              <w:rPr>
+                <w:rFonts w:ascii="Calibri" w:eastAsia="Calibri" w:hAnsi="Calibri"/>
+              </w:rPr>
+            </w:pPr>
+            <w:r>
+              <w:rPr>
+                <w:rFonts w:ascii="Calibri" w:eastAsia="Calibri" w:hAnsi="Calibri"/>
+              </w:rPr>
+              <w:t xml:space="preserve">Byte </w:t>
+            </w:r>
+            <w:r>
+              <w:rPr>
+                <w:rFonts w:ascii="Calibri" w:eastAsia="Calibri" w:hAnsi="Calibri"/>
+              </w:rPr>
+              <w:t>10</w:t>
+            </w:r>
+          </w:p>
+        </w:tc>
+        <w:tc>
+          <w:tcPr>
+            <w:tcW w:w="968" w:type="dxa"/>
+          </w:tcPr>
+          <w:p>
+            <w:pPr>
+              <w:widowControl w:val="0"/>
+              <w:rPr>
+                <w:rFonts w:ascii="Calibri" w:eastAsia="Calibri" w:hAnsi="Calibri"/>
+              </w:rPr>
+            </w:pPr>
+            <w:r>
+              <w:rPr>
+                <w:rFonts w:ascii="Calibri" w:eastAsia="Calibri" w:hAnsi="Calibri"/>
+              </w:rPr>
+              <w:t xml:space="preserve">Byte </w:t>
+            </w:r>
+            <w:r>
+              <w:rPr>
+                <w:rFonts w:ascii="Calibri" w:eastAsia="Calibri" w:hAnsi="Calibri"/>
+              </w:rPr>
+              <w:t>11</w:t>
+            </w:r>
+          </w:p>
+        </w:tc>
+        <w:tc>
+          <w:tcPr>
+            <w:tcW w:w="971" w:type="dxa"/>
+          </w:tcPr>
+          <w:p>
+            <w:pPr>
+              <w:widowControl w:val="0"/>
+              <w:rPr>
+                <w:rFonts w:ascii="Calibri" w:eastAsia="Calibri" w:hAnsi="Calibri"/>
+              </w:rPr>
+            </w:pPr>
+            <w:r>
+              <w:rPr>
+                <w:rFonts w:ascii="Calibri" w:eastAsia="Calibri" w:hAnsi="Calibri"/>
+              </w:rPr>
+              <w:t xml:space="preserve">Byte </w:t>
+            </w:r>
+            <w:r>
+              <w:rPr>
+                <w:rFonts w:ascii="Calibri" w:eastAsia="Calibri" w:hAnsi="Calibri"/>
+              </w:rPr>
+              <w:t>12</w:t>
+            </w:r>
+          </w:p>
+        </w:tc>
         <w:tc>
           <w:tcPr>
             <w:tcW w:w="1065" w:type="dxa"/>
@@ -2810,7 +3731,351 @@
             <w:pPr>
               <w:widowControl w:val="0"/>
               <w:rPr>
-                <w:rFonts w:eastAsia="Calibri"/>
+                <w:rFonts w:ascii="Calibri" w:eastAsia="Calibri" w:hAnsi="Calibri"/>
+              </w:rPr>
+            </w:pPr>
+            <w:r>
+              <w:rPr>
+                <w:rFonts w:ascii="Calibri" w:eastAsia="Calibri" w:hAnsi="Calibri"/>
+              </w:rPr>
+              <w:t xml:space="preserve">Byte </w:t>
+            </w:r>
+            <w:r>
+              <w:rPr>
+                <w:rFonts w:ascii="Calibri" w:eastAsia="Calibri" w:hAnsi="Calibri"/>
+              </w:rPr>
+              <w:t>13</w:t>
+            </w:r>
+          </w:p>
+        </w:tc>
+      </w:tr>
+      <w:tr>
+        <w:trPr>
+          <w:trHeight w:val="509"/>
+        </w:trPr>
+        <w:tc>
+          <w:tcPr>
+            <w:tcW w:w="867" w:type="dxa"/>
+          </w:tcPr>
+          <w:p>
+            <w:pPr>
+              <w:widowControl w:val="0"/>
+              <w:rPr>
+                <w:rFonts w:ascii="Calibri" w:eastAsia="Calibri" w:hAnsi="Calibri"/>
+              </w:rPr>
+            </w:pPr>
+            <w:r>
+              <w:rPr>
+                <w:rFonts w:eastAsia="Calibri"/>
+              </w:rPr>
+              <w:t>Value</w:t>
+            </w:r>
+          </w:p>
+        </w:tc>
+        <w:tc>
+          <w:tcPr>
+            <w:tcW w:w="1047" w:type="dxa"/>
+          </w:tcPr>
+          <w:p>
+            <w:pPr>
+              <w:widowControl w:val="0"/>
+              <w:rPr>
+                <w:rFonts w:eastAsia="Calibri"/>
+              </w:rPr>
+            </w:pPr>
+            <w:r>
+              <w:t>0x0009</w:t>
+            </w:r>
+          </w:p>
+        </w:tc>
+        <w:tc>
+          <w:tcPr>
+            <w:tcW w:w="1028" w:type="dxa"/>
+          </w:tcPr>
+          <w:p>
+            <w:pPr>
+              <w:widowControl w:val="0"/>
+              <w:rPr>
+                <w:i/>
+                <w:iCs/>
+              </w:rPr>
+            </w:pPr>
+            <w:r>
+              <w:rPr>
+                <w:rFonts w:eastAsia="Calibri"/>
+              </w:rPr>
+              <w:t>2</w:t>
+            </w:r>
+          </w:p>
+        </w:tc>
+        <w:tc>
+          <w:tcPr>
+            <w:tcW w:w="1028" w:type="dxa"/>
+          </w:tcPr>
+          <w:p>
+            <w:pPr>
+              <w:widowControl w:val="0"/>
+              <w:rPr>
+                <w:i/>
+                <w:iCs/>
+              </w:rPr>
+            </w:pPr>
+            <w:r>
+              <w:rPr>
+                <w:i/>
+                <w:iCs/>
+              </w:rPr>
+              <w:t>-</w:t>
+            </w:r>
+          </w:p>
+        </w:tc>
+        <w:tc>
+          <w:tcPr>
+            <w:tcW w:w="968" w:type="dxa"/>
+          </w:tcPr>
+          <w:p>
+            <w:pPr>
+              <w:widowControl w:val="0"/>
+              <w:rPr>
+                <w:rFonts w:ascii="Calibri" w:eastAsia="Calibri" w:hAnsi="Calibri"/>
+              </w:rPr>
+            </w:pPr>
+            <w:r>
+              <w:rPr>
+                <w:rFonts w:ascii="Calibri" w:eastAsia="Calibri" w:hAnsi="Calibri"/>
+              </w:rPr>
+              <w:t>-</w:t>
+            </w:r>
+          </w:p>
+        </w:tc>
+        <w:tc>
+          <w:tcPr>
+            <w:tcW w:w="971" w:type="dxa"/>
+          </w:tcPr>
+          <w:p>
+            <w:pPr>
+              <w:widowControl w:val="0"/>
+              <w:rPr>
+                <w:rFonts w:ascii="Calibri" w:eastAsia="Calibri" w:hAnsi="Calibri"/>
+              </w:rPr>
+            </w:pPr>
+            <w:r>
+              <w:rPr>
+                <w:rFonts w:ascii="Calibri" w:eastAsia="Calibri" w:hAnsi="Calibri"/>
+              </w:rPr>
+              <w:t>-</w:t>
+            </w:r>
+          </w:p>
+        </w:tc>
+        <w:tc>
+          <w:tcPr>
+            <w:tcW w:w="1065" w:type="dxa"/>
+          </w:tcPr>
+          <w:p>
+            <w:pPr>
+              <w:widowControl w:val="0"/>
+              <w:rPr>
+                <w:rFonts w:ascii="Calibri" w:eastAsia="Calibri" w:hAnsi="Calibri"/>
+              </w:rPr>
+            </w:pPr>
+            <w:r>
+              <w:rPr>
+                <w:rFonts w:ascii="Calibri" w:eastAsia="Calibri" w:hAnsi="Calibri"/>
+              </w:rPr>
+              <w:t>-</w:t>
+            </w:r>
+          </w:p>
+        </w:tc>
+      </w:tr>
+      <w:tr>
+        <w:trPr>
+          <w:trHeight w:val="259"/>
+        </w:trPr>
+        <w:tc>
+          <w:tcPr>
+            <w:tcW w:w="867" w:type="dxa"/>
+          </w:tcPr>
+          <w:p>
+            <w:pPr>
+              <w:widowControl w:val="0"/>
+              <w:rPr>
+                <w:rFonts w:ascii="Calibri" w:eastAsia="Calibri" w:hAnsi="Calibri"/>
+              </w:rPr>
+            </w:pPr>
+            <w:r>
+              <w:rPr>
+                <w:rFonts w:eastAsia="Calibri"/>
+              </w:rPr>
+              <w:t>Data type</w:t>
+            </w:r>
+          </w:p>
+        </w:tc>
+        <w:tc>
+          <w:tcPr>
+            <w:tcW w:w="1047" w:type="dxa"/>
+          </w:tcPr>
+          <w:p>
+            <w:pPr>
+              <w:widowControl w:val="0"/>
+              <w:rPr>
+                <w:rFonts w:eastAsia="Calibri"/>
+              </w:rPr>
+            </w:pPr>
+            <w:r>
+              <w:rPr>
+                <w:rFonts w:eastAsia="Calibri"/>
+              </w:rPr>
+              <w:t>uint16_t</w:t>
+            </w:r>
+          </w:p>
+        </w:tc>
+        <w:tc>
+          <w:tcPr>
+            <w:tcW w:w="1028" w:type="dxa"/>
+          </w:tcPr>
+          <w:p>
+            <w:pPr>
+              <w:widowControl w:val="0"/>
+              <w:rPr>
+                <w:rFonts w:eastAsia="Calibri"/>
+              </w:rPr>
+            </w:pPr>
+            <w:r>
+              <w:rPr>
+                <w:rFonts w:eastAsia="Calibri"/>
+              </w:rPr>
+              <w:t>uint8_t</w:t>
+            </w:r>
+          </w:p>
+        </w:tc>
+        <w:tc>
+          <w:tcPr>
+            <w:tcW w:w="1028" w:type="dxa"/>
+          </w:tcPr>
+          <w:p>
+            <w:pPr>
+              <w:widowControl w:val="0"/>
+              <w:rPr>
+                <w:rFonts w:ascii="Calibri" w:eastAsia="Calibri" w:hAnsi="Calibri"/>
+              </w:rPr>
+            </w:pPr>
+            <w:r>
+              <w:rPr>
+                <w:rFonts w:eastAsia="Calibri"/>
+              </w:rPr>
+              <w:t>uint8_t</w:t>
+            </w:r>
+          </w:p>
+        </w:tc>
+        <w:tc>
+          <w:tcPr>
+            <w:tcW w:w="968" w:type="dxa"/>
+          </w:tcPr>
+          <w:p>
+            <w:pPr>
+              <w:widowControl w:val="0"/>
+              <w:rPr>
+                <w:rFonts w:ascii="Calibri" w:eastAsia="Calibri" w:hAnsi="Calibri"/>
+              </w:rPr>
+            </w:pPr>
+            <w:r>
+              <w:rPr>
+                <w:rFonts w:eastAsia="Calibri"/>
+              </w:rPr>
+              <w:t>uint8_t</w:t>
+            </w:r>
+          </w:p>
+        </w:tc>
+        <w:tc>
+          <w:tcPr>
+            <w:tcW w:w="971" w:type="dxa"/>
+          </w:tcPr>
+          <w:p>
+            <w:pPr>
+              <w:widowControl w:val="0"/>
+              <w:rPr>
+                <w:rFonts w:ascii="Calibri" w:eastAsia="Calibri" w:hAnsi="Calibri"/>
+              </w:rPr>
+            </w:pPr>
+            <w:r>
+              <w:rPr>
+                <w:rFonts w:eastAsia="Calibri"/>
+              </w:rPr>
+              <w:t>uint8_t</w:t>
+            </w:r>
+          </w:p>
+        </w:tc>
+        <w:tc>
+          <w:tcPr>
+            <w:tcW w:w="1065" w:type="dxa"/>
+          </w:tcPr>
+          <w:p>
+            <w:pPr>
+              <w:widowControl w:val="0"/>
+              <w:rPr>
+                <w:rFonts w:ascii="Calibri" w:eastAsia="Calibri" w:hAnsi="Calibri"/>
+              </w:rPr>
+            </w:pPr>
+            <w:r>
+              <w:rPr>
+                <w:rFonts w:eastAsia="Calibri"/>
+              </w:rPr>
+              <w:t>uint8_t</w:t>
+            </w:r>
+          </w:p>
+        </w:tc>
+      </w:tr>
+      <w:tr>
+        <w:trPr>
+          <w:trHeight w:val="519"/>
+        </w:trPr>
+        <w:tc>
+          <w:tcPr>
+            <w:tcW w:w="867" w:type="dxa"/>
+          </w:tcPr>
+          <w:p>
+            <w:pPr>
+              <w:widowControl w:val="0"/>
+              <w:rPr>
+                <w:rFonts w:ascii="Calibri" w:eastAsia="Calibri" w:hAnsi="Calibri"/>
+              </w:rPr>
+            </w:pPr>
+            <w:r>
+              <w:rPr>
+                <w:rFonts w:eastAsia="Calibri"/>
+              </w:rPr>
+              <w:t>Length (bytes)</w:t>
+            </w:r>
+          </w:p>
+        </w:tc>
+        <w:tc>
+          <w:tcPr>
+            <w:tcW w:w="1047" w:type="dxa"/>
+          </w:tcPr>
+          <w:p>
+            <w:pPr>
+              <w:widowControl w:val="0"/>
+              <w:rPr>
+                <w:rFonts w:eastAsia="Calibri"/>
+              </w:rPr>
+            </w:pPr>
+            <w:r>
+              <w:rPr>
+                <w:rFonts w:eastAsia="Calibri"/>
+              </w:rPr>
+              <w:t>2</w:t>
+            </w:r>
+          </w:p>
+        </w:tc>
+        <w:tc>
+          <w:tcPr>
+            <w:tcW w:w="1028" w:type="dxa"/>
+          </w:tcPr>
+          <w:p>
+            <w:pPr>
+              <w:widowControl w:val="0"/>
+              <w:rPr>
+                <w:rFonts w:ascii="Calibri" w:eastAsia="Calibri" w:hAnsi="Calibri"/>
               </w:rPr>
             </w:pPr>
             <w:r>
@@ -2823,18 +4088,75 @@
         </w:tc>
         <w:tc>
           <w:tcPr>
+            <w:tcW w:w="1028" w:type="dxa"/>
+          </w:tcPr>
+          <w:p>
+            <w:pPr>
+              <w:widowControl w:val="0"/>
+              <w:rPr>
+                <w:rFonts w:ascii="Calibri" w:eastAsia="Calibri" w:hAnsi="Calibri"/>
+              </w:rPr>
+            </w:pPr>
+            <w:r>
+              <w:rPr>
+                <w:rFonts w:ascii="Calibri" w:eastAsia="Calibri" w:hAnsi="Calibri"/>
+              </w:rPr>
+              <w:t>1</w:t>
+            </w:r>
+          </w:p>
+        </w:tc>
+        <w:tc>
+          <w:tcPr>
+            <w:tcW w:w="968" w:type="dxa"/>
+          </w:tcPr>
+          <w:p>
+            <w:pPr>
+              <w:widowControl w:val="0"/>
+              <w:rPr>
+                <w:rFonts w:ascii="Calibri" w:eastAsia="Calibri" w:hAnsi="Calibri"/>
+              </w:rPr>
+            </w:pPr>
+            <w:r>
+              <w:rPr>
+                <w:rFonts w:ascii="Calibri" w:eastAsia="Calibri" w:hAnsi="Calibri"/>
+              </w:rPr>
+              <w:t>1</w:t>
+            </w:r>
+          </w:p>
+        </w:tc>
+        <w:tc>
+          <w:tcPr>
+            <w:tcW w:w="971" w:type="dxa"/>
+          </w:tcPr>
+          <w:p>
+            <w:pPr>
+              <w:widowControl w:val="0"/>
+              <w:rPr>
+                <w:rFonts w:ascii="Calibri" w:eastAsia="Calibri" w:hAnsi="Calibri"/>
+              </w:rPr>
+            </w:pPr>
+            <w:r>
+              <w:rPr>
+                <w:rFonts w:ascii="Calibri" w:eastAsia="Calibri" w:hAnsi="Calibri"/>
+              </w:rPr>
+              <w:t>1</w:t>
+            </w:r>
+          </w:p>
+        </w:tc>
+        <w:tc>
+          <w:tcPr>
             <w:tcW w:w="1065" w:type="dxa"/>
           </w:tcPr>
           <w:p>
             <w:pPr>
               <w:widowControl w:val="0"/>
               <w:rPr>
-                <w:rFonts w:eastAsia="Calibri"/>
-              </w:rPr>
-            </w:pPr>
-            <w:r>
-              <w:rPr>
-                <w:rFonts w:eastAsia="Calibri"/>
+                <w:rFonts w:ascii="Calibri" w:eastAsia="Calibri" w:hAnsi="Calibri"/>
+              </w:rPr>
+            </w:pPr>
+            <w:r>
+              <w:rPr>
+                <w:rFonts w:ascii="Calibri" w:eastAsia="Calibri" w:hAnsi="Calibri"/>
               </w:rPr>
               <w:t>1</w:t>
             </w:r>
@@ -2850,43 +4172,6 @@
           <w:iCs w:val="0"/>
         </w:rPr>
       </w:pPr>
-      <w:r>
-        <w:rPr>
-          <w:i w:val="0"/>
-          <w:iCs w:val="0"/>
-        </w:rPr>
-        <w:t xml:space="preserve">To handle an incoming payload spread over multiple packets, the receiver must know in </w:t>
-      </w:r>
-      <w:r>
-        <w:rPr>
-          <w:i w:val="0"/>
-          <w:iCs w:val="0"/>
-        </w:rPr>
-        <w:t>based on the identifier that the packet re</w:t>
-      </w:r>
-      <w:r>
-        <w:rPr>
-          <w:i w:val="0"/>
-          <w:iCs w:val="0"/>
-        </w:rPr>
-        <w:t xml:space="preserve">quires multiple transmission. The receiver must wait to receive all the incoming packets, order them correctly with the packet index and </w:t>
-      </w:r>
-      <w:proofErr w:type="spellStart"/>
-      <w:r>
-        <w:rPr>
-          <w:i w:val="0"/>
-          <w:iCs w:val="0"/>
-        </w:rPr>
-        <w:t>deserialise</w:t>
-      </w:r>
-      <w:proofErr w:type="spellEnd"/>
-      <w:r>
-        <w:rPr>
-          <w:i w:val="0"/>
-          <w:iCs w:val="0"/>
-        </w:rPr>
-        <w:t xml:space="preserve"> the data into the relevant data structures. </w:t>
-      </w:r>
     </w:p>
     <w:p>
       <w:pPr>
@@ -2901,8 +4186,65 @@
           <w:i w:val="0"/>
           <w:iCs w:val="0"/>
         </w:rPr>
-        <w:lastRenderedPageBreak/>
-        <w:t>It is therefore possible to transmit up to 256 sequential packets summing to a maximum payload size of 1792 bytes (excluding packet index).</w:t>
+        <w:t xml:space="preserve">To handle an incoming payload spread over multiple packets, the receiver must know </w:t>
+      </w:r>
+      <w:r>
+        <w:rPr>
+          <w:i w:val="0"/>
+          <w:iCs w:val="0"/>
+        </w:rPr>
+        <w:t>based on the identifier that the packet re</w:t>
+      </w:r>
+      <w:r>
+        <w:rPr>
+          <w:i w:val="0"/>
+          <w:iCs w:val="0"/>
+        </w:rPr>
+        <w:t>quires multiple transmission</w:t>
+      </w:r>
+      <w:r>
+        <w:rPr>
+          <w:i w:val="0"/>
+          <w:iCs w:val="0"/>
+        </w:rPr>
+        <w:t>s</w:t>
+      </w:r>
+      <w:r>
+        <w:rPr>
+          <w:i w:val="0"/>
+          <w:iCs w:val="0"/>
+        </w:rPr>
+        <w:t xml:space="preserve">. The receiver must wait to receive all the incoming packets, order them correctly with the packet index and deserialise the data into the relevant data structures. </w:t>
+      </w:r>
+    </w:p>
+    <w:p>
+      <w:pPr>
+        <w:pStyle w:val="Caption"/>
+        <w:rPr>
+          <w:i w:val="0"/>
+          <w:iCs w:val="0"/>
+        </w:rPr>
+      </w:pPr>
+      <w:r>
+        <w:rPr>
+          <w:i w:val="0"/>
+          <w:iCs w:val="0"/>
+        </w:rPr>
+        <w:t>It is therefore possible to transmit up to 256 sequential packets summing to a maximum payload size of 1</w:t>
+      </w:r>
+      <w:r>
+        <w:rPr>
+          <w:i w:val="0"/>
+          <w:iCs w:val="0"/>
+        </w:rPr>
+        <w:t>280</w:t>
+      </w:r>
+      <w:r>
+        <w:rPr>
+          <w:i w:val="0"/>
+          <w:iCs w:val="0"/>
+        </w:rPr>
+        <w:t xml:space="preserve"> bytes (excluding packet index).</w:t>
       </w:r>
     </w:p>
     <w:p>
@@ -7985,21 +9327,7 @@
                 <w:rStyle w:val="Hyperlink"/>
                 <w:noProof/>
               </w:rPr>
-              <w:t>SERVO1_ACTUATE</w:t>
-            </w:r>
-            <w:r>
-              <w:rPr>
-                <w:rStyle w:val="Hyperlink"/>
-                <w:noProof/>
-              </w:rPr>
-              <w:t>_</w:t>
-            </w:r>
-            <w:r>
-              <w:rPr>
-                <w:rStyle w:val="Hyperlink"/>
-                <w:noProof/>
-              </w:rPr>
-              <w:t>REQ</w:t>
+              <w:t>SERVO1_ACTUATE_REQ</w:t>
             </w:r>
             <w:r>
               <w:rPr>
@@ -14312,7 +15640,6 @@
                 <w:iCs/>
               </w:rPr>
             </w:pPr>
-            <w:proofErr w:type="spellStart"/>
             <w:r>
               <w:rPr>
                 <w:rFonts w:eastAsia="Calibri"/>
@@ -14321,7 +15648,6 @@
               </w:rPr>
               <w:t>ematchState</w:t>
             </w:r>
-            <w:proofErr w:type="spellEnd"/>
           </w:p>
         </w:tc>
         <w:tc>
@@ -14336,7 +15662,6 @@
                 <w:iCs/>
               </w:rPr>
             </w:pPr>
-            <w:proofErr w:type="spellStart"/>
             <w:r>
               <w:rPr>
                 <w:rFonts w:eastAsia="Calibri"/>
@@ -14345,7 +15670,6 @@
               </w:rPr>
               <w:t>ematchState</w:t>
             </w:r>
-            <w:proofErr w:type="spellEnd"/>
           </w:p>
         </w:tc>
       </w:tr>
@@ -14497,7 +15821,6 @@
           <w:szCs w:val="20"/>
         </w:rPr>
       </w:pPr>
-      <w:proofErr w:type="spellStart"/>
       <w:r>
         <w:rPr>
           <w:rFonts w:asciiTheme="minorHAnsi" w:hAnsiTheme="minorHAnsi" w:cstheme="minorHAnsi"/>
@@ -14509,7 +15832,6 @@
         </w:rPr>
         <w:t>ematchState</w:t>
       </w:r>
-      <w:proofErr w:type="spellEnd"/>
     </w:p>
     <w:tbl>
       <w:tblPr>
@@ -18692,103 +20014,49 @@
                 <w:i/>
                 <w:iCs/>
               </w:rPr>
-              <w:t>Units of ‘</w:t>
-            </w:r>
-            <w:proofErr w:type="spellStart"/>
+              <w:t>Units of ‘uT’</w:t>
+            </w:r>
+          </w:p>
+        </w:tc>
+        <w:tc>
+          <w:tcPr>
+            <w:tcW w:w="1701" w:type="dxa"/>
+          </w:tcPr>
+          <w:p>
+            <w:pPr>
+              <w:widowControl w:val="0"/>
+              <w:rPr>
+                <w:rFonts w:ascii="Calibri" w:eastAsia="Calibri" w:hAnsi="Calibri"/>
+              </w:rPr>
+            </w:pPr>
             <w:r>
               <w:rPr>
                 <w:rFonts w:eastAsia="Calibri"/>
                 <w:i/>
                 <w:iCs/>
               </w:rPr>
-              <w:t>uT</w:t>
-            </w:r>
-            <w:proofErr w:type="spellEnd"/>
+              <w:t>Units of ‘uT’</w:t>
+            </w:r>
+          </w:p>
+        </w:tc>
+        <w:tc>
+          <w:tcPr>
+            <w:tcW w:w="1701" w:type="dxa"/>
+          </w:tcPr>
+          <w:p>
+            <w:pPr>
+              <w:widowControl w:val="0"/>
+              <w:rPr>
+                <w:rFonts w:ascii="Calibri" w:eastAsia="Calibri" w:hAnsi="Calibri"/>
+              </w:rPr>
+            </w:pPr>
             <w:r>
               <w:rPr>
                 <w:rFonts w:eastAsia="Calibri"/>
                 <w:i/>
                 <w:iCs/>
               </w:rPr>
-              <w:t>’</w:t>
-            </w:r>
-          </w:p>
-        </w:tc>
-        <w:tc>
-          <w:tcPr>
-            <w:tcW w:w="1701" w:type="dxa"/>
-          </w:tcPr>
-          <w:p>
-            <w:pPr>
-              <w:widowControl w:val="0"/>
-              <w:rPr>
-                <w:rFonts w:ascii="Calibri" w:eastAsia="Calibri" w:hAnsi="Calibri"/>
-              </w:rPr>
-            </w:pPr>
-            <w:r>
-              <w:rPr>
-                <w:rFonts w:eastAsia="Calibri"/>
-                <w:i/>
-                <w:iCs/>
-              </w:rPr>
-              <w:t>Units of ‘</w:t>
-            </w:r>
-            <w:proofErr w:type="spellStart"/>
-            <w:r>
-              <w:rPr>
-                <w:rFonts w:eastAsia="Calibri"/>
-                <w:i/>
-                <w:iCs/>
-              </w:rPr>
-              <w:t>uT</w:t>
-            </w:r>
-            <w:proofErr w:type="spellEnd"/>
-            <w:r>
-              <w:rPr>
-                <w:rFonts w:eastAsia="Calibri"/>
-                <w:i/>
-                <w:iCs/>
-              </w:rPr>
-              <w:t>’</w:t>
-            </w:r>
-          </w:p>
-        </w:tc>
-        <w:tc>
-          <w:tcPr>
-            <w:tcW w:w="1701" w:type="dxa"/>
-          </w:tcPr>
-          <w:p>
-            <w:pPr>
-              <w:widowControl w:val="0"/>
-              <w:rPr>
-                <w:rFonts w:ascii="Calibri" w:eastAsia="Calibri" w:hAnsi="Calibri"/>
-              </w:rPr>
-            </w:pPr>
-            <w:r>
-              <w:rPr>
-                <w:rFonts w:eastAsia="Calibri"/>
-                <w:i/>
-                <w:iCs/>
-              </w:rPr>
-              <w:t>Units of ‘</w:t>
-            </w:r>
-            <w:proofErr w:type="spellStart"/>
-            <w:r>
-              <w:rPr>
-                <w:rFonts w:eastAsia="Calibri"/>
-                <w:i/>
-                <w:iCs/>
-              </w:rPr>
-              <w:t>uT</w:t>
-            </w:r>
-            <w:proofErr w:type="spellEnd"/>
-            <w:r>
-              <w:rPr>
-                <w:rFonts w:eastAsia="Calibri"/>
-                <w:i/>
-                <w:iCs/>
-              </w:rPr>
-              <w:t>’</w:t>
+              <w:t>Units of ‘uT’</w:t>
             </w:r>
           </w:p>
         </w:tc>
@@ -19236,103 +20504,49 @@
                 <w:i/>
                 <w:iCs/>
               </w:rPr>
-              <w:t>Units of ‘</w:t>
-            </w:r>
-            <w:proofErr w:type="spellStart"/>
+              <w:t>Units of ‘uT’</w:t>
+            </w:r>
+          </w:p>
+        </w:tc>
+        <w:tc>
+          <w:tcPr>
+            <w:tcW w:w="1701" w:type="dxa"/>
+          </w:tcPr>
+          <w:p>
+            <w:pPr>
+              <w:widowControl w:val="0"/>
+              <w:rPr>
+                <w:rFonts w:ascii="Calibri" w:eastAsia="Calibri" w:hAnsi="Calibri"/>
+              </w:rPr>
+            </w:pPr>
             <w:r>
               <w:rPr>
                 <w:rFonts w:eastAsia="Calibri"/>
                 <w:i/>
                 <w:iCs/>
               </w:rPr>
-              <w:t>uT</w:t>
-            </w:r>
-            <w:proofErr w:type="spellEnd"/>
+              <w:t>Units of ‘uT’</w:t>
+            </w:r>
+          </w:p>
+        </w:tc>
+        <w:tc>
+          <w:tcPr>
+            <w:tcW w:w="1701" w:type="dxa"/>
+          </w:tcPr>
+          <w:p>
+            <w:pPr>
+              <w:widowControl w:val="0"/>
+              <w:rPr>
+                <w:rFonts w:ascii="Calibri" w:eastAsia="Calibri" w:hAnsi="Calibri"/>
+              </w:rPr>
+            </w:pPr>
             <w:r>
               <w:rPr>
                 <w:rFonts w:eastAsia="Calibri"/>
                 <w:i/>
                 <w:iCs/>
               </w:rPr>
-              <w:t>’</w:t>
-            </w:r>
-          </w:p>
-        </w:tc>
-        <w:tc>
-          <w:tcPr>
-            <w:tcW w:w="1701" w:type="dxa"/>
-          </w:tcPr>
-          <w:p>
-            <w:pPr>
-              <w:widowControl w:val="0"/>
-              <w:rPr>
-                <w:rFonts w:ascii="Calibri" w:eastAsia="Calibri" w:hAnsi="Calibri"/>
-              </w:rPr>
-            </w:pPr>
-            <w:r>
-              <w:rPr>
-                <w:rFonts w:eastAsia="Calibri"/>
-                <w:i/>
-                <w:iCs/>
-              </w:rPr>
-              <w:t>Units of ‘</w:t>
-            </w:r>
-            <w:proofErr w:type="spellStart"/>
-            <w:r>
-              <w:rPr>
-                <w:rFonts w:eastAsia="Calibri"/>
-                <w:i/>
-                <w:iCs/>
-              </w:rPr>
-              <w:t>uT</w:t>
-            </w:r>
-            <w:proofErr w:type="spellEnd"/>
-            <w:r>
-              <w:rPr>
-                <w:rFonts w:eastAsia="Calibri"/>
-                <w:i/>
-                <w:iCs/>
-              </w:rPr>
-              <w:t>’</w:t>
-            </w:r>
-          </w:p>
-        </w:tc>
-        <w:tc>
-          <w:tcPr>
-            <w:tcW w:w="1701" w:type="dxa"/>
-          </w:tcPr>
-          <w:p>
-            <w:pPr>
-              <w:widowControl w:val="0"/>
-              <w:rPr>
-                <w:rFonts w:ascii="Calibri" w:eastAsia="Calibri" w:hAnsi="Calibri"/>
-              </w:rPr>
-            </w:pPr>
-            <w:r>
-              <w:rPr>
-                <w:rFonts w:eastAsia="Calibri"/>
-                <w:i/>
-                <w:iCs/>
-              </w:rPr>
-              <w:t>Units of ‘</w:t>
-            </w:r>
-            <w:proofErr w:type="spellStart"/>
-            <w:r>
-              <w:rPr>
-                <w:rFonts w:eastAsia="Calibri"/>
-                <w:i/>
-                <w:iCs/>
-              </w:rPr>
-              <w:t>uT</w:t>
-            </w:r>
-            <w:proofErr w:type="spellEnd"/>
-            <w:r>
-              <w:rPr>
-                <w:rFonts w:eastAsia="Calibri"/>
-                <w:i/>
-                <w:iCs/>
-              </w:rPr>
-              <w:t>’</w:t>
+              <w:t>Units of ‘uT’</w:t>
             </w:r>
           </w:p>
         </w:tc>
@@ -21120,21 +22334,7 @@
               <w:rPr>
                 <w:rFonts w:eastAsia="Calibri"/>
               </w:rPr>
-              <w:t xml:space="preserve">0 – </w:t>
-            </w:r>
-            <w:proofErr w:type="spellStart"/>
-            <w:r>
-              <w:rPr>
-                <w:rFonts w:eastAsia="Calibri"/>
-              </w:rPr>
-              <w:t>diabled</w:t>
-            </w:r>
-            <w:proofErr w:type="spellEnd"/>
-            <w:r>
-              <w:rPr>
-                <w:rFonts w:eastAsia="Calibri"/>
-              </w:rPr>
-              <w:t>, 1 - enabled</w:t>
+              <w:t>0 – diabled, 1 - enabled</w:t>
             </w:r>
           </w:p>
         </w:tc>
@@ -23477,7 +24677,6 @@
                 <w:kern w:val="0"/>
               </w:rPr>
             </w:pPr>
-            <w:proofErr w:type="spellStart"/>
             <w:r>
               <w:rPr>
                 <w:rFonts w:eastAsia="Calibri"/>
@@ -23485,7 +24684,6 @@
               </w:rPr>
               <w:t>VelX</w:t>
             </w:r>
-            <w:proofErr w:type="spellEnd"/>
           </w:p>
         </w:tc>
         <w:tc>
@@ -23504,7 +24702,6 @@
                 <w:kern w:val="0"/>
               </w:rPr>
             </w:pPr>
-            <w:proofErr w:type="spellStart"/>
             <w:r>
               <w:rPr>
                 <w:rFonts w:eastAsia="Calibri"/>
@@ -23512,7 +24709,6 @@
               </w:rPr>
               <w:t>VelY</w:t>
             </w:r>
-            <w:proofErr w:type="spellEnd"/>
           </w:p>
         </w:tc>
         <w:tc>
@@ -23528,7 +24724,6 @@
                 <w:kern w:val="0"/>
               </w:rPr>
             </w:pPr>
-            <w:proofErr w:type="spellStart"/>
             <w:r>
               <w:rPr>
                 <w:rFonts w:eastAsia="Calibri"/>
@@ -23536,7 +24731,6 @@
               </w:rPr>
               <w:t>VelZ</w:t>
             </w:r>
-            <w:proofErr w:type="spellEnd"/>
           </w:p>
         </w:tc>
       </w:tr>
@@ -25435,15 +26629,7 @@
               <w:pStyle w:val="TableContents"/>
             </w:pPr>
             <w:r>
-              <w:t xml:space="preserve">Main </w:t>
-            </w:r>
-            <w:proofErr w:type="gramStart"/>
-            <w:r>
-              <w:t>chute</w:t>
-            </w:r>
-            <w:proofErr w:type="gramEnd"/>
-            <w:r>
-              <w:t xml:space="preserve"> deploy</w:t>
+              <w:t>Main chute deploy</w:t>
             </w:r>
           </w:p>
         </w:tc>
@@ -26173,13 +27359,8 @@
       <w:bookmarkEnd w:id="55"/>
     </w:p>
     <w:p>
-      <w:proofErr w:type="gramStart"/>
-      <w:r>
-        <w:t>Heart beat</w:t>
-      </w:r>
-      <w:proofErr w:type="gramEnd"/>
-      <w:r>
-        <w:t xml:space="preserve"> configuration packet.</w:t>
+      <w:r>
+        <w:t>Heart beat configuration packet.</w:t>
       </w:r>
     </w:p>
     <w:p>
@@ -26241,19 +27422,11 @@
                 <w:rFonts w:ascii="Calibri" w:eastAsia="Calibri" w:hAnsi="Calibri"/>
               </w:rPr>
             </w:pPr>
-            <w:proofErr w:type="gramStart"/>
-            <w:r>
-              <w:rPr>
-                <w:rFonts w:eastAsia="Calibri"/>
-              </w:rPr>
-              <w:t>Heart beat</w:t>
-            </w:r>
-            <w:proofErr w:type="gramEnd"/>
-            <w:r>
-              <w:rPr>
-                <w:rFonts w:eastAsia="Calibri"/>
-              </w:rPr>
-              <w:t xml:space="preserve"> enabled</w:t>
+            <w:r>
+              <w:rPr>
+                <w:rFonts w:eastAsia="Calibri"/>
+              </w:rPr>
+              <w:t>Heart beat enabled</w:t>
             </w:r>
           </w:p>
         </w:tc>
@@ -26268,19 +27441,11 @@
                 <w:rFonts w:ascii="Calibri" w:eastAsia="Calibri" w:hAnsi="Calibri"/>
               </w:rPr>
             </w:pPr>
-            <w:proofErr w:type="gramStart"/>
-            <w:r>
-              <w:rPr>
-                <w:rFonts w:eastAsia="Calibri"/>
-              </w:rPr>
-              <w:t>Heart beat</w:t>
-            </w:r>
-            <w:proofErr w:type="gramEnd"/>
-            <w:r>
-              <w:rPr>
-                <w:rFonts w:eastAsia="Calibri"/>
-              </w:rPr>
-              <w:t xml:space="preserve"> chirp frequency</w:t>
+            <w:r>
+              <w:rPr>
+                <w:rFonts w:eastAsia="Calibri"/>
+              </w:rPr>
+              <w:t>Heart beat chirp frequency</w:t>
             </w:r>
           </w:p>
         </w:tc>
@@ -26499,13 +27664,8 @@
       <w:bookmarkEnd w:id="56"/>
     </w:p>
     <w:p>
-      <w:proofErr w:type="gramStart"/>
-      <w:r>
-        <w:t>Heart beat</w:t>
-      </w:r>
-      <w:proofErr w:type="gramEnd"/>
-      <w:r>
-        <w:t xml:space="preserve"> packet.</w:t>
+      <w:r>
+        <w:t>Heart beat packet.</w:t>
       </w:r>
     </w:p>
     <w:p>
@@ -30666,103 +31826,49 @@
                 <w:i/>
                 <w:iCs/>
               </w:rPr>
-              <w:t>Units of ‘</w:t>
-            </w:r>
-            <w:proofErr w:type="spellStart"/>
+              <w:t>Units of ‘uT’</w:t>
+            </w:r>
+          </w:p>
+        </w:tc>
+        <w:tc>
+          <w:tcPr>
+            <w:tcW w:w="1484" w:type="dxa"/>
+          </w:tcPr>
+          <w:p>
+            <w:pPr>
+              <w:widowControl w:val="0"/>
+              <w:rPr>
+                <w:rFonts w:ascii="Calibri" w:eastAsia="Calibri" w:hAnsi="Calibri"/>
+              </w:rPr>
+            </w:pPr>
             <w:r>
               <w:rPr>
                 <w:rFonts w:eastAsia="Calibri"/>
                 <w:i/>
                 <w:iCs/>
               </w:rPr>
-              <w:t>uT</w:t>
-            </w:r>
-            <w:proofErr w:type="spellEnd"/>
+              <w:t>Units of ‘uT’</w:t>
+            </w:r>
+          </w:p>
+        </w:tc>
+        <w:tc>
+          <w:tcPr>
+            <w:tcW w:w="1530" w:type="dxa"/>
+          </w:tcPr>
+          <w:p>
+            <w:pPr>
+              <w:widowControl w:val="0"/>
+              <w:rPr>
+                <w:rFonts w:ascii="Calibri" w:eastAsia="Calibri" w:hAnsi="Calibri"/>
+              </w:rPr>
+            </w:pPr>
             <w:r>
               <w:rPr>
                 <w:rFonts w:eastAsia="Calibri"/>
                 <w:i/>
                 <w:iCs/>
               </w:rPr>
-              <w:t>’</w:t>
-            </w:r>
-          </w:p>
-        </w:tc>
-        <w:tc>
-          <w:tcPr>
-            <w:tcW w:w="1484" w:type="dxa"/>
-          </w:tcPr>
-          <w:p>
-            <w:pPr>
-              <w:widowControl w:val="0"/>
-              <w:rPr>
-                <w:rFonts w:ascii="Calibri" w:eastAsia="Calibri" w:hAnsi="Calibri"/>
-              </w:rPr>
-            </w:pPr>
-            <w:r>
-              <w:rPr>
-                <w:rFonts w:eastAsia="Calibri"/>
-                <w:i/>
-                <w:iCs/>
-              </w:rPr>
-              <w:t>Units of ‘</w:t>
-            </w:r>
-            <w:proofErr w:type="spellStart"/>
-            <w:r>
-              <w:rPr>
-                <w:rFonts w:eastAsia="Calibri"/>
-                <w:i/>
-                <w:iCs/>
-              </w:rPr>
-              <w:t>uT</w:t>
-            </w:r>
-            <w:proofErr w:type="spellEnd"/>
-            <w:r>
-              <w:rPr>
-                <w:rFonts w:eastAsia="Calibri"/>
-                <w:i/>
-                <w:iCs/>
-              </w:rPr>
-              <w:t>’</w:t>
-            </w:r>
-          </w:p>
-        </w:tc>
-        <w:tc>
-          <w:tcPr>
-            <w:tcW w:w="1530" w:type="dxa"/>
-          </w:tcPr>
-          <w:p>
-            <w:pPr>
-              <w:widowControl w:val="0"/>
-              <w:rPr>
-                <w:rFonts w:ascii="Calibri" w:eastAsia="Calibri" w:hAnsi="Calibri"/>
-              </w:rPr>
-            </w:pPr>
-            <w:r>
-              <w:rPr>
-                <w:rFonts w:eastAsia="Calibri"/>
-                <w:i/>
-                <w:iCs/>
-              </w:rPr>
-              <w:t>Units of ‘</w:t>
-            </w:r>
-            <w:proofErr w:type="spellStart"/>
-            <w:r>
-              <w:rPr>
-                <w:rFonts w:eastAsia="Calibri"/>
-                <w:i/>
-                <w:iCs/>
-              </w:rPr>
-              <w:t>uT</w:t>
-            </w:r>
-            <w:proofErr w:type="spellEnd"/>
-            <w:r>
-              <w:rPr>
-                <w:rFonts w:eastAsia="Calibri"/>
-                <w:i/>
-                <w:iCs/>
-              </w:rPr>
-              <w:t>’</w:t>
+              <w:t>Units of ‘uT’</w:t>
             </w:r>
           </w:p>
         </w:tc>
@@ -31879,19 +32985,11 @@
                 <w:rFonts w:ascii="Calibri" w:eastAsia="Calibri" w:hAnsi="Calibri"/>
               </w:rPr>
             </w:pPr>
-            <w:proofErr w:type="gramStart"/>
-            <w:r>
-              <w:rPr>
-                <w:rFonts w:eastAsia="Calibri"/>
-              </w:rPr>
-              <w:t>Heart beat</w:t>
-            </w:r>
-            <w:proofErr w:type="gramEnd"/>
-            <w:r>
-              <w:rPr>
-                <w:rFonts w:eastAsia="Calibri"/>
-              </w:rPr>
-              <w:t xml:space="preserve"> enabled</w:t>
+            <w:r>
+              <w:rPr>
+                <w:rFonts w:eastAsia="Calibri"/>
+              </w:rPr>
+              <w:t>Heart beat enabled</w:t>
             </w:r>
           </w:p>
         </w:tc>
@@ -31906,19 +33004,11 @@
                 <w:rFonts w:ascii="Calibri" w:eastAsia="Calibri" w:hAnsi="Calibri"/>
               </w:rPr>
             </w:pPr>
-            <w:proofErr w:type="gramStart"/>
-            <w:r>
-              <w:rPr>
-                <w:rFonts w:eastAsia="Calibri"/>
-              </w:rPr>
-              <w:t>Heart beat</w:t>
-            </w:r>
-            <w:proofErr w:type="gramEnd"/>
-            <w:r>
-              <w:rPr>
-                <w:rFonts w:eastAsia="Calibri"/>
-              </w:rPr>
-              <w:t xml:space="preserve"> chirp </w:t>
+            <w:r>
+              <w:rPr>
+                <w:rFonts w:eastAsia="Calibri"/>
+              </w:rPr>
+              <w:t xml:space="preserve">Heart beat chirp </w:t>
             </w:r>
             <w:r>
               <w:rPr>
@@ -43640,16 +44730,8 @@
               <w:rPr>
                 <w:rFonts w:eastAsia="Calibri"/>
               </w:rPr>
-              <w:t xml:space="preserve">Motor </w:t>
-            </w:r>
-            <w:proofErr w:type="gramStart"/>
-            <w:r>
-              <w:rPr>
-                <w:rFonts w:eastAsia="Calibri"/>
-              </w:rPr>
-              <w:t>enable</w:t>
-            </w:r>
-            <w:proofErr w:type="gramEnd"/>
+              <w:t>Motor enable</w:t>
+            </w:r>
           </w:p>
         </w:tc>
         <w:tc>
@@ -44135,16 +45217,8 @@
               <w:rPr>
                 <w:rFonts w:eastAsia="Calibri"/>
               </w:rPr>
-              <w:t xml:space="preserve">Motor </w:t>
-            </w:r>
-            <w:proofErr w:type="gramStart"/>
-            <w:r>
-              <w:rPr>
-                <w:rFonts w:eastAsia="Calibri"/>
-              </w:rPr>
-              <w:t>enable</w:t>
-            </w:r>
-            <w:proofErr w:type="gramEnd"/>
+              <w:t>Motor enable</w:t>
+            </w:r>
           </w:p>
         </w:tc>
         <w:tc>
@@ -45571,16 +46645,8 @@
               <w:rPr>
                 <w:rFonts w:eastAsia="Calibri"/>
               </w:rPr>
-              <w:t xml:space="preserve">Motor </w:t>
-            </w:r>
-            <w:proofErr w:type="gramStart"/>
-            <w:r>
-              <w:rPr>
-                <w:rFonts w:eastAsia="Calibri"/>
-              </w:rPr>
-              <w:t>enable</w:t>
-            </w:r>
-            <w:proofErr w:type="gramEnd"/>
+              <w:t>Motor enable</w:t>
+            </w:r>
           </w:p>
         </w:tc>
         <w:tc>
@@ -46078,16 +47144,8 @@
               <w:rPr>
                 <w:rFonts w:eastAsia="Calibri"/>
               </w:rPr>
-              <w:t xml:space="preserve">Motor </w:t>
-            </w:r>
-            <w:proofErr w:type="gramStart"/>
-            <w:r>
-              <w:rPr>
-                <w:rFonts w:eastAsia="Calibri"/>
-              </w:rPr>
-              <w:t>enable</w:t>
-            </w:r>
-            <w:proofErr w:type="gramEnd"/>
+              <w:t>Motor enable</w:t>
+            </w:r>
           </w:p>
         </w:tc>
         <w:tc>
@@ -47507,16 +48565,8 @@
               <w:rPr>
                 <w:rFonts w:eastAsia="Calibri"/>
               </w:rPr>
-              <w:t xml:space="preserve">Motor </w:t>
-            </w:r>
-            <w:proofErr w:type="gramStart"/>
-            <w:r>
-              <w:rPr>
-                <w:rFonts w:eastAsia="Calibri"/>
-              </w:rPr>
-              <w:t>enable</w:t>
-            </w:r>
-            <w:proofErr w:type="gramEnd"/>
+              <w:t>Motor enable</w:t>
+            </w:r>
           </w:p>
         </w:tc>
         <w:tc>
@@ -48015,16 +49065,8 @@
               <w:rPr>
                 <w:rFonts w:eastAsia="Calibri"/>
               </w:rPr>
-              <w:t xml:space="preserve">Motor </w:t>
-            </w:r>
-            <w:proofErr w:type="gramStart"/>
-            <w:r>
-              <w:rPr>
-                <w:rFonts w:eastAsia="Calibri"/>
-              </w:rPr>
-              <w:t>enable</w:t>
-            </w:r>
-            <w:proofErr w:type="gramEnd"/>
+              <w:t>Motor enable</w:t>
+            </w:r>
           </w:p>
         </w:tc>
         <w:tc>
@@ -49436,16 +50478,8 @@
               <w:rPr>
                 <w:rFonts w:eastAsia="Calibri"/>
               </w:rPr>
-              <w:t xml:space="preserve">Motor </w:t>
-            </w:r>
-            <w:proofErr w:type="gramStart"/>
-            <w:r>
-              <w:rPr>
-                <w:rFonts w:eastAsia="Calibri"/>
-              </w:rPr>
-              <w:t>enable</w:t>
-            </w:r>
-            <w:proofErr w:type="gramEnd"/>
+              <w:t>Motor enable</w:t>
+            </w:r>
           </w:p>
         </w:tc>
         <w:tc>
@@ -49944,16 +50978,8 @@
               <w:rPr>
                 <w:rFonts w:eastAsia="Calibri"/>
               </w:rPr>
-              <w:t xml:space="preserve">Motor </w:t>
-            </w:r>
-            <w:proofErr w:type="gramStart"/>
-            <w:r>
-              <w:rPr>
-                <w:rFonts w:eastAsia="Calibri"/>
-              </w:rPr>
-              <w:t>enable</w:t>
-            </w:r>
-            <w:proofErr w:type="gramEnd"/>
+              <w:t>Motor enable</w:t>
+            </w:r>
           </w:p>
         </w:tc>
         <w:tc>
@@ -53696,7 +54722,7 @@
 </file>
 
 <file path=word/endnotes.xml><?xml version="1.0" encoding="utf-8"?>
-<w:endnotes xmlns:wpc="http://schemas.microsoft.com/office/word/2010/wordprocessingCanvas" xmlns:cx="http://schemas.microsoft.com/office/drawing/2014/chartex" xmlns:cx1="http://schemas.microsoft.com/office/drawing/2015/9/8/chartex" xmlns:cx2="http://schemas.microsoft.com/office/drawing/2015/10/21/chartex" xmlns:cx3="http://schemas.microsoft.com/office/drawing/2016/5/9/chartex" xmlns:cx4="http://schemas.microsoft.com/office/drawing/2016/5/10/chartex" xmlns:cx5="http://schemas.microsoft.com/office/drawing/2016/5/11/chartex" xmlns:cx6="http://schemas.microsoft.com/office/drawing/2016/5/12/chartex" xmlns:cx7="http://schemas.microsoft.com/office/drawing/2016/5/13/chartex" xmlns:cx8="http://schemas.microsoft.com/office/drawing/2016/5/14/chartex" xmlns:mc="http://schemas.openxmlformats.org/markup-compatibility/2006" xmlns:aink="http://schemas.microsoft.com/office/drawing/2016/ink" xmlns:am3d="http://schemas.microsoft.com/office/drawing/2017/model3d" xmlns:o="urn:schemas-microsoft-com:office:office" xmlns:oel="http://schemas.microsoft.com/office/2019/extlst" xmlns:r="http://schemas.openxmlformats.org/officeDocument/2006/relationships" xmlns:m="http://schemas.openxmlformats.org/officeDocument/2006/math" xmlns:v="urn:schemas-microsoft-com:vml" xmlns:wp14="http://schemas.microsoft.com/office/word/2010/wordprocessingDrawing" xmlns:wp="http://schemas.openxmlformats.org/drawingml/2006/wordprocessingDrawing" xmlns:w10="urn:schemas-microsoft-com:office:word" xmlns:w="http://schemas.openxmlformats.org/wordprocessingml/2006/main" xmlns:w14="http://schemas.microsoft.com/office/word/2010/wordml" xmlns:w15="http://schemas.microsoft.com/office/word/2012/wordml" xmlns:w16cex="http://schemas.microsoft.com/office/word/2018/wordml/cex" xmlns:w16cid="http://schemas.microsoft.com/office/word/2016/wordml/cid" xmlns:w16="http://schemas.microsoft.com/office/word/2018/wordml" xmlns:w16sdtdh="http://schemas.microsoft.com/office/word/2020/wordml/sdtdatahash" xmlns:w16se="http://schemas.microsoft.com/office/word/2015/wordml/symex" xmlns:wpg="http://schemas.microsoft.com/office/word/2010/wordprocessingGroup" xmlns:wpi="http://schemas.microsoft.com/office/word/2010/wordprocessingInk" xmlns:wne="http://schemas.microsoft.com/office/word/2006/wordml" xmlns:wps="http://schemas.microsoft.com/office/word/2010/wordprocessingShape" mc:Ignorable="w14 w15 w16se w16cid w16 w16cex w16sdtdh wp14">
+<w:endnotes xmlns:wpc="http://schemas.microsoft.com/office/word/2010/wordprocessingCanvas" xmlns:cx="http://schemas.microsoft.com/office/drawing/2014/chartex" xmlns:cx1="http://schemas.microsoft.com/office/drawing/2015/9/8/chartex" xmlns:cx2="http://schemas.microsoft.com/office/drawing/2015/10/21/chartex" xmlns:cx3="http://schemas.microsoft.com/office/drawing/2016/5/9/chartex" xmlns:cx4="http://schemas.microsoft.com/office/drawing/2016/5/10/chartex" xmlns:cx5="http://schemas.microsoft.com/office/drawing/2016/5/11/chartex" xmlns:cx6="http://schemas.microsoft.com/office/drawing/2016/5/12/chartex" xmlns:cx7="http://schemas.microsoft.com/office/drawing/2016/5/13/chartex" xmlns:cx8="http://schemas.microsoft.com/office/drawing/2016/5/14/chartex" xmlns:mc="http://schemas.openxmlformats.org/markup-compatibility/2006" xmlns:aink="http://schemas.microsoft.com/office/drawing/2016/ink" xmlns:am3d="http://schemas.microsoft.com/office/drawing/2017/model3d" xmlns:o="urn:schemas-microsoft-com:office:office" xmlns:oel="http://schemas.microsoft.com/office/2019/extlst" xmlns:r="http://schemas.openxmlformats.org/officeDocument/2006/relationships" xmlns:m="http://schemas.openxmlformats.org/officeDocument/2006/math" xmlns:v="urn:schemas-microsoft-com:vml" xmlns:wp14="http://schemas.microsoft.com/office/word/2010/wordprocessingDrawing" xmlns:wp="http://schemas.openxmlformats.org/drawingml/2006/wordprocessingDrawing" xmlns:w10="urn:schemas-microsoft-com:office:word" xmlns:w="http://schemas.openxmlformats.org/wordprocessingml/2006/main" xmlns:w14="http://schemas.microsoft.com/office/word/2010/wordml" xmlns:w15="http://schemas.microsoft.com/office/word/2012/wordml" xmlns:w16cex="http://schemas.microsoft.com/office/word/2018/wordml/cex" xmlns:w16cid="http://schemas.microsoft.com/office/word/2016/wordml/cid" xmlns:w16="http://schemas.microsoft.com/office/word/2018/wordml" xmlns:w16du="http://schemas.microsoft.com/office/word/2023/wordml/word16du" xmlns:w16sdtdh="http://schemas.microsoft.com/office/word/2020/wordml/sdtdatahash" xmlns:w16se="http://schemas.microsoft.com/office/word/2015/wordml/symex" xmlns:wpg="http://schemas.microsoft.com/office/word/2010/wordprocessingGroup" xmlns:wpi="http://schemas.microsoft.com/office/word/2010/wordprocessingInk" xmlns:wne="http://schemas.microsoft.com/office/word/2006/wordml" xmlns:wps="http://schemas.microsoft.com/office/word/2010/wordprocessingShape" mc:Ignorable="w14 w15 w16se w16cid w16 w16cex w16sdtdh w16du wp14">
   <w:endnote w:type="separator" w:id="-1">
     <w:p>
       <w:pPr>
@@ -53721,7 +54747,7 @@
 </file>
 
 <file path=word/footer1.xml><?xml version="1.0" encoding="utf-8"?>
-<w:ftr xmlns:wpc="http://schemas.microsoft.com/office/word/2010/wordprocessingCanvas" xmlns:cx="http://schemas.microsoft.com/office/drawing/2014/chartex" xmlns:cx1="http://schemas.microsoft.com/office/drawing/2015/9/8/chartex" xmlns:cx2="http://schemas.microsoft.com/office/drawing/2015/10/21/chartex" xmlns:cx3="http://schemas.microsoft.com/office/drawing/2016/5/9/chartex" xmlns:cx4="http://schemas.microsoft.com/office/drawing/2016/5/10/chartex" xmlns:cx5="http://schemas.microsoft.com/office/drawing/2016/5/11/chartex" xmlns:cx6="http://schemas.microsoft.com/office/drawing/2016/5/12/chartex" xmlns:cx7="http://schemas.microsoft.com/office/drawing/2016/5/13/chartex" xmlns:cx8="http://schemas.microsoft.com/office/drawing/2016/5/14/chartex" xmlns:mc="http://schemas.openxmlformats.org/markup-compatibility/2006" xmlns:aink="http://schemas.microsoft.com/office/drawing/2016/ink" xmlns:am3d="http://schemas.microsoft.com/office/drawing/2017/model3d" xmlns:o="urn:schemas-microsoft-com:office:office" xmlns:oel="http://schemas.microsoft.com/office/2019/extlst" xmlns:r="http://schemas.openxmlformats.org/officeDocument/2006/relationships" xmlns:m="http://schemas.openxmlformats.org/officeDocument/2006/math" xmlns:v="urn:schemas-microsoft-com:vml" xmlns:wp14="http://schemas.microsoft.com/office/word/2010/wordprocessingDrawing" xmlns:wp="http://schemas.openxmlformats.org/drawingml/2006/wordprocessingDrawing" xmlns:w10="urn:schemas-microsoft-com:office:word" xmlns:w="http://schemas.openxmlformats.org/wordprocessingml/2006/main" xmlns:w14="http://schemas.microsoft.com/office/word/2010/wordml" xmlns:w15="http://schemas.microsoft.com/office/word/2012/wordml" xmlns:w16cex="http://schemas.microsoft.com/office/word/2018/wordml/cex" xmlns:w16cid="http://schemas.microsoft.com/office/word/2016/wordml/cid" xmlns:w16="http://schemas.microsoft.com/office/word/2018/wordml" xmlns:w16sdtdh="http://schemas.microsoft.com/office/word/2020/wordml/sdtdatahash" xmlns:w16se="http://schemas.microsoft.com/office/word/2015/wordml/symex" xmlns:wpg="http://schemas.microsoft.com/office/word/2010/wordprocessingGroup" xmlns:wpi="http://schemas.microsoft.com/office/word/2010/wordprocessingInk" xmlns:wne="http://schemas.microsoft.com/office/word/2006/wordml" xmlns:wps="http://schemas.microsoft.com/office/word/2010/wordprocessingShape" mc:Ignorable="w14 w15 w16se w16cid w16 w16cex w16sdtdh wp14">
+<w:ftr xmlns:wpc="http://schemas.microsoft.com/office/word/2010/wordprocessingCanvas" xmlns:cx="http://schemas.microsoft.com/office/drawing/2014/chartex" xmlns:cx1="http://schemas.microsoft.com/office/drawing/2015/9/8/chartex" xmlns:cx2="http://schemas.microsoft.com/office/drawing/2015/10/21/chartex" xmlns:cx3="http://schemas.microsoft.com/office/drawing/2016/5/9/chartex" xmlns:cx4="http://schemas.microsoft.com/office/drawing/2016/5/10/chartex" xmlns:cx5="http://schemas.microsoft.com/office/drawing/2016/5/11/chartex" xmlns:cx6="http://schemas.microsoft.com/office/drawing/2016/5/12/chartex" xmlns:cx7="http://schemas.microsoft.com/office/drawing/2016/5/13/chartex" xmlns:cx8="http://schemas.microsoft.com/office/drawing/2016/5/14/chartex" xmlns:mc="http://schemas.openxmlformats.org/markup-compatibility/2006" xmlns:aink="http://schemas.microsoft.com/office/drawing/2016/ink" xmlns:am3d="http://schemas.microsoft.com/office/drawing/2017/model3d" xmlns:o="urn:schemas-microsoft-com:office:office" xmlns:oel="http://schemas.microsoft.com/office/2019/extlst" xmlns:r="http://schemas.openxmlformats.org/officeDocument/2006/relationships" xmlns:m="http://schemas.openxmlformats.org/officeDocument/2006/math" xmlns:v="urn:schemas-microsoft-com:vml" xmlns:wp14="http://schemas.microsoft.com/office/word/2010/wordprocessingDrawing" xmlns:wp="http://schemas.openxmlformats.org/drawingml/2006/wordprocessingDrawing" xmlns:w10="urn:schemas-microsoft-com:office:word" xmlns:w="http://schemas.openxmlformats.org/wordprocessingml/2006/main" xmlns:w14="http://schemas.microsoft.com/office/word/2010/wordml" xmlns:w15="http://schemas.microsoft.com/office/word/2012/wordml" xmlns:w16cex="http://schemas.microsoft.com/office/word/2018/wordml/cex" xmlns:w16cid="http://schemas.microsoft.com/office/word/2016/wordml/cid" xmlns:w16="http://schemas.microsoft.com/office/word/2018/wordml" xmlns:w16du="http://schemas.microsoft.com/office/word/2023/wordml/word16du" xmlns:w16sdtdh="http://schemas.microsoft.com/office/word/2020/wordml/sdtdatahash" xmlns:w16se="http://schemas.microsoft.com/office/word/2015/wordml/symex" xmlns:wpg="http://schemas.microsoft.com/office/word/2010/wordprocessingGroup" xmlns:wpi="http://schemas.microsoft.com/office/word/2010/wordprocessingInk" xmlns:wne="http://schemas.microsoft.com/office/word/2006/wordml" xmlns:wps="http://schemas.microsoft.com/office/word/2010/wordprocessingShape" mc:Ignorable="w14 w15 w16se w16cid w16 w16cex w16sdtdh w16du wp14">
   <w:sdt>
     <w:sdtPr>
       <w:id w:val="1715498930"/>
@@ -53763,7 +54789,7 @@
 </file>
 
 <file path=word/footnotes.xml><?xml version="1.0" encoding="utf-8"?>
-<w:footnotes xmlns:wpc="http://schemas.microsoft.com/office/word/2010/wordprocessingCanvas" xmlns:cx="http://schemas.microsoft.com/office/drawing/2014/chartex" xmlns:cx1="http://schemas.microsoft.com/office/drawing/2015/9/8/chartex" xmlns:cx2="http://schemas.microsoft.com/office/drawing/2015/10/21/chartex" xmlns:cx3="http://schemas.microsoft.com/office/drawing/2016/5/9/chartex" xmlns:cx4="http://schemas.microsoft.com/office/drawing/2016/5/10/chartex" xmlns:cx5="http://schemas.microsoft.com/office/drawing/2016/5/11/chartex" xmlns:cx6="http://schemas.microsoft.com/office/drawing/2016/5/12/chartex" xmlns:cx7="http://schemas.microsoft.com/office/drawing/2016/5/13/chartex" xmlns:cx8="http://schemas.microsoft.com/office/drawing/2016/5/14/chartex" xmlns:mc="http://schemas.openxmlformats.org/markup-compatibility/2006" xmlns:aink="http://schemas.microsoft.com/office/drawing/2016/ink" xmlns:am3d="http://schemas.microsoft.com/office/drawing/2017/model3d" xmlns:o="urn:schemas-microsoft-com:office:office" xmlns:oel="http://schemas.microsoft.com/office/2019/extlst" xmlns:r="http://schemas.openxmlformats.org/officeDocument/2006/relationships" xmlns:m="http://schemas.openxmlformats.org/officeDocument/2006/math" xmlns:v="urn:schemas-microsoft-com:vml" xmlns:wp14="http://schemas.microsoft.com/office/word/2010/wordprocessingDrawing" xmlns:wp="http://schemas.openxmlformats.org/drawingml/2006/wordprocessingDrawing" xmlns:w10="urn:schemas-microsoft-com:office:word" xmlns:w="http://schemas.openxmlformats.org/wordprocessingml/2006/main" xmlns:w14="http://schemas.microsoft.com/office/word/2010/wordml" xmlns:w15="http://schemas.microsoft.com/office/word/2012/wordml" xmlns:w16cex="http://schemas.microsoft.com/office/word/2018/wordml/cex" xmlns:w16cid="http://schemas.microsoft.com/office/word/2016/wordml/cid" xmlns:w16="http://schemas.microsoft.com/office/word/2018/wordml" xmlns:w16sdtdh="http://schemas.microsoft.com/office/word/2020/wordml/sdtdatahash" xmlns:w16se="http://schemas.microsoft.com/office/word/2015/wordml/symex" xmlns:wpg="http://schemas.microsoft.com/office/word/2010/wordprocessingGroup" xmlns:wpi="http://schemas.microsoft.com/office/word/2010/wordprocessingInk" xmlns:wne="http://schemas.microsoft.com/office/word/2006/wordml" xmlns:wps="http://schemas.microsoft.com/office/word/2010/wordprocessingShape" mc:Ignorable="w14 w15 w16se w16cid w16 w16cex w16sdtdh wp14">
+<w:footnotes xmlns:wpc="http://schemas.microsoft.com/office/word/2010/wordprocessingCanvas" xmlns:cx="http://schemas.microsoft.com/office/drawing/2014/chartex" xmlns:cx1="http://schemas.microsoft.com/office/drawing/2015/9/8/chartex" xmlns:cx2="http://schemas.microsoft.com/office/drawing/2015/10/21/chartex" xmlns:cx3="http://schemas.microsoft.com/office/drawing/2016/5/9/chartex" xmlns:cx4="http://schemas.microsoft.com/office/drawing/2016/5/10/chartex" xmlns:cx5="http://schemas.microsoft.com/office/drawing/2016/5/11/chartex" xmlns:cx6="http://schemas.microsoft.com/office/drawing/2016/5/12/chartex" xmlns:cx7="http://schemas.microsoft.com/office/drawing/2016/5/13/chartex" xmlns:cx8="http://schemas.microsoft.com/office/drawing/2016/5/14/chartex" xmlns:mc="http://schemas.openxmlformats.org/markup-compatibility/2006" xmlns:aink="http://schemas.microsoft.com/office/drawing/2016/ink" xmlns:am3d="http://schemas.microsoft.com/office/drawing/2017/model3d" xmlns:o="urn:schemas-microsoft-com:office:office" xmlns:oel="http://schemas.microsoft.com/office/2019/extlst" xmlns:r="http://schemas.openxmlformats.org/officeDocument/2006/relationships" xmlns:m="http://schemas.openxmlformats.org/officeDocument/2006/math" xmlns:v="urn:schemas-microsoft-com:vml" xmlns:wp14="http://schemas.microsoft.com/office/word/2010/wordprocessingDrawing" xmlns:wp="http://schemas.openxmlformats.org/drawingml/2006/wordprocessingDrawing" xmlns:w10="urn:schemas-microsoft-com:office:word" xmlns:w="http://schemas.openxmlformats.org/wordprocessingml/2006/main" xmlns:w14="http://schemas.microsoft.com/office/word/2010/wordml" xmlns:w15="http://schemas.microsoft.com/office/word/2012/wordml" xmlns:w16cex="http://schemas.microsoft.com/office/word/2018/wordml/cex" xmlns:w16cid="http://schemas.microsoft.com/office/word/2016/wordml/cid" xmlns:w16="http://schemas.microsoft.com/office/word/2018/wordml" xmlns:w16du="http://schemas.microsoft.com/office/word/2023/wordml/word16du" xmlns:w16sdtdh="http://schemas.microsoft.com/office/word/2020/wordml/sdtdatahash" xmlns:w16se="http://schemas.microsoft.com/office/word/2015/wordml/symex" xmlns:wpg="http://schemas.microsoft.com/office/word/2010/wordprocessingGroup" xmlns:wpi="http://schemas.microsoft.com/office/word/2010/wordprocessingInk" xmlns:wne="http://schemas.microsoft.com/office/word/2006/wordml" xmlns:wps="http://schemas.microsoft.com/office/word/2010/wordprocessingShape" mc:Ignorable="w14 w15 w16se w16cid w16 w16cex w16sdtdh w16du wp14">
   <w:footnote w:type="separator" w:id="-1">
     <w:p>
       <w:pPr>
@@ -53788,7 +54814,7 @@
 </file>
 
 <file path=word/styles.xml><?xml version="1.0" encoding="utf-8"?>
-<w:styles xmlns:mc="http://schemas.openxmlformats.org/markup-compatibility/2006" xmlns:r="http://schemas.openxmlformats.org/officeDocument/2006/relationships" xmlns:w="http://schemas.openxmlformats.org/wordprocessingml/2006/main" xmlns:w14="http://schemas.microsoft.com/office/word/2010/wordml" xmlns:w15="http://schemas.microsoft.com/office/word/2012/wordml" xmlns:w16cex="http://schemas.microsoft.com/office/word/2018/wordml/cex" xmlns:w16cid="http://schemas.microsoft.com/office/word/2016/wordml/cid" xmlns:w16="http://schemas.microsoft.com/office/word/2018/wordml" xmlns:w16sdtdh="http://schemas.microsoft.com/office/word/2020/wordml/sdtdatahash" xmlns:w16se="http://schemas.microsoft.com/office/word/2015/wordml/symex" mc:Ignorable="w14 w15 w16se w16cid w16 w16cex w16sdtdh">
+<w:styles xmlns:mc="http://schemas.openxmlformats.org/markup-compatibility/2006" xmlns:r="http://schemas.openxmlformats.org/officeDocument/2006/relationships" xmlns:w="http://schemas.openxmlformats.org/wordprocessingml/2006/main" xmlns:w14="http://schemas.microsoft.com/office/word/2010/wordml" xmlns:w15="http://schemas.microsoft.com/office/word/2012/wordml" xmlns:w16cex="http://schemas.microsoft.com/office/word/2018/wordml/cex" xmlns:w16cid="http://schemas.microsoft.com/office/word/2016/wordml/cid" xmlns:w16="http://schemas.microsoft.com/office/word/2018/wordml" xmlns:w16du="http://schemas.microsoft.com/office/word/2023/wordml/word16du" xmlns:w16sdtdh="http://schemas.microsoft.com/office/word/2020/wordml/sdtdatahash" xmlns:w16se="http://schemas.microsoft.com/office/word/2015/wordml/symex" mc:Ignorable="w14 w15 w16se w16cid w16 w16cex w16sdtdh w16du">
   <w:docDefaults>
     <w:rPrDefault>
       <w:rPr>

</xml_diff>

<commit_message>
Implemented switch case statement. Will remove for next commit because it's infeasible
</commit_message>
<xml_diff>
--- a/docs/DRAFT IRIS Protocol.docx
+++ b/docs/DRAFT IRIS Protocol.docx
@@ -1458,45 +1458,53 @@
       <w:tr>
         <w:tc>
           <w:tcPr>
-            <w:tcW w:w="4487" w:type="dxa"/>
-            <w:gridSpan w:val="13"/>
+            <w:tcW w:w="4832" w:type="dxa"/>
+            <w:gridSpan w:val="14"/>
           </w:tcPr>
           <w:p>
             <w:pPr>
               <w:jc w:val="center"/>
               <w:rPr>
-                <w:sz w:val="12"/>
-                <w:szCs w:val="12"/>
-              </w:rPr>
-            </w:pPr>
-            <w:r>
-              <w:rPr>
-                <w:sz w:val="20"/>
-                <w:szCs w:val="20"/>
-              </w:rPr>
-              <w:t>Receiver device ID</w:t>
-            </w:r>
-          </w:p>
-        </w:tc>
-        <w:tc>
-          <w:tcPr>
-            <w:tcW w:w="4755" w:type="dxa"/>
-            <w:gridSpan w:val="15"/>
+                <w:b/>
+                <w:bCs/>
+                <w:sz w:val="16"/>
+                <w:szCs w:val="16"/>
+              </w:rPr>
+            </w:pPr>
+            <w:r>
+              <w:rPr>
+                <w:b/>
+                <w:bCs/>
+                <w:sz w:val="16"/>
+                <w:szCs w:val="16"/>
+              </w:rPr>
+              <w:t>Receiver ID</w:t>
+            </w:r>
+          </w:p>
+        </w:tc>
+        <w:tc>
+          <w:tcPr>
+            <w:tcW w:w="4410" w:type="dxa"/>
+            <w:gridSpan w:val="14"/>
           </w:tcPr>
           <w:p>
             <w:pPr>
               <w:jc w:val="center"/>
               <w:rPr>
-                <w:sz w:val="20"/>
-                <w:szCs w:val="20"/>
-              </w:rPr>
-            </w:pPr>
-            <w:r>
-              <w:rPr>
-                <w:sz w:val="20"/>
-                <w:szCs w:val="20"/>
-              </w:rPr>
-              <w:t>Sender device ID</w:t>
+                <w:b/>
+                <w:bCs/>
+                <w:sz w:val="16"/>
+                <w:szCs w:val="16"/>
+              </w:rPr>
+            </w:pPr>
+            <w:r>
+              <w:rPr>
+                <w:b/>
+                <w:bCs/>
+                <w:sz w:val="16"/>
+                <w:szCs w:val="16"/>
+              </w:rPr>
+              <w:t>Sender ID</w:t>
             </w:r>
           </w:p>
         </w:tc>
@@ -1527,12 +1535,21 @@
           <w:iCs w:val="0"/>
         </w:rPr>
       </w:pPr>
+      <w:proofErr w:type="gramStart"/>
       <w:r>
         <w:rPr>
           <w:i w:val="0"/>
           <w:iCs w:val="0"/>
         </w:rPr>
-        <w:t>In order to be compatible with CAN2.0, single frames are limited to a size of 8 bytes. This means that for p</w:t>
+        <w:t>In order to</w:t>
+      </w:r>
+      <w:proofErr w:type="gramEnd"/>
+      <w:r>
+        <w:rPr>
+          <w:i w:val="0"/>
+          <w:iCs w:val="0"/>
+        </w:rPr>
+        <w:t xml:space="preserve"> be compatible with CAN2.0, single frames are limited to a size of 8 bytes. This means that for p</w:t>
       </w:r>
       <w:r>
         <w:rPr>
@@ -1581,7 +1598,23 @@
           <w:i w:val="0"/>
           <w:iCs w:val="0"/>
         </w:rPr>
-        <w:t xml:space="preserve"> for a GPS1_State_Res packet</w:t>
+        <w:t xml:space="preserve"> for a GPS1_State_</w:t>
+      </w:r>
+      <w:proofErr w:type="gramStart"/>
+      <w:r>
+        <w:rPr>
+          <w:i w:val="0"/>
+          <w:iCs w:val="0"/>
+        </w:rPr>
+        <w:t>Res</w:t>
+      </w:r>
+      <w:proofErr w:type="gramEnd"/>
+      <w:r>
+        <w:rPr>
+          <w:i w:val="0"/>
+          <w:iCs w:val="0"/>
+        </w:rPr>
+        <w:t xml:space="preserve"> packet</w:t>
       </w:r>
       <w:r>
         <w:rPr>
@@ -4214,7 +4247,23 @@
           <w:i w:val="0"/>
           <w:iCs w:val="0"/>
         </w:rPr>
-        <w:t xml:space="preserve">. The receiver must wait to receive all the incoming packets, order them correctly with the packet index and deserialise the data into the relevant data structures. </w:t>
+        <w:t xml:space="preserve">. The receiver must wait to receive all the incoming packets, order them correctly with the packet index and </w:t>
+      </w:r>
+      <w:proofErr w:type="spellStart"/>
+      <w:r>
+        <w:rPr>
+          <w:i w:val="0"/>
+          <w:iCs w:val="0"/>
+        </w:rPr>
+        <w:t>deserialise</w:t>
+      </w:r>
+      <w:proofErr w:type="spellEnd"/>
+      <w:r>
+        <w:rPr>
+          <w:i w:val="0"/>
+          <w:iCs w:val="0"/>
+        </w:rPr>
+        <w:t xml:space="preserve"> the data into the relevant data structures. </w:t>
       </w:r>
     </w:p>
     <w:p>
@@ -15640,6 +15689,7 @@
                 <w:iCs/>
               </w:rPr>
             </w:pPr>
+            <w:proofErr w:type="spellStart"/>
             <w:r>
               <w:rPr>
                 <w:rFonts w:eastAsia="Calibri"/>
@@ -15648,6 +15698,7 @@
               </w:rPr>
               <w:t>ematchState</w:t>
             </w:r>
+            <w:proofErr w:type="spellEnd"/>
           </w:p>
         </w:tc>
         <w:tc>
@@ -15662,6 +15713,7 @@
                 <w:iCs/>
               </w:rPr>
             </w:pPr>
+            <w:proofErr w:type="spellStart"/>
             <w:r>
               <w:rPr>
                 <w:rFonts w:eastAsia="Calibri"/>
@@ -15670,6 +15722,7 @@
               </w:rPr>
               <w:t>ematchState</w:t>
             </w:r>
+            <w:proofErr w:type="spellEnd"/>
           </w:p>
         </w:tc>
       </w:tr>
@@ -15821,6 +15874,7 @@
           <w:szCs w:val="20"/>
         </w:rPr>
       </w:pPr>
+      <w:proofErr w:type="spellStart"/>
       <w:r>
         <w:rPr>
           <w:rFonts w:asciiTheme="minorHAnsi" w:hAnsiTheme="minorHAnsi" w:cstheme="minorHAnsi"/>
@@ -15832,6 +15886,7 @@
         </w:rPr>
         <w:t>ematchState</w:t>
       </w:r>
+      <w:proofErr w:type="spellEnd"/>
     </w:p>
     <w:tbl>
       <w:tblPr>
@@ -20014,49 +20069,103 @@
                 <w:i/>
                 <w:iCs/>
               </w:rPr>
-              <w:t>Units of ‘uT’</w:t>
-            </w:r>
-          </w:p>
-        </w:tc>
-        <w:tc>
-          <w:tcPr>
-            <w:tcW w:w="1701" w:type="dxa"/>
-          </w:tcPr>
-          <w:p>
-            <w:pPr>
-              <w:widowControl w:val="0"/>
-              <w:rPr>
-                <w:rFonts w:ascii="Calibri" w:eastAsia="Calibri" w:hAnsi="Calibri"/>
-              </w:rPr>
-            </w:pPr>
+              <w:t>Units of ‘</w:t>
+            </w:r>
+            <w:proofErr w:type="spellStart"/>
             <w:r>
               <w:rPr>
                 <w:rFonts w:eastAsia="Calibri"/>
                 <w:i/>
                 <w:iCs/>
               </w:rPr>
-              <w:t>Units of ‘uT’</w:t>
-            </w:r>
-          </w:p>
-        </w:tc>
-        <w:tc>
-          <w:tcPr>
-            <w:tcW w:w="1701" w:type="dxa"/>
-          </w:tcPr>
-          <w:p>
-            <w:pPr>
-              <w:widowControl w:val="0"/>
-              <w:rPr>
-                <w:rFonts w:ascii="Calibri" w:eastAsia="Calibri" w:hAnsi="Calibri"/>
-              </w:rPr>
-            </w:pPr>
+              <w:t>uT</w:t>
+            </w:r>
+            <w:proofErr w:type="spellEnd"/>
             <w:r>
               <w:rPr>
                 <w:rFonts w:eastAsia="Calibri"/>
                 <w:i/>
                 <w:iCs/>
               </w:rPr>
-              <w:t>Units of ‘uT’</w:t>
+              <w:t>’</w:t>
+            </w:r>
+          </w:p>
+        </w:tc>
+        <w:tc>
+          <w:tcPr>
+            <w:tcW w:w="1701" w:type="dxa"/>
+          </w:tcPr>
+          <w:p>
+            <w:pPr>
+              <w:widowControl w:val="0"/>
+              <w:rPr>
+                <w:rFonts w:ascii="Calibri" w:eastAsia="Calibri" w:hAnsi="Calibri"/>
+              </w:rPr>
+            </w:pPr>
+            <w:r>
+              <w:rPr>
+                <w:rFonts w:eastAsia="Calibri"/>
+                <w:i/>
+                <w:iCs/>
+              </w:rPr>
+              <w:t>Units of ‘</w:t>
+            </w:r>
+            <w:proofErr w:type="spellStart"/>
+            <w:r>
+              <w:rPr>
+                <w:rFonts w:eastAsia="Calibri"/>
+                <w:i/>
+                <w:iCs/>
+              </w:rPr>
+              <w:t>uT</w:t>
+            </w:r>
+            <w:proofErr w:type="spellEnd"/>
+            <w:r>
+              <w:rPr>
+                <w:rFonts w:eastAsia="Calibri"/>
+                <w:i/>
+                <w:iCs/>
+              </w:rPr>
+              <w:t>’</w:t>
+            </w:r>
+          </w:p>
+        </w:tc>
+        <w:tc>
+          <w:tcPr>
+            <w:tcW w:w="1701" w:type="dxa"/>
+          </w:tcPr>
+          <w:p>
+            <w:pPr>
+              <w:widowControl w:val="0"/>
+              <w:rPr>
+                <w:rFonts w:ascii="Calibri" w:eastAsia="Calibri" w:hAnsi="Calibri"/>
+              </w:rPr>
+            </w:pPr>
+            <w:r>
+              <w:rPr>
+                <w:rFonts w:eastAsia="Calibri"/>
+                <w:i/>
+                <w:iCs/>
+              </w:rPr>
+              <w:t>Units of ‘</w:t>
+            </w:r>
+            <w:proofErr w:type="spellStart"/>
+            <w:r>
+              <w:rPr>
+                <w:rFonts w:eastAsia="Calibri"/>
+                <w:i/>
+                <w:iCs/>
+              </w:rPr>
+              <w:t>uT</w:t>
+            </w:r>
+            <w:proofErr w:type="spellEnd"/>
+            <w:r>
+              <w:rPr>
+                <w:rFonts w:eastAsia="Calibri"/>
+                <w:i/>
+                <w:iCs/>
+              </w:rPr>
+              <w:t>’</w:t>
             </w:r>
           </w:p>
         </w:tc>
@@ -20504,49 +20613,103 @@
                 <w:i/>
                 <w:iCs/>
               </w:rPr>
-              <w:t>Units of ‘uT’</w:t>
-            </w:r>
-          </w:p>
-        </w:tc>
-        <w:tc>
-          <w:tcPr>
-            <w:tcW w:w="1701" w:type="dxa"/>
-          </w:tcPr>
-          <w:p>
-            <w:pPr>
-              <w:widowControl w:val="0"/>
-              <w:rPr>
-                <w:rFonts w:ascii="Calibri" w:eastAsia="Calibri" w:hAnsi="Calibri"/>
-              </w:rPr>
-            </w:pPr>
+              <w:t>Units of ‘</w:t>
+            </w:r>
+            <w:proofErr w:type="spellStart"/>
             <w:r>
               <w:rPr>
                 <w:rFonts w:eastAsia="Calibri"/>
                 <w:i/>
                 <w:iCs/>
               </w:rPr>
-              <w:t>Units of ‘uT’</w:t>
-            </w:r>
-          </w:p>
-        </w:tc>
-        <w:tc>
-          <w:tcPr>
-            <w:tcW w:w="1701" w:type="dxa"/>
-          </w:tcPr>
-          <w:p>
-            <w:pPr>
-              <w:widowControl w:val="0"/>
-              <w:rPr>
-                <w:rFonts w:ascii="Calibri" w:eastAsia="Calibri" w:hAnsi="Calibri"/>
-              </w:rPr>
-            </w:pPr>
+              <w:t>uT</w:t>
+            </w:r>
+            <w:proofErr w:type="spellEnd"/>
             <w:r>
               <w:rPr>
                 <w:rFonts w:eastAsia="Calibri"/>
                 <w:i/>
                 <w:iCs/>
               </w:rPr>
-              <w:t>Units of ‘uT’</w:t>
+              <w:t>’</w:t>
+            </w:r>
+          </w:p>
+        </w:tc>
+        <w:tc>
+          <w:tcPr>
+            <w:tcW w:w="1701" w:type="dxa"/>
+          </w:tcPr>
+          <w:p>
+            <w:pPr>
+              <w:widowControl w:val="0"/>
+              <w:rPr>
+                <w:rFonts w:ascii="Calibri" w:eastAsia="Calibri" w:hAnsi="Calibri"/>
+              </w:rPr>
+            </w:pPr>
+            <w:r>
+              <w:rPr>
+                <w:rFonts w:eastAsia="Calibri"/>
+                <w:i/>
+                <w:iCs/>
+              </w:rPr>
+              <w:t>Units of ‘</w:t>
+            </w:r>
+            <w:proofErr w:type="spellStart"/>
+            <w:r>
+              <w:rPr>
+                <w:rFonts w:eastAsia="Calibri"/>
+                <w:i/>
+                <w:iCs/>
+              </w:rPr>
+              <w:t>uT</w:t>
+            </w:r>
+            <w:proofErr w:type="spellEnd"/>
+            <w:r>
+              <w:rPr>
+                <w:rFonts w:eastAsia="Calibri"/>
+                <w:i/>
+                <w:iCs/>
+              </w:rPr>
+              <w:t>’</w:t>
+            </w:r>
+          </w:p>
+        </w:tc>
+        <w:tc>
+          <w:tcPr>
+            <w:tcW w:w="1701" w:type="dxa"/>
+          </w:tcPr>
+          <w:p>
+            <w:pPr>
+              <w:widowControl w:val="0"/>
+              <w:rPr>
+                <w:rFonts w:ascii="Calibri" w:eastAsia="Calibri" w:hAnsi="Calibri"/>
+              </w:rPr>
+            </w:pPr>
+            <w:r>
+              <w:rPr>
+                <w:rFonts w:eastAsia="Calibri"/>
+                <w:i/>
+                <w:iCs/>
+              </w:rPr>
+              <w:t>Units of ‘</w:t>
+            </w:r>
+            <w:proofErr w:type="spellStart"/>
+            <w:r>
+              <w:rPr>
+                <w:rFonts w:eastAsia="Calibri"/>
+                <w:i/>
+                <w:iCs/>
+              </w:rPr>
+              <w:t>uT</w:t>
+            </w:r>
+            <w:proofErr w:type="spellEnd"/>
+            <w:r>
+              <w:rPr>
+                <w:rFonts w:eastAsia="Calibri"/>
+                <w:i/>
+                <w:iCs/>
+              </w:rPr>
+              <w:t>’</w:t>
             </w:r>
           </w:p>
         </w:tc>
@@ -22334,7 +22497,21 @@
               <w:rPr>
                 <w:rFonts w:eastAsia="Calibri"/>
               </w:rPr>
-              <w:t>0 – diabled, 1 - enabled</w:t>
+              <w:t xml:space="preserve">0 – </w:t>
+            </w:r>
+            <w:proofErr w:type="spellStart"/>
+            <w:r>
+              <w:rPr>
+                <w:rFonts w:eastAsia="Calibri"/>
+              </w:rPr>
+              <w:t>diabled</w:t>
+            </w:r>
+            <w:proofErr w:type="spellEnd"/>
+            <w:r>
+              <w:rPr>
+                <w:rFonts w:eastAsia="Calibri"/>
+              </w:rPr>
+              <w:t>, 1 - enabled</w:t>
             </w:r>
           </w:p>
         </w:tc>
@@ -24677,6 +24854,7 @@
                 <w:kern w:val="0"/>
               </w:rPr>
             </w:pPr>
+            <w:proofErr w:type="spellStart"/>
             <w:r>
               <w:rPr>
                 <w:rFonts w:eastAsia="Calibri"/>
@@ -24684,6 +24862,7 @@
               </w:rPr>
               <w:t>VelX</w:t>
             </w:r>
+            <w:proofErr w:type="spellEnd"/>
           </w:p>
         </w:tc>
         <w:tc>
@@ -24702,6 +24881,7 @@
                 <w:kern w:val="0"/>
               </w:rPr>
             </w:pPr>
+            <w:proofErr w:type="spellStart"/>
             <w:r>
               <w:rPr>
                 <w:rFonts w:eastAsia="Calibri"/>
@@ -24709,6 +24889,7 @@
               </w:rPr>
               <w:t>VelY</w:t>
             </w:r>
+            <w:proofErr w:type="spellEnd"/>
           </w:p>
         </w:tc>
         <w:tc>
@@ -24724,6 +24905,7 @@
                 <w:kern w:val="0"/>
               </w:rPr>
             </w:pPr>
+            <w:proofErr w:type="spellStart"/>
             <w:r>
               <w:rPr>
                 <w:rFonts w:eastAsia="Calibri"/>
@@ -24731,6 +24913,7 @@
               </w:rPr>
               <w:t>VelZ</w:t>
             </w:r>
+            <w:proofErr w:type="spellEnd"/>
           </w:p>
         </w:tc>
       </w:tr>
@@ -26629,7 +26812,15 @@
               <w:pStyle w:val="TableContents"/>
             </w:pPr>
             <w:r>
-              <w:t>Main chute deploy</w:t>
+              <w:t xml:space="preserve">Main </w:t>
+            </w:r>
+            <w:proofErr w:type="gramStart"/>
+            <w:r>
+              <w:t>chute</w:t>
+            </w:r>
+            <w:proofErr w:type="gramEnd"/>
+            <w:r>
+              <w:t xml:space="preserve"> deploy</w:t>
             </w:r>
           </w:p>
         </w:tc>
@@ -27359,8 +27550,13 @@
       <w:bookmarkEnd w:id="55"/>
     </w:p>
     <w:p>
-      <w:r>
-        <w:t>Heart beat configuration packet.</w:t>
+      <w:proofErr w:type="gramStart"/>
+      <w:r>
+        <w:t>Heart beat</w:t>
+      </w:r>
+      <w:proofErr w:type="gramEnd"/>
+      <w:r>
+        <w:t xml:space="preserve"> configuration packet.</w:t>
       </w:r>
     </w:p>
     <w:p>
@@ -27422,11 +27618,19 @@
                 <w:rFonts w:ascii="Calibri" w:eastAsia="Calibri" w:hAnsi="Calibri"/>
               </w:rPr>
             </w:pPr>
-            <w:r>
-              <w:rPr>
-                <w:rFonts w:eastAsia="Calibri"/>
-              </w:rPr>
-              <w:t>Heart beat enabled</w:t>
+            <w:proofErr w:type="gramStart"/>
+            <w:r>
+              <w:rPr>
+                <w:rFonts w:eastAsia="Calibri"/>
+              </w:rPr>
+              <w:t>Heart beat</w:t>
+            </w:r>
+            <w:proofErr w:type="gramEnd"/>
+            <w:r>
+              <w:rPr>
+                <w:rFonts w:eastAsia="Calibri"/>
+              </w:rPr>
+              <w:t xml:space="preserve"> enabled</w:t>
             </w:r>
           </w:p>
         </w:tc>
@@ -27441,11 +27645,19 @@
                 <w:rFonts w:ascii="Calibri" w:eastAsia="Calibri" w:hAnsi="Calibri"/>
               </w:rPr>
             </w:pPr>
-            <w:r>
-              <w:rPr>
-                <w:rFonts w:eastAsia="Calibri"/>
-              </w:rPr>
-              <w:t>Heart beat chirp frequency</w:t>
+            <w:proofErr w:type="gramStart"/>
+            <w:r>
+              <w:rPr>
+                <w:rFonts w:eastAsia="Calibri"/>
+              </w:rPr>
+              <w:t>Heart beat</w:t>
+            </w:r>
+            <w:proofErr w:type="gramEnd"/>
+            <w:r>
+              <w:rPr>
+                <w:rFonts w:eastAsia="Calibri"/>
+              </w:rPr>
+              <w:t xml:space="preserve"> chirp frequency</w:t>
             </w:r>
           </w:p>
         </w:tc>
@@ -27664,8 +27876,13 @@
       <w:bookmarkEnd w:id="56"/>
     </w:p>
     <w:p>
-      <w:r>
-        <w:t>Heart beat packet.</w:t>
+      <w:proofErr w:type="gramStart"/>
+      <w:r>
+        <w:t>Heart beat</w:t>
+      </w:r>
+      <w:proofErr w:type="gramEnd"/>
+      <w:r>
+        <w:t xml:space="preserve"> packet.</w:t>
       </w:r>
     </w:p>
     <w:p>
@@ -31826,49 +32043,103 @@
                 <w:i/>
                 <w:iCs/>
               </w:rPr>
-              <w:t>Units of ‘uT’</w:t>
-            </w:r>
-          </w:p>
-        </w:tc>
-        <w:tc>
-          <w:tcPr>
-            <w:tcW w:w="1484" w:type="dxa"/>
-          </w:tcPr>
-          <w:p>
-            <w:pPr>
-              <w:widowControl w:val="0"/>
-              <w:rPr>
-                <w:rFonts w:ascii="Calibri" w:eastAsia="Calibri" w:hAnsi="Calibri"/>
-              </w:rPr>
-            </w:pPr>
+              <w:t>Units of ‘</w:t>
+            </w:r>
+            <w:proofErr w:type="spellStart"/>
             <w:r>
               <w:rPr>
                 <w:rFonts w:eastAsia="Calibri"/>
                 <w:i/>
                 <w:iCs/>
               </w:rPr>
-              <w:t>Units of ‘uT’</w:t>
-            </w:r>
-          </w:p>
-        </w:tc>
-        <w:tc>
-          <w:tcPr>
-            <w:tcW w:w="1530" w:type="dxa"/>
-          </w:tcPr>
-          <w:p>
-            <w:pPr>
-              <w:widowControl w:val="0"/>
-              <w:rPr>
-                <w:rFonts w:ascii="Calibri" w:eastAsia="Calibri" w:hAnsi="Calibri"/>
-              </w:rPr>
-            </w:pPr>
+              <w:t>uT</w:t>
+            </w:r>
+            <w:proofErr w:type="spellEnd"/>
             <w:r>
               <w:rPr>
                 <w:rFonts w:eastAsia="Calibri"/>
                 <w:i/>
                 <w:iCs/>
               </w:rPr>
-              <w:t>Units of ‘uT’</w:t>
+              <w:t>’</w:t>
+            </w:r>
+          </w:p>
+        </w:tc>
+        <w:tc>
+          <w:tcPr>
+            <w:tcW w:w="1484" w:type="dxa"/>
+          </w:tcPr>
+          <w:p>
+            <w:pPr>
+              <w:widowControl w:val="0"/>
+              <w:rPr>
+                <w:rFonts w:ascii="Calibri" w:eastAsia="Calibri" w:hAnsi="Calibri"/>
+              </w:rPr>
+            </w:pPr>
+            <w:r>
+              <w:rPr>
+                <w:rFonts w:eastAsia="Calibri"/>
+                <w:i/>
+                <w:iCs/>
+              </w:rPr>
+              <w:t>Units of ‘</w:t>
+            </w:r>
+            <w:proofErr w:type="spellStart"/>
+            <w:r>
+              <w:rPr>
+                <w:rFonts w:eastAsia="Calibri"/>
+                <w:i/>
+                <w:iCs/>
+              </w:rPr>
+              <w:t>uT</w:t>
+            </w:r>
+            <w:proofErr w:type="spellEnd"/>
+            <w:r>
+              <w:rPr>
+                <w:rFonts w:eastAsia="Calibri"/>
+                <w:i/>
+                <w:iCs/>
+              </w:rPr>
+              <w:t>’</w:t>
+            </w:r>
+          </w:p>
+        </w:tc>
+        <w:tc>
+          <w:tcPr>
+            <w:tcW w:w="1530" w:type="dxa"/>
+          </w:tcPr>
+          <w:p>
+            <w:pPr>
+              <w:widowControl w:val="0"/>
+              <w:rPr>
+                <w:rFonts w:ascii="Calibri" w:eastAsia="Calibri" w:hAnsi="Calibri"/>
+              </w:rPr>
+            </w:pPr>
+            <w:r>
+              <w:rPr>
+                <w:rFonts w:eastAsia="Calibri"/>
+                <w:i/>
+                <w:iCs/>
+              </w:rPr>
+              <w:t>Units of ‘</w:t>
+            </w:r>
+            <w:proofErr w:type="spellStart"/>
+            <w:r>
+              <w:rPr>
+                <w:rFonts w:eastAsia="Calibri"/>
+                <w:i/>
+                <w:iCs/>
+              </w:rPr>
+              <w:t>uT</w:t>
+            </w:r>
+            <w:proofErr w:type="spellEnd"/>
+            <w:r>
+              <w:rPr>
+                <w:rFonts w:eastAsia="Calibri"/>
+                <w:i/>
+                <w:iCs/>
+              </w:rPr>
+              <w:t>’</w:t>
             </w:r>
           </w:p>
         </w:tc>
@@ -32985,11 +33256,19 @@
                 <w:rFonts w:ascii="Calibri" w:eastAsia="Calibri" w:hAnsi="Calibri"/>
               </w:rPr>
             </w:pPr>
-            <w:r>
-              <w:rPr>
-                <w:rFonts w:eastAsia="Calibri"/>
-              </w:rPr>
-              <w:t>Heart beat enabled</w:t>
+            <w:proofErr w:type="gramStart"/>
+            <w:r>
+              <w:rPr>
+                <w:rFonts w:eastAsia="Calibri"/>
+              </w:rPr>
+              <w:t>Heart beat</w:t>
+            </w:r>
+            <w:proofErr w:type="gramEnd"/>
+            <w:r>
+              <w:rPr>
+                <w:rFonts w:eastAsia="Calibri"/>
+              </w:rPr>
+              <w:t xml:space="preserve"> enabled</w:t>
             </w:r>
           </w:p>
         </w:tc>
@@ -33004,11 +33283,19 @@
                 <w:rFonts w:ascii="Calibri" w:eastAsia="Calibri" w:hAnsi="Calibri"/>
               </w:rPr>
             </w:pPr>
-            <w:r>
-              <w:rPr>
-                <w:rFonts w:eastAsia="Calibri"/>
-              </w:rPr>
-              <w:t xml:space="preserve">Heart beat chirp </w:t>
+            <w:proofErr w:type="gramStart"/>
+            <w:r>
+              <w:rPr>
+                <w:rFonts w:eastAsia="Calibri"/>
+              </w:rPr>
+              <w:t>Heart beat</w:t>
+            </w:r>
+            <w:proofErr w:type="gramEnd"/>
+            <w:r>
+              <w:rPr>
+                <w:rFonts w:eastAsia="Calibri"/>
+              </w:rPr>
+              <w:t xml:space="preserve"> chirp </w:t>
             </w:r>
             <w:r>
               <w:rPr>
@@ -44730,8 +45017,16 @@
               <w:rPr>
                 <w:rFonts w:eastAsia="Calibri"/>
               </w:rPr>
-              <w:t>Motor enable</w:t>
-            </w:r>
+              <w:t xml:space="preserve">Motor </w:t>
+            </w:r>
+            <w:proofErr w:type="gramStart"/>
+            <w:r>
+              <w:rPr>
+                <w:rFonts w:eastAsia="Calibri"/>
+              </w:rPr>
+              <w:t>enable</w:t>
+            </w:r>
+            <w:proofErr w:type="gramEnd"/>
           </w:p>
         </w:tc>
         <w:tc>
@@ -45217,8 +45512,16 @@
               <w:rPr>
                 <w:rFonts w:eastAsia="Calibri"/>
               </w:rPr>
-              <w:t>Motor enable</w:t>
-            </w:r>
+              <w:t xml:space="preserve">Motor </w:t>
+            </w:r>
+            <w:proofErr w:type="gramStart"/>
+            <w:r>
+              <w:rPr>
+                <w:rFonts w:eastAsia="Calibri"/>
+              </w:rPr>
+              <w:t>enable</w:t>
+            </w:r>
+            <w:proofErr w:type="gramEnd"/>
           </w:p>
         </w:tc>
         <w:tc>
@@ -46645,8 +46948,16 @@
               <w:rPr>
                 <w:rFonts w:eastAsia="Calibri"/>
               </w:rPr>
-              <w:t>Motor enable</w:t>
-            </w:r>
+              <w:t xml:space="preserve">Motor </w:t>
+            </w:r>
+            <w:proofErr w:type="gramStart"/>
+            <w:r>
+              <w:rPr>
+                <w:rFonts w:eastAsia="Calibri"/>
+              </w:rPr>
+              <w:t>enable</w:t>
+            </w:r>
+            <w:proofErr w:type="gramEnd"/>
           </w:p>
         </w:tc>
         <w:tc>
@@ -47144,8 +47455,16 @@
               <w:rPr>
                 <w:rFonts w:eastAsia="Calibri"/>
               </w:rPr>
-              <w:t>Motor enable</w:t>
-            </w:r>
+              <w:t xml:space="preserve">Motor </w:t>
+            </w:r>
+            <w:proofErr w:type="gramStart"/>
+            <w:r>
+              <w:rPr>
+                <w:rFonts w:eastAsia="Calibri"/>
+              </w:rPr>
+              <w:t>enable</w:t>
+            </w:r>
+            <w:proofErr w:type="gramEnd"/>
           </w:p>
         </w:tc>
         <w:tc>
@@ -48565,8 +48884,16 @@
               <w:rPr>
                 <w:rFonts w:eastAsia="Calibri"/>
               </w:rPr>
-              <w:t>Motor enable</w:t>
-            </w:r>
+              <w:t xml:space="preserve">Motor </w:t>
+            </w:r>
+            <w:proofErr w:type="gramStart"/>
+            <w:r>
+              <w:rPr>
+                <w:rFonts w:eastAsia="Calibri"/>
+              </w:rPr>
+              <w:t>enable</w:t>
+            </w:r>
+            <w:proofErr w:type="gramEnd"/>
           </w:p>
         </w:tc>
         <w:tc>
@@ -49065,8 +49392,16 @@
               <w:rPr>
                 <w:rFonts w:eastAsia="Calibri"/>
               </w:rPr>
-              <w:t>Motor enable</w:t>
-            </w:r>
+              <w:t xml:space="preserve">Motor </w:t>
+            </w:r>
+            <w:proofErr w:type="gramStart"/>
+            <w:r>
+              <w:rPr>
+                <w:rFonts w:eastAsia="Calibri"/>
+              </w:rPr>
+              <w:t>enable</w:t>
+            </w:r>
+            <w:proofErr w:type="gramEnd"/>
           </w:p>
         </w:tc>
         <w:tc>
@@ -50478,8 +50813,16 @@
               <w:rPr>
                 <w:rFonts w:eastAsia="Calibri"/>
               </w:rPr>
-              <w:t>Motor enable</w:t>
-            </w:r>
+              <w:t xml:space="preserve">Motor </w:t>
+            </w:r>
+            <w:proofErr w:type="gramStart"/>
+            <w:r>
+              <w:rPr>
+                <w:rFonts w:eastAsia="Calibri"/>
+              </w:rPr>
+              <w:t>enable</w:t>
+            </w:r>
+            <w:proofErr w:type="gramEnd"/>
           </w:p>
         </w:tc>
         <w:tc>
@@ -50978,8 +51321,16 @@
               <w:rPr>
                 <w:rFonts w:eastAsia="Calibri"/>
               </w:rPr>
-              <w:t>Motor enable</w:t>
-            </w:r>
+              <w:t xml:space="preserve">Motor </w:t>
+            </w:r>
+            <w:proofErr w:type="gramStart"/>
+            <w:r>
+              <w:rPr>
+                <w:rFonts w:eastAsia="Calibri"/>
+              </w:rPr>
+              <w:t>enable</w:t>
+            </w:r>
+            <w:proofErr w:type="gramEnd"/>
           </w:p>
         </w:tc>
         <w:tc>

</xml_diff>